<commit_message>
agregado el paper de la jerarquía de conceptos y actualizada la propuesta hasta la introducción
</commit_message>
<xml_diff>
--- a/Propuesta.docx
+++ b/Propuesta.docx
@@ -5,17 +5,28 @@
     <w:p>
       <w:pPr>
         <w:pStyle w:val="Ttulo1"/>
-      </w:pPr>
-      <w:r>
+        <w:jc w:val="both"/>
+        <w:rPr>
+          <w:lang w:val="es-HN"/>
+        </w:rPr>
+      </w:pPr>
+      <w:r>
+        <w:rPr>
+          <w:lang w:val="es-HN"/>
+        </w:rPr>
         <w:t>Recomendador</w:t>
       </w:r>
       <w:r>
+        <w:rPr>
+          <w:lang w:val="es-HN"/>
+        </w:rPr>
         <w:t xml:space="preserve"> de recursos académicos.</w:t>
       </w:r>
     </w:p>
     <w:p>
       <w:pPr>
         <w:pStyle w:val="Ttulo2"/>
+        <w:jc w:val="both"/>
         <w:rPr>
           <w:lang w:val="es-ES"/>
         </w:rPr>
@@ -29,13 +40,15 @@
     </w:p>
     <w:p>
       <w:pPr>
-        <w:rPr>
-          <w:lang w:val="es-ES"/>
-        </w:rPr>
-      </w:pPr>
-    </w:p>
-    <w:p>
-      <w:pPr>
+        <w:jc w:val="both"/>
+        <w:rPr>
+          <w:lang w:val="es-ES"/>
+        </w:rPr>
+      </w:pPr>
+    </w:p>
+    <w:p>
+      <w:pPr>
+        <w:jc w:val="both"/>
         <w:rPr>
           <w:lang w:val="es-ES"/>
         </w:rPr>
@@ -45,39 +58,45 @@
           <w:lang w:val="es-ES"/>
         </w:rPr>
         <w:tab/>
-        <w:t>Desarrollar una interfaz de programación de aplicaciones (API) para aplicaciones web que utilice técnicas de procesamiento de lenguaje natural para que, dada la consulta de un usuario sobre un tema, pueda presentar un conjunto de recursos que puedan ser académicamente relevantes para la ampliación y desarrollo de éste. Mostrar, además, esta interfaz aplicada en software.</w:t>
-      </w:r>
-    </w:p>
-    <w:p>
-      <w:pPr>
-        <w:rPr>
-          <w:lang w:val="es-ES"/>
-        </w:rPr>
-      </w:pPr>
-      <w:r>
-        <w:rPr>
-          <w:lang w:val="es-ES"/>
-        </w:rPr>
-        <w:t>[otra, tentativa]</w:t>
-      </w:r>
-    </w:p>
-    <w:p>
-      <w:pPr>
-        <w:rPr>
-          <w:lang w:val="es-ES"/>
-        </w:rPr>
-      </w:pPr>
-      <w:r>
-        <w:rPr>
-          <w:lang w:val="es-ES"/>
-        </w:rPr>
-        <w:tab/>
-        <w:t xml:space="preserve">Utilizar técnicas de procesamiento de lenguaje natural, en concreto, extracción de la información, minería de conceptos y de textos aplicados a la indización automática de documentos para permitir la creación de una herramienta que, dado un tema, pueda presentar al usuario un conjunto de recursos que podrían ser relevantes, académicamente, para la ampliación y apoyo del mismo. </w:t>
-      </w:r>
+        <w:t>Desarrollar una interfaz de programación de aplicaciones (API) que utilice técnicas de procesamiento de lenguaje natural para que, dada la consulta de un usuario sobre un tema, pueda presentar un conjunto de recursos</w:t>
+      </w:r>
+      <w:r>
+        <w:rPr>
+          <w:lang w:val="es-ES"/>
+        </w:rPr>
+        <w:t>,</w:t>
+      </w:r>
+      <w:r>
+        <w:rPr>
+          <w:lang w:val="es-ES"/>
+        </w:rPr>
+        <w:t xml:space="preserve"> </w:t>
+      </w:r>
+      <w:r>
+        <w:rPr>
+          <w:lang w:val="es-ES"/>
+        </w:rPr>
+        <w:t xml:space="preserve">previamente indizados, </w:t>
+      </w:r>
+      <w:r>
+        <w:rPr>
+          <w:lang w:val="es-ES"/>
+        </w:rPr>
+        <w:t>que puedan ser académicamente relevantes para la ampliación y desarrollo de éste. Mostrar, además, esta interfaz aplicada en software.</w:t>
+      </w:r>
+    </w:p>
+    <w:p>
+      <w:pPr>
+        <w:jc w:val="both"/>
+        <w:rPr>
+          <w:lang w:val="es-ES"/>
+        </w:rPr>
+      </w:pPr>
     </w:p>
     <w:p>
       <w:pPr>
         <w:pStyle w:val="Ttulo2"/>
+        <w:jc w:val="both"/>
         <w:rPr>
           <w:lang w:val="es-ES"/>
         </w:rPr>
@@ -96,15 +115,22 @@
           <w:ilvl w:val="0"/>
           <w:numId w:val="1"/>
         </w:numPr>
-        <w:rPr>
-          <w:lang w:val="es-ES"/>
-        </w:rPr>
-      </w:pPr>
-      <w:r>
-        <w:rPr>
-          <w:lang w:val="es-ES"/>
-        </w:rPr>
-        <w:t xml:space="preserve">Establecer un corpus en español que permita el subsecuente entrenamiento, desarrollo y pruebas. </w:t>
+        <w:jc w:val="both"/>
+        <w:rPr>
+          <w:lang w:val="es-ES"/>
+        </w:rPr>
+      </w:pPr>
+      <w:r>
+        <w:rPr>
+          <w:lang w:val="es-ES"/>
+        </w:rPr>
+        <w:t xml:space="preserve">Establecer un modelo para la jerarquización e indización de conceptos en documentos, además de la elección de </w:t>
+      </w:r>
+      <w:r>
+        <w:rPr>
+          <w:lang w:val="es-ES"/>
+        </w:rPr>
+        <w:t>las fuentes de documentos para el desarrollo y pruebas.</w:t>
       </w:r>
     </w:p>
     <w:p>
@@ -114,6 +140,7 @@
           <w:ilvl w:val="0"/>
           <w:numId w:val="1"/>
         </w:numPr>
+        <w:jc w:val="both"/>
         <w:rPr>
           <w:lang w:val="es-ES"/>
         </w:rPr>
@@ -123,6 +150,24 @@
           <w:lang w:val="es-ES"/>
         </w:rPr>
         <w:t>Elegir las técnicas a utilizar para la indización de los documentos, siendo deseable una combinación de técnicas estadísticas y lingüísticas aptas para el tratamiento de los documentos.</w:t>
+      </w:r>
+      <w:r>
+        <w:rPr>
+          <w:lang w:val="es-ES"/>
+        </w:rPr>
+        <w:t xml:space="preserve"> Y </w:t>
+      </w:r>
+      <w:r>
+        <w:rPr>
+          <w:lang w:val="es-ES"/>
+        </w:rPr>
+        <w:t>p</w:t>
+      </w:r>
+      <w:r>
+        <w:rPr>
+          <w:lang w:val="es-ES"/>
+        </w:rPr>
+        <w:t>onderar los métodos a usar para el tratamiento de las consultas del usuario, presentando éstas un mayor número de consideraciones de tratamiento lingüístico, dado su carácter informal.</w:t>
       </w:r>
     </w:p>
     <w:p>
@@ -132,15 +177,28 @@
           <w:ilvl w:val="0"/>
           <w:numId w:val="1"/>
         </w:numPr>
-        <w:rPr>
-          <w:lang w:val="es-ES"/>
-        </w:rPr>
-      </w:pPr>
-      <w:r>
-        <w:rPr>
-          <w:lang w:val="es-ES"/>
-        </w:rPr>
-        <w:t>Ponderar los métodos a usar para el tratamiento de las consultas del usuario, presentando éstas un mayor número de consideraciones de tratamiento, dado su carácter posiblemente informal.</w:t>
+        <w:jc w:val="both"/>
+        <w:rPr>
+          <w:lang w:val="es-ES"/>
+        </w:rPr>
+      </w:pPr>
+      <w:r>
+        <w:rPr>
+          <w:lang w:val="es-ES"/>
+        </w:rPr>
+        <w:t>Desarrollar un módulo de indización, que permita la clasificación de documentos y un componente de búsqueda, que deje la posibilidad al usuario de sugerir nuevos recursos a indizar. Consolidar</w:t>
+      </w:r>
+      <w:r>
+        <w:rPr>
+          <w:lang w:val="es-ES"/>
+        </w:rPr>
+        <w:t xml:space="preserve"> </w:t>
+      </w:r>
+      <w:r>
+        <w:rPr>
+          <w:lang w:val="es-ES"/>
+        </w:rPr>
+        <w:t>la interfaz e implementarla en una aplicación para las subsecuentes pruebas.</w:t>
       </w:r>
     </w:p>
     <w:p>
@@ -150,23 +208,484 @@
           <w:ilvl w:val="0"/>
           <w:numId w:val="1"/>
         </w:numPr>
-        <w:rPr>
-          <w:lang w:val="es-ES"/>
-        </w:rPr>
-      </w:pPr>
-      <w:r>
-        <w:rPr>
-          <w:lang w:val="es-ES"/>
-        </w:rPr>
-        <w:t>…</w:t>
-      </w:r>
-    </w:p>
-    <w:p>
-      <w:pPr>
-        <w:rPr>
-          <w:lang w:val="es-HN"/>
-        </w:rPr>
-      </w:pPr>
+        <w:jc w:val="both"/>
+        <w:rPr>
+          <w:lang w:val="es-ES"/>
+        </w:rPr>
+      </w:pPr>
+      <w:r>
+        <w:rPr>
+          <w:lang w:val="es-ES"/>
+        </w:rPr>
+        <w:t>Evaluar el rendimiento de la interfaz en un entorno multilingüe (tanto en documentos como en búsquedas).</w:t>
+      </w:r>
+    </w:p>
+    <w:p>
+      <w:pPr>
+        <w:pStyle w:val="Prrafodelista"/>
+        <w:jc w:val="both"/>
+        <w:rPr>
+          <w:lang w:val="es-ES"/>
+        </w:rPr>
+      </w:pPr>
+    </w:p>
+    <w:p>
+      <w:pPr>
+        <w:pStyle w:val="Prrafodelista"/>
+        <w:jc w:val="both"/>
+        <w:rPr>
+          <w:lang w:val="es-ES"/>
+        </w:rPr>
+      </w:pPr>
+    </w:p>
+    <w:p>
+      <w:pPr>
+        <w:pStyle w:val="Ttulo2"/>
+        <w:jc w:val="both"/>
+        <w:rPr>
+          <w:lang w:val="es-ES"/>
+        </w:rPr>
+      </w:pPr>
+      <w:r>
+        <w:rPr>
+          <w:lang w:val="es-ES"/>
+        </w:rPr>
+        <w:t>resultados esperados</w:t>
+      </w:r>
+    </w:p>
+    <w:p>
+      <w:pPr>
+        <w:pStyle w:val="Prrafodelista"/>
+        <w:numPr>
+          <w:ilvl w:val="0"/>
+          <w:numId w:val="2"/>
+        </w:numPr>
+        <w:jc w:val="both"/>
+        <w:rPr>
+          <w:lang w:val="es-ES"/>
+        </w:rPr>
+      </w:pPr>
+      <w:r>
+        <w:rPr>
+          <w:lang w:val="es-ES"/>
+        </w:rPr>
+        <w:t>El desarrollo de una interfaz que permita la presentación a usuarios de documentos relevantes a la búsqueda de un tópico, aplicada al dominio conceptual del sector académico</w:t>
+      </w:r>
+      <w:r>
+        <w:rPr>
+          <w:lang w:val="es-ES"/>
+        </w:rPr>
+        <w:t xml:space="preserve"> mediante l</w:t>
+      </w:r>
+      <w:r>
+        <w:rPr>
+          <w:lang w:val="es-ES"/>
+        </w:rPr>
+        <w:t xml:space="preserve">a aplicación de algoritmos estadísticos y de procesamiento </w:t>
+      </w:r>
+      <w:r>
+        <w:rPr>
+          <w:lang w:val="es-ES"/>
+        </w:rPr>
+        <w:t>lingüístico.</w:t>
+      </w:r>
+    </w:p>
+    <w:p>
+      <w:pPr>
+        <w:pStyle w:val="Prrafodelista"/>
+        <w:numPr>
+          <w:ilvl w:val="0"/>
+          <w:numId w:val="2"/>
+        </w:numPr>
+        <w:jc w:val="both"/>
+        <w:rPr>
+          <w:lang w:val="es-ES"/>
+        </w:rPr>
+      </w:pPr>
+      <w:r>
+        <w:rPr>
+          <w:lang w:val="es-ES"/>
+        </w:rPr>
+        <w:t>Sentar una base y un marco de prueba y aplicación para futuras investigaciones de extracción de la información que generen jerarquías de conceptos.</w:t>
+      </w:r>
+    </w:p>
+    <w:p>
+      <w:pPr>
+        <w:pStyle w:val="Prrafodelista"/>
+        <w:numPr>
+          <w:ilvl w:val="0"/>
+          <w:numId w:val="2"/>
+        </w:numPr>
+        <w:jc w:val="both"/>
+        <w:rPr>
+          <w:lang w:val="es-ES"/>
+        </w:rPr>
+      </w:pPr>
+      <w:r>
+        <w:rPr>
+          <w:lang w:val="es-ES"/>
+        </w:rPr>
+        <w:t>Contribuir a la investigación del procesamiento del lenguaje natural</w:t>
+      </w:r>
+      <w:r>
+        <w:rPr>
+          <w:lang w:val="es-ES"/>
+        </w:rPr>
+        <w:t xml:space="preserve"> y a la comunidad de desarrolladores</w:t>
+      </w:r>
+      <w:r>
+        <w:rPr>
+          <w:lang w:val="es-ES"/>
+        </w:rPr>
+        <w:t xml:space="preserve"> con una solución abierta al público.</w:t>
+      </w:r>
+    </w:p>
+    <w:p>
+      <w:pPr>
+        <w:jc w:val="both"/>
+        <w:rPr>
+          <w:lang w:val="es-HN"/>
+        </w:rPr>
+      </w:pPr>
+    </w:p>
+    <w:p>
+      <w:pPr>
+        <w:pStyle w:val="Ttulo2"/>
+        <w:jc w:val="both"/>
+        <w:rPr>
+          <w:lang w:val="es-HN"/>
+        </w:rPr>
+      </w:pPr>
+      <w:r>
+        <w:rPr>
+          <w:lang w:val="es-HN"/>
+        </w:rPr>
+        <w:t>palabras clave</w:t>
+      </w:r>
+    </w:p>
+    <w:p>
+      <w:pPr>
+        <w:jc w:val="both"/>
+        <w:rPr>
+          <w:lang w:val="es-HN"/>
+        </w:rPr>
+      </w:pPr>
+      <w:r>
+        <w:rPr>
+          <w:lang w:val="es-HN"/>
+        </w:rPr>
+        <w:t>Extracción de la información, procesamiento de lenguaje natural, indización de documentos</w:t>
+      </w:r>
+      <w:r>
+        <w:rPr>
+          <w:lang w:val="es-HN"/>
+        </w:rPr>
+        <w:t>, recuperación de información</w:t>
+      </w:r>
+      <w:r>
+        <w:rPr>
+          <w:lang w:val="es-HN"/>
+        </w:rPr>
+        <w:t>.</w:t>
+      </w:r>
+    </w:p>
+    <w:p>
+      <w:pPr>
+        <w:jc w:val="both"/>
+        <w:rPr>
+          <w:lang w:val="es-HN"/>
+        </w:rPr>
+      </w:pPr>
+    </w:p>
+    <w:p>
+      <w:pPr>
+        <w:jc w:val="both"/>
+        <w:rPr>
+          <w:lang w:val="es-HN"/>
+        </w:rPr>
+      </w:pPr>
+    </w:p>
+    <w:p>
+      <w:pPr>
+        <w:pStyle w:val="Ttulo2"/>
+        <w:jc w:val="both"/>
+        <w:rPr>
+          <w:lang w:val="es-HN"/>
+        </w:rPr>
+      </w:pPr>
+      <w:r>
+        <w:rPr>
+          <w:lang w:val="es-HN"/>
+        </w:rPr>
+        <w:lastRenderedPageBreak/>
+        <w:t>contexto</w:t>
+      </w:r>
+      <w:r>
+        <w:rPr>
+          <w:lang w:val="es-HN"/>
+        </w:rPr>
+        <w:t xml:space="preserve"> e introducción</w:t>
+      </w:r>
+    </w:p>
+    <w:p>
+      <w:pPr>
+        <w:jc w:val="both"/>
+        <w:rPr>
+          <w:lang w:val="es-HN"/>
+        </w:rPr>
+      </w:pPr>
+      <w:r>
+        <w:rPr>
+          <w:lang w:val="es-HN"/>
+        </w:rPr>
+        <w:tab/>
+        <w:t xml:space="preserve">Un componente de la buena docencia, y el buen estudio, es la información: el disponer de recursos que permitan adquirir dominio sobre el tema. Ahora bien, la adquisición de los mismos no es tarea fácil y usualmente se requiere demasiado tiempo, y hasta creatividad,  encontrar algo útil entre grandes colecciones de documentos, siendo el internet la elección antonomástica, en los últimos tiempos, para buscar tales recursos. Los motores de búsqueda nos han facilitado la vida, pero se limitan a encontrar información que se adhiere a las palabras que usamos en la búsqueda, dejándonos a nosotros la tarea de analizar los documentos para determinar si tienen, en realidad, relevancia para nuestros propósitos. Y, además del tiempo perdido en lecturas que se prueban fútiles al final, lo perdemos también  en formular y reformular nuestras búsquedas para ver si, con suerte, algo </w:t>
+      </w:r>
+      <w:r>
+        <w:rPr>
+          <w:lang w:val="es-HN"/>
+        </w:rPr>
+        <w:t>que nos aporte al fin, aparece.</w:t>
+      </w:r>
+    </w:p>
+    <w:p>
+      <w:pPr>
+        <w:jc w:val="both"/>
+        <w:rPr>
+          <w:lang w:val="es-HN"/>
+        </w:rPr>
+      </w:pPr>
+      <w:r>
+        <w:rPr>
+          <w:lang w:val="es-HN"/>
+        </w:rPr>
+        <w:tab/>
+        <w:t>La investigación en el área del procesamiento del lenguaje natural siempre ha querido establecer  una comunicación más significativa entre el hombre y la máquina; y en las áreas que nacieron con la lingüística computacional, como responder preguntas hechas por usuarios humanos, se ve la necesidad que tenemos de que las computadoras entiendan lo que queremos, aunque no lo expresemos de una manera formal y estructurada.</w:t>
+      </w:r>
+    </w:p>
+    <w:p>
+      <w:pPr>
+        <w:jc w:val="both"/>
+        <w:rPr>
+          <w:lang w:val="es-HN"/>
+        </w:rPr>
+      </w:pPr>
+      <w:r>
+        <w:rPr>
+          <w:lang w:val="es-HN"/>
+        </w:rPr>
+        <w:tab/>
+        <w:t xml:space="preserve">En la recuperación de información, se han hecho investigaciones que exploran la potencialidad de aplicar el procesamiento del lenguaje natural a las búsquedas, para que el usuario encuentre documentos relevantes no en base a palabras clave y un poco de suerte, sino en base al </w:t>
+      </w:r>
+      <w:r>
+        <w:rPr>
+          <w:i/>
+          <w:lang w:val="es-HN"/>
+        </w:rPr>
+        <w:t>significado conceptual</w:t>
+      </w:r>
+      <w:r>
+        <w:rPr>
+          <w:lang w:val="es-HN"/>
+        </w:rPr>
+        <w:t xml:space="preserve"> de lo que busca. Productos comerciales que utilizan técnicas de otra</w:t>
+      </w:r>
+      <w:r>
+        <w:rPr>
+          <w:lang w:val="es-HN"/>
+        </w:rPr>
+        <w:t>s</w:t>
+      </w:r>
+      <w:r>
+        <w:rPr>
+          <w:lang w:val="es-HN"/>
+        </w:rPr>
+        <w:t xml:space="preserve"> área</w:t>
+      </w:r>
+      <w:r>
+        <w:rPr>
+          <w:lang w:val="es-HN"/>
+        </w:rPr>
+        <w:t>s</w:t>
+      </w:r>
+      <w:r>
+        <w:rPr>
+          <w:lang w:val="es-HN"/>
+        </w:rPr>
+        <w:t xml:space="preserve"> de la lingüística computacional, la extracción de la información y la minería de textos y conceptos, han surgido para satisfacer hasta cierto punto esta necesidad en dominios específicos, y existen proyectos aún en desarrollo (como ser el buscador </w:t>
+      </w:r>
+      <w:proofErr w:type="spellStart"/>
+      <w:r>
+        <w:rPr>
+          <w:i/>
+          <w:lang w:val="es-HN"/>
+        </w:rPr>
+        <w:t>Powerset</w:t>
+      </w:r>
+      <w:proofErr w:type="spellEnd"/>
+      <w:r>
+        <w:rPr>
+          <w:i/>
+          <w:lang w:val="es-HN"/>
+        </w:rPr>
+        <w:t xml:space="preserve">) </w:t>
+      </w:r>
+      <w:r>
+        <w:rPr>
+          <w:lang w:val="es-HN"/>
+        </w:rPr>
+        <w:t xml:space="preserve"> que llevarán este concepto al internet. Pero muy pocas aplicaciones públicas y orientadas a dominios de conocimiento específico han visto la luz, y es aquí donde se pretende contribuir</w:t>
+      </w:r>
+      <w:r>
+        <w:rPr>
+          <w:lang w:val="es-HN"/>
+        </w:rPr>
+        <w:t>:</w:t>
+      </w:r>
+      <w:r>
+        <w:rPr>
+          <w:lang w:val="es-HN"/>
+        </w:rPr>
+        <w:t xml:space="preserve"> al campo de la</w:t>
+      </w:r>
+      <w:r>
+        <w:rPr>
+          <w:lang w:val="es-HN"/>
+        </w:rPr>
+        <w:t xml:space="preserve"> recuperación de la información en un dominio </w:t>
+      </w:r>
+      <w:r>
+        <w:rPr>
+          <w:lang w:val="es-HN"/>
+        </w:rPr>
+        <w:t>basada en el procesamiento de lenguaje natural.</w:t>
+      </w:r>
+    </w:p>
+    <w:p>
+      <w:pPr>
+        <w:jc w:val="both"/>
+        <w:rPr>
+          <w:lang w:val="es-HN"/>
+        </w:rPr>
+      </w:pPr>
+      <w:r>
+        <w:rPr>
+          <w:lang w:val="es-HN"/>
+        </w:rPr>
+        <w:tab/>
+        <w:t>Elegí este proyecto debido, en primera instancia, al interés que tengo en explorar el campo del procesamiento del lenguaje natural como una oportunidad de conciliar mis mayores intereses</w:t>
+      </w:r>
+      <w:r>
+        <w:rPr>
+          <w:lang w:val="es-HN"/>
+        </w:rPr>
+        <w:t xml:space="preserve"> académicos</w:t>
+      </w:r>
+      <w:r>
+        <w:rPr>
+          <w:lang w:val="es-HN"/>
+        </w:rPr>
+        <w:t xml:space="preserve">: las lenguas y las ciencias computacionales. Además, existen herramientas de código abierto que permiten concentrase en esta tarea sin preocuparse por cuestiones técnicas que no vienen al caso (como el pre-procesamiento de documentos, la implementación de análisis estadísticos, etc.).De hecho, una de las herramientas más útiles que encontré para la investigación y desarrollo en el área está implementada en un lenguaje que he llegado a dominar satisfactoriamente: </w:t>
+      </w:r>
+      <w:proofErr w:type="spellStart"/>
+      <w:r>
+        <w:rPr>
+          <w:lang w:val="es-HN"/>
+        </w:rPr>
+        <w:t>python</w:t>
+      </w:r>
+      <w:proofErr w:type="spellEnd"/>
+      <w:r>
+        <w:rPr>
+          <w:lang w:val="es-HN"/>
+        </w:rPr>
+        <w:t>, de ahí que el desarrollo del software propuesto no se verá ralentizado por el aprendizaje de un lenguaje para la implementación. Para un sistema como el propuesto, no se necesitan habilidades muy expertas en el área, sino más bien dominio del lenguaje de programación, matemáticas</w:t>
+      </w:r>
+      <w:r>
+        <w:rPr>
+          <w:lang w:val="es-HN"/>
+        </w:rPr>
+        <w:t xml:space="preserve">, </w:t>
+      </w:r>
+      <w:proofErr w:type="spellStart"/>
+      <w:r>
+        <w:rPr>
+          <w:lang w:val="es-HN"/>
+        </w:rPr>
+        <w:t>lingüistica</w:t>
+      </w:r>
+      <w:proofErr w:type="spellEnd"/>
+      <w:r>
+        <w:rPr>
+          <w:lang w:val="es-HN"/>
+        </w:rPr>
+        <w:t xml:space="preserve"> básica </w:t>
+      </w:r>
+      <w:r>
+        <w:rPr>
+          <w:lang w:val="es-HN"/>
+        </w:rPr>
+        <w:t>y manipulación básica de texto</w:t>
+      </w:r>
+      <w:r>
+        <w:rPr>
+          <w:lang w:val="es-HN"/>
+        </w:rPr>
+        <w:t xml:space="preserve">s, todas </w:t>
+      </w:r>
+      <w:r>
+        <w:rPr>
+          <w:lang w:val="es-HN"/>
+        </w:rPr>
+        <w:t>habilidades en las cuales</w:t>
+      </w:r>
+      <w:r>
+        <w:rPr>
+          <w:lang w:val="es-HN"/>
+        </w:rPr>
+        <w:t xml:space="preserve"> no me siento en desventaja, gracias a la heterogeneidad </w:t>
+      </w:r>
+      <w:r>
+        <w:rPr>
+          <w:lang w:val="es-HN"/>
+        </w:rPr>
+        <w:t xml:space="preserve">y calidad </w:t>
+      </w:r>
+      <w:r>
+        <w:rPr>
+          <w:lang w:val="es-HN"/>
+        </w:rPr>
+        <w:t>de la educación que he recibido en la universidad.</w:t>
+      </w:r>
+    </w:p>
+    <w:p>
+      <w:pPr>
+        <w:pStyle w:val="Ttulo2"/>
+        <w:jc w:val="both"/>
+        <w:rPr>
+          <w:lang w:val="es-HN"/>
+        </w:rPr>
+      </w:pPr>
+      <w:r>
+        <w:rPr>
+          <w:lang w:val="es-HN"/>
+        </w:rPr>
+        <w:t>investigaciones relacionadas</w:t>
+      </w:r>
+    </w:p>
+    <w:p>
+      <w:pPr>
+        <w:jc w:val="both"/>
+        <w:rPr>
+          <w:lang w:val="es-HN"/>
+        </w:rPr>
+      </w:pPr>
+      <w:r>
+        <w:rPr>
+          <w:lang w:val="es-HN"/>
+        </w:rPr>
+        <w:t>[TODO]</w:t>
+      </w:r>
     </w:p>
     <w:sectPr>
       <w:pgSz w:w="12240" w:h="15840"/>
@@ -181,9 +700,9 @@
 <file path=word/numbering.xml><?xml version="1.0" encoding="utf-8"?>
 <w:numbering xmlns:ve="http://schemas.openxmlformats.org/markup-compatibility/2006" xmlns:o="urn:schemas-microsoft-com:office:office" xmlns:r="http://schemas.openxmlformats.org/officeDocument/2006/relationships" xmlns:m="http://schemas.openxmlformats.org/officeDocument/2006/math" xmlns:v="urn:schemas-microsoft-com:vml" xmlns:wp="http://schemas.openxmlformats.org/drawingml/2006/wordprocessingDrawing" xmlns:w10="urn:schemas-microsoft-com:office:word" xmlns:w="http://schemas.openxmlformats.org/wordprocessingml/2006/main" xmlns:wne="http://schemas.microsoft.com/office/word/2006/wordml">
   <w:abstractNum w:abstractNumId="0">
-    <w:nsid w:val="7F1D4EC8"/>
+    <w:nsid w:val="0D595119"/>
     <w:multiLevelType w:val="hybridMultilevel"/>
-    <w:tmpl w:val="4DF047EA"/>
+    <w:tmpl w:val="09962578"/>
     <w:lvl w:ilvl="0" w:tplc="480A0001">
       <w:start w:val="1"/>
       <w:numFmt w:val="bullet"/>
@@ -293,7 +812,123 @@
       </w:rPr>
     </w:lvl>
   </w:abstractNum>
+  <w:abstractNum w:abstractNumId="1">
+    <w:nsid w:val="7F1D4EC8"/>
+    <w:multiLevelType w:val="hybridMultilevel"/>
+    <w:tmpl w:val="4DF047EA"/>
+    <w:lvl w:ilvl="0" w:tplc="480A0001">
+      <w:start w:val="1"/>
+      <w:numFmt w:val="bullet"/>
+      <w:lvlText w:val=""/>
+      <w:lvlJc w:val="left"/>
+      <w:pPr>
+        <w:ind w:left="720" w:hanging="360"/>
+      </w:pPr>
+      <w:rPr>
+        <w:rFonts w:ascii="Symbol" w:hAnsi="Symbol" w:hint="default"/>
+      </w:rPr>
+    </w:lvl>
+    <w:lvl w:ilvl="1" w:tplc="480A0003" w:tentative="1">
+      <w:start w:val="1"/>
+      <w:numFmt w:val="bullet"/>
+      <w:lvlText w:val="o"/>
+      <w:lvlJc w:val="left"/>
+      <w:pPr>
+        <w:ind w:left="1440" w:hanging="360"/>
+      </w:pPr>
+      <w:rPr>
+        <w:rFonts w:ascii="Courier New" w:hAnsi="Courier New" w:cs="Courier New" w:hint="default"/>
+      </w:rPr>
+    </w:lvl>
+    <w:lvl w:ilvl="2" w:tplc="480A0005" w:tentative="1">
+      <w:start w:val="1"/>
+      <w:numFmt w:val="bullet"/>
+      <w:lvlText w:val=""/>
+      <w:lvlJc w:val="left"/>
+      <w:pPr>
+        <w:ind w:left="2160" w:hanging="360"/>
+      </w:pPr>
+      <w:rPr>
+        <w:rFonts w:ascii="MS Reference Specialty" w:hAnsi="MS Reference Specialty" w:hint="default"/>
+      </w:rPr>
+    </w:lvl>
+    <w:lvl w:ilvl="3" w:tplc="480A0001" w:tentative="1">
+      <w:start w:val="1"/>
+      <w:numFmt w:val="bullet"/>
+      <w:lvlText w:val=""/>
+      <w:lvlJc w:val="left"/>
+      <w:pPr>
+        <w:ind w:left="2880" w:hanging="360"/>
+      </w:pPr>
+      <w:rPr>
+        <w:rFonts w:ascii="Symbol" w:hAnsi="Symbol" w:hint="default"/>
+      </w:rPr>
+    </w:lvl>
+    <w:lvl w:ilvl="4" w:tplc="480A0003" w:tentative="1">
+      <w:start w:val="1"/>
+      <w:numFmt w:val="bullet"/>
+      <w:lvlText w:val="o"/>
+      <w:lvlJc w:val="left"/>
+      <w:pPr>
+        <w:ind w:left="3600" w:hanging="360"/>
+      </w:pPr>
+      <w:rPr>
+        <w:rFonts w:ascii="Courier New" w:hAnsi="Courier New" w:cs="Courier New" w:hint="default"/>
+      </w:rPr>
+    </w:lvl>
+    <w:lvl w:ilvl="5" w:tplc="480A0005" w:tentative="1">
+      <w:start w:val="1"/>
+      <w:numFmt w:val="bullet"/>
+      <w:lvlText w:val=""/>
+      <w:lvlJc w:val="left"/>
+      <w:pPr>
+        <w:ind w:left="4320" w:hanging="360"/>
+      </w:pPr>
+      <w:rPr>
+        <w:rFonts w:ascii="MS Reference Specialty" w:hAnsi="MS Reference Specialty" w:hint="default"/>
+      </w:rPr>
+    </w:lvl>
+    <w:lvl w:ilvl="6" w:tplc="480A0001" w:tentative="1">
+      <w:start w:val="1"/>
+      <w:numFmt w:val="bullet"/>
+      <w:lvlText w:val=""/>
+      <w:lvlJc w:val="left"/>
+      <w:pPr>
+        <w:ind w:left="5040" w:hanging="360"/>
+      </w:pPr>
+      <w:rPr>
+        <w:rFonts w:ascii="Symbol" w:hAnsi="Symbol" w:hint="default"/>
+      </w:rPr>
+    </w:lvl>
+    <w:lvl w:ilvl="7" w:tplc="480A0003" w:tentative="1">
+      <w:start w:val="1"/>
+      <w:numFmt w:val="bullet"/>
+      <w:lvlText w:val="o"/>
+      <w:lvlJc w:val="left"/>
+      <w:pPr>
+        <w:ind w:left="5760" w:hanging="360"/>
+      </w:pPr>
+      <w:rPr>
+        <w:rFonts w:ascii="Courier New" w:hAnsi="Courier New" w:cs="Courier New" w:hint="default"/>
+      </w:rPr>
+    </w:lvl>
+    <w:lvl w:ilvl="8" w:tplc="480A0005" w:tentative="1">
+      <w:start w:val="1"/>
+      <w:numFmt w:val="bullet"/>
+      <w:lvlText w:val=""/>
+      <w:lvlJc w:val="left"/>
+      <w:pPr>
+        <w:ind w:left="6480" w:hanging="360"/>
+      </w:pPr>
+      <w:rPr>
+        <w:rFonts w:ascii="MS Reference Specialty" w:hAnsi="MS Reference Specialty" w:hint="default"/>
+      </w:rPr>
+    </w:lvl>
+  </w:abstractNum>
   <w:num w:numId="1">
+    <w:abstractNumId w:val="1"/>
+  </w:num>
+  <w:num w:numId="2">
     <w:abstractNumId w:val="0"/>
   </w:num>
 </w:numbering>
@@ -1112,6 +1747,36 @@
     <w:pPr>
       <w:outlineLvl w:val="9"/>
     </w:pPr>
+  </w:style>
+  <w:style w:type="paragraph" w:styleId="Textodeglobo">
+    <w:name w:val="Balloon Text"/>
+    <w:basedOn w:val="Normal"/>
+    <w:link w:val="TextodegloboCar"/>
+    <w:uiPriority w:val="99"/>
+    <w:semiHidden/>
+    <w:unhideWhenUsed/>
+    <w:rsid w:val="00D86884"/>
+    <w:pPr>
+      <w:spacing w:before="0" w:after="0" w:line="240" w:lineRule="auto"/>
+    </w:pPr>
+    <w:rPr>
+      <w:rFonts w:ascii="Tahoma" w:hAnsi="Tahoma"/>
+      <w:sz w:val="16"/>
+      <w:szCs w:val="16"/>
+    </w:rPr>
+  </w:style>
+  <w:style w:type="character" w:customStyle="1" w:styleId="TextodegloboCar">
+    <w:name w:val="Texto de globo Car"/>
+    <w:basedOn w:val="Fuentedeprrafopredeter"/>
+    <w:link w:val="Textodeglobo"/>
+    <w:uiPriority w:val="99"/>
+    <w:semiHidden/>
+    <w:rsid w:val="00D86884"/>
+    <w:rPr>
+      <w:rFonts w:ascii="Tahoma" w:hAnsi="Tahoma"/>
+      <w:sz w:val="16"/>
+      <w:szCs w:val="16"/>
+    </w:rPr>
   </w:style>
 </w:styles>
 </file>

</xml_diff>

<commit_message>
actualizadas bibliografía y propuesta, agregado el paper de por qué el NLP no sirve para IR
</commit_message>
<xml_diff>
--- a/Propuesta.docx
+++ b/Propuesta.docx
@@ -82,7 +82,31 @@
         <w:rPr>
           <w:lang w:val="es-ES"/>
         </w:rPr>
-        <w:t>que puedan ser académicamente relevantes para la ampliación y desarrollo de éste. Mostrar, además, esta interfaz aplicada en software.</w:t>
+        <w:t>que puedan ser académicamente relevantes para la ampliación y desarrollo de éste</w:t>
+      </w:r>
+      <w:r>
+        <w:rPr>
+          <w:lang w:val="es-ES"/>
+        </w:rPr>
+        <w:t>; y, que, además, se valga de la retroalimentación del usuario para  mejorar futuros resultados</w:t>
+      </w:r>
+      <w:r>
+        <w:rPr>
+          <w:lang w:val="es-ES"/>
+        </w:rPr>
+        <w:t xml:space="preserve"> Mostrar, </w:t>
+      </w:r>
+      <w:r>
+        <w:rPr>
+          <w:lang w:val="es-ES"/>
+        </w:rPr>
+        <w:t>también</w:t>
+      </w:r>
+      <w:r>
+        <w:rPr>
+          <w:lang w:val="es-ES"/>
+        </w:rPr>
+        <w:t>, esta interfaz aplicada en software.</w:t>
       </w:r>
     </w:p>
     <w:p>
@@ -149,19 +173,25 @@
         <w:rPr>
           <w:lang w:val="es-ES"/>
         </w:rPr>
-        <w:t>Elegir las técnicas a utilizar para la indización de los documentos, siendo deseable una combinación de técnicas estadísticas y lingüísticas aptas para el tratamiento de los documentos.</w:t>
-      </w:r>
-      <w:r>
-        <w:rPr>
-          <w:lang w:val="es-ES"/>
-        </w:rPr>
-        <w:t xml:space="preserve"> Y </w:t>
-      </w:r>
-      <w:r>
-        <w:rPr>
-          <w:lang w:val="es-ES"/>
-        </w:rPr>
-        <w:t>p</w:t>
+        <w:t xml:space="preserve">Elegir las técnicas a utilizar para la indización de los documentos, siendo deseable una combinación de técnicas estadísticas y lingüísticas aptas para el tratamiento de los </w:t>
+      </w:r>
+      <w:r>
+        <w:rPr>
+          <w:lang w:val="es-ES"/>
+        </w:rPr>
+        <w:t>mismos</w:t>
+      </w:r>
+      <w:r>
+        <w:rPr>
+          <w:lang w:val="es-ES"/>
+        </w:rPr>
+        <w:t>.</w:t>
+      </w:r>
+      <w:r>
+        <w:rPr>
+          <w:lang w:val="es-ES"/>
+        </w:rPr>
+        <w:t xml:space="preserve"> Y p</w:t>
       </w:r>
       <w:r>
         <w:rPr>
@@ -186,13 +216,21 @@
         <w:rPr>
           <w:lang w:val="es-ES"/>
         </w:rPr>
-        <w:t>Desarrollar un módulo de indización, que permita la clasificación de documentos y un componente de búsqueda, que deje la posibilidad al usuario de sugerir nuevos recursos a indizar. Consolidar</w:t>
-      </w:r>
-      <w:r>
-        <w:rPr>
-          <w:lang w:val="es-ES"/>
-        </w:rPr>
-        <w:t xml:space="preserve"> </w:t>
+        <w:t xml:space="preserve">Desarrollar un módulo de indización que permita la clasificación de documentos y un componente de búsqueda, que deje la posibilidad al usuario de sugerir nuevos recursos </w:t>
+      </w:r>
+      <w:ins w:id="0" w:author="Luis Felipe Borjas Reyes" w:date="2010-01-19T22:44:00Z">
+        <w:r>
+          <w:rPr>
+            <w:lang w:val="es-ES"/>
+          </w:rPr>
+          <w:t xml:space="preserve">y tópicos </w:t>
+        </w:r>
+      </w:ins>
+      <w:r>
+        <w:rPr>
+          <w:lang w:val="es-ES"/>
+        </w:rPr>
+        <w:t xml:space="preserve">a indizar. Consolidar </w:t>
       </w:r>
       <w:r>
         <w:rPr>
@@ -306,7 +344,13 @@
         <w:rPr>
           <w:lang w:val="es-ES"/>
         </w:rPr>
-        <w:t>Sentar una base y un marco de prueba y aplicación para futuras investigaciones de extracción de la información que generen jerarquías de conceptos.</w:t>
+        <w:t>Sentar una base y un marco de prueba y aplicación para futur</w:t>
+      </w:r>
+      <w:r>
+        <w:rPr>
+          <w:lang w:val="es-ES"/>
+        </w:rPr>
+        <w:t>os proyectos de recuperación de la información que se valgan de técnicas de procesamiento de lenguaje natural.</w:t>
       </w:r>
     </w:p>
     <w:p>
@@ -325,7 +369,25 @@
         <w:rPr>
           <w:lang w:val="es-ES"/>
         </w:rPr>
-        <w:t>Contribuir a la investigación del procesamiento del lenguaje natural</w:t>
+        <w:t>Contribuir a la</w:t>
+      </w:r>
+      <w:r>
+        <w:rPr>
+          <w:lang w:val="es-ES"/>
+        </w:rPr>
+        <w:t>s áreas de</w:t>
+      </w:r>
+      <w:r>
+        <w:rPr>
+          <w:lang w:val="es-ES"/>
+        </w:rPr>
+        <w:t xml:space="preserve"> investigación del procesamiento del lenguaje natural</w:t>
+      </w:r>
+      <w:r>
+        <w:rPr>
+          <w:lang w:val="es-ES"/>
+        </w:rPr>
+        <w:t xml:space="preserve"> y la recuperación de la información, en general,</w:t>
       </w:r>
       <w:r>
         <w:rPr>
@@ -417,7 +479,6 @@
         <w:rPr>
           <w:lang w:val="es-HN"/>
         </w:rPr>
-        <w:lastRenderedPageBreak/>
         <w:t>contexto</w:t>
       </w:r>
       <w:r>
@@ -452,6 +513,7 @@
       <w:pPr>
         <w:jc w:val="both"/>
         <w:rPr>
+          <w:del w:id="1" w:author="Luis Felipe Borjas Reyes" w:date="2010-01-19T22:24:00Z"/>
           <w:lang w:val="es-HN"/>
         </w:rPr>
       </w:pPr>
@@ -512,11 +574,49 @@
         <w:rPr>
           <w:lang w:val="es-HN"/>
         </w:rPr>
-        <w:t xml:space="preserve"> de la lingüística computacional, la extracción de la información y la minería de textos y conceptos, han surgido para satisfacer hasta cierto punto esta necesidad en dominios específicos, y existen proyectos aún en desarrollo (como ser el buscador </w:t>
+        <w:t xml:space="preserve"> de la lingüística computacional, </w:t>
+      </w:r>
+      <w:r>
+        <w:rPr>
+          <w:lang w:val="es-HN"/>
+        </w:rPr>
+        <w:t xml:space="preserve">como ser </w:t>
+      </w:r>
+      <w:r>
+        <w:rPr>
+          <w:lang w:val="es-HN"/>
+        </w:rPr>
+        <w:t xml:space="preserve">la extracción de la información y la minería de textos y conceptos, han surgido para satisfacer hasta cierto punto esta </w:t>
       </w:r>
       <w:proofErr w:type="spellStart"/>
       <w:r>
         <w:rPr>
+          <w:lang w:val="es-HN"/>
+        </w:rPr>
+        <w:t>necesidad</w:t>
+      </w:r>
+      <w:r>
+        <w:rPr>
+          <w:lang w:val="es-HN"/>
+        </w:rPr>
+        <w:t>.Incluso</w:t>
+      </w:r>
+      <w:proofErr w:type="spellEnd"/>
+      <w:r>
+        <w:rPr>
+          <w:lang w:val="es-HN"/>
+        </w:rPr>
+        <w:t xml:space="preserve"> </w:t>
+      </w:r>
+      <w:r>
+        <w:rPr>
+          <w:lang w:val="es-HN"/>
+        </w:rPr>
+        <w:t xml:space="preserve">existen proyectos aún en desarrollo (como ser el buscador </w:t>
+      </w:r>
+      <w:proofErr w:type="spellStart"/>
+      <w:r>
+        <w:rPr>
           <w:i/>
           <w:lang w:val="es-HN"/>
         </w:rPr>
@@ -534,45 +634,87 @@
         <w:rPr>
           <w:lang w:val="es-HN"/>
         </w:rPr>
-        <w:t xml:space="preserve"> que llevarán este concepto al internet. Pero muy pocas aplicaciones públicas y orientadas a dominios de conocimiento específico han visto la luz, y es aquí donde se pretende contribuir</w:t>
-      </w:r>
-      <w:r>
-        <w:rPr>
-          <w:lang w:val="es-HN"/>
-        </w:rPr>
-        <w:t>:</w:t>
-      </w:r>
-      <w:r>
-        <w:rPr>
-          <w:lang w:val="es-HN"/>
-        </w:rPr>
-        <w:t xml:space="preserve"> al campo de la</w:t>
-      </w:r>
-      <w:r>
-        <w:rPr>
-          <w:lang w:val="es-HN"/>
-        </w:rPr>
-        <w:t xml:space="preserve"> recuperación de la información en un dominio </w:t>
-      </w:r>
-      <w:r>
-        <w:rPr>
-          <w:lang w:val="es-HN"/>
-        </w:rPr>
-        <w:t>basada en el procesamiento de lenguaje natural.</w:t>
-      </w:r>
-    </w:p>
-    <w:p>
-      <w:pPr>
-        <w:jc w:val="both"/>
-        <w:rPr>
-          <w:lang w:val="es-HN"/>
-        </w:rPr>
-      </w:pPr>
+        <w:t xml:space="preserve"> que llevarán este concepto al internet. Pero muy pocas aplicaciones públicas</w:t>
+      </w:r>
+      <w:r>
+        <w:rPr>
+          <w:lang w:val="es-HN"/>
+        </w:rPr>
+        <w:t>,</w:t>
+      </w:r>
+      <w:r>
+        <w:rPr>
+          <w:lang w:val="es-HN"/>
+        </w:rPr>
+        <w:t xml:space="preserve"> orientadas a dominios de conocimiento </w:t>
+      </w:r>
+      <w:r>
+        <w:rPr>
+          <w:lang w:val="es-HN"/>
+        </w:rPr>
+        <w:t>y abiertas a la contribución de la comunidad de usuarios</w:t>
+      </w:r>
+      <w:r>
+        <w:rPr>
+          <w:lang w:val="es-HN"/>
+        </w:rPr>
+        <w:t xml:space="preserve"> han visto la luz</w:t>
+      </w:r>
+      <w:r>
+        <w:rPr>
+          <w:lang w:val="es-HN"/>
+        </w:rPr>
+        <w:t>;</w:t>
+      </w:r>
+      <w:r>
+        <w:rPr>
+          <w:lang w:val="es-HN"/>
+        </w:rPr>
+        <w:t xml:space="preserve"> y es aquí donde pretend</w:t>
+      </w:r>
+      <w:r>
+        <w:rPr>
+          <w:lang w:val="es-HN"/>
+        </w:rPr>
+        <w:t>o</w:t>
+      </w:r>
+      <w:r>
+        <w:rPr>
+          <w:lang w:val="es-HN"/>
+        </w:rPr>
+        <w:t xml:space="preserve"> contribuir</w:t>
+      </w:r>
+      <w:r>
+        <w:rPr>
+          <w:lang w:val="es-HN"/>
+        </w:rPr>
+        <w:t xml:space="preserve"> al campo elegido</w:t>
+      </w:r>
+      <w:r>
+        <w:rPr>
+          <w:lang w:val="es-HN"/>
+        </w:rPr>
+        <w:t>.</w:t>
+      </w:r>
       <w:r>
         <w:rPr>
           <w:lang w:val="es-HN"/>
         </w:rPr>
         <w:tab/>
+      </w:r>
+    </w:p>
+    <w:p>
+      <w:pPr>
+        <w:ind w:firstLine="708"/>
+        <w:jc w:val="both"/>
+        <w:rPr>
+          <w:lang w:val="es-HN"/>
+        </w:rPr>
+      </w:pPr>
+      <w:r>
+        <w:rPr>
+          <w:lang w:val="es-HN"/>
+        </w:rPr>
         <w:t>Elegí este proyecto debido, en primera instancia, al interés que tengo en explorar el campo del procesamiento del lenguaje natural como una oportunidad de conciliar mis mayores intereses</w:t>
       </w:r>
       <w:r>
@@ -660,6 +802,54 @@
     </w:p>
     <w:p>
       <w:pPr>
+        <w:jc w:val="both"/>
+        <w:rPr>
+          <w:lang w:val="es-HN"/>
+        </w:rPr>
+      </w:pPr>
+    </w:p>
+    <w:p>
+      <w:pPr>
+        <w:jc w:val="both"/>
+        <w:rPr>
+          <w:lang w:val="es-HN"/>
+        </w:rPr>
+      </w:pPr>
+    </w:p>
+    <w:p>
+      <w:pPr>
+        <w:jc w:val="both"/>
+        <w:rPr>
+          <w:lang w:val="es-HN"/>
+        </w:rPr>
+      </w:pPr>
+    </w:p>
+    <w:p>
+      <w:pPr>
+        <w:jc w:val="both"/>
+        <w:rPr>
+          <w:lang w:val="es-HN"/>
+        </w:rPr>
+      </w:pPr>
+    </w:p>
+    <w:p>
+      <w:pPr>
+        <w:jc w:val="both"/>
+        <w:rPr>
+          <w:lang w:val="es-HN"/>
+        </w:rPr>
+      </w:pPr>
+    </w:p>
+    <w:p>
+      <w:pPr>
+        <w:jc w:val="both"/>
+        <w:rPr>
+          <w:lang w:val="es-HN"/>
+        </w:rPr>
+      </w:pPr>
+    </w:p>
+    <w:p>
+      <w:pPr>
         <w:pStyle w:val="Ttulo2"/>
         <w:jc w:val="both"/>
         <w:rPr>
@@ -670,6 +860,7 @@
         <w:rPr>
           <w:lang w:val="es-HN"/>
         </w:rPr>
+        <w:lastRenderedPageBreak/>
         <w:t>investigaciones relacionadas</w:t>
       </w:r>
     </w:p>

</xml_diff>

<commit_message>
actualizadas planificación y propuesta
</commit_message>
<xml_diff>
--- a/Propuesta.docx
+++ b/Propuesta.docx
@@ -218,14 +218,12 @@
         </w:rPr>
         <w:t xml:space="preserve">Desarrollar un módulo de indización que permita la clasificación de documentos y un componente de búsqueda, que deje la posibilidad al usuario de sugerir nuevos recursos </w:t>
       </w:r>
-      <w:ins w:id="0" w:author="Luis Felipe Borjas Reyes" w:date="2010-01-19T22:44:00Z">
-        <w:r>
-          <w:rPr>
-            <w:lang w:val="es-ES"/>
-          </w:rPr>
-          <w:t xml:space="preserve">y tópicos </w:t>
-        </w:r>
-      </w:ins>
+      <w:r>
+        <w:rPr>
+          <w:lang w:val="es-ES"/>
+        </w:rPr>
+        <w:t xml:space="preserve">y tópicos </w:t>
+      </w:r>
       <w:r>
         <w:rPr>
           <w:lang w:val="es-ES"/>
@@ -513,7 +511,6 @@
       <w:pPr>
         <w:jc w:val="both"/>
         <w:rPr>
-          <w:del w:id="1" w:author="Luis Felipe Borjas Reyes" w:date="2010-01-19T22:24:00Z"/>
           <w:lang w:val="es-HN"/>
         </w:rPr>
       </w:pPr>
@@ -524,14 +521,6 @@
         <w:tab/>
         <w:t>La investigación en el área del procesamiento del lenguaje natural siempre ha querido establecer  una comunicación más significativa entre el hombre y la máquina; y en las áreas que nacieron con la lingüística computacional, como responder preguntas hechas por usuarios humanos, se ve la necesidad que tenemos de que las computadoras entiendan lo que queremos, aunque no lo expresemos de una manera formal y estructurada.</w:t>
       </w:r>
-    </w:p>
-    <w:p>
-      <w:pPr>
-        <w:jc w:val="both"/>
-        <w:rPr>
-          <w:lang w:val="es-HN"/>
-        </w:rPr>
-      </w:pPr>
       <w:r>
         <w:rPr>
           <w:lang w:val="es-HN"/>

</xml_diff>

<commit_message>
Actualización de la propuesta (faltan la planificación, el alcance, las restricciones y las lecciones aprendidas) y adición del output del script que lleva control de las cosas bajadas en firefox
</commit_message>
<xml_diff>
--- a/Propuesta.docx
+++ b/Propuesta.docx
@@ -14,14 +14,34 @@
         <w:rPr>
           <w:lang w:val="es-HN"/>
         </w:rPr>
+        <w:t xml:space="preserve">sistema </w:t>
+      </w:r>
+      <w:r>
+        <w:rPr>
+          <w:lang w:val="es-HN"/>
+        </w:rPr>
         <w:t>Recomendador</w:t>
       </w:r>
       <w:r>
         <w:rPr>
           <w:lang w:val="es-HN"/>
         </w:rPr>
-        <w:t xml:space="preserve"> de recursos académicos.</w:t>
-      </w:r>
+        <w:t xml:space="preserve"> </w:t>
+      </w:r>
+      <w:r>
+        <w:rPr>
+          <w:lang w:val="es-HN"/>
+        </w:rPr>
+        <w:t xml:space="preserve"> de documentos aplicado a un contexto académico</w:t>
+      </w:r>
+    </w:p>
+    <w:p>
+      <w:pPr>
+        <w:jc w:val="both"/>
+        <w:rPr>
+          <w:lang w:val="es-HN"/>
+        </w:rPr>
+      </w:pPr>
     </w:p>
     <w:p>
       <w:pPr>
@@ -58,55 +78,12 @@
           <w:lang w:val="es-ES"/>
         </w:rPr>
         <w:tab/>
-        <w:t>Desarrollar una interfaz de programación de aplicaciones (API) que utilice técnicas de procesamiento de lenguaje natural para que, dada la consulta de un usuario sobre un tema, pueda presentar un conjunto de recursos</w:t>
-      </w:r>
-      <w:r>
-        <w:rPr>
-          <w:lang w:val="es-ES"/>
-        </w:rPr>
-        <w:t>,</w:t>
-      </w:r>
-      <w:r>
-        <w:rPr>
-          <w:lang w:val="es-ES"/>
-        </w:rPr>
-        <w:t xml:space="preserve"> </w:t>
-      </w:r>
-      <w:r>
-        <w:rPr>
-          <w:lang w:val="es-ES"/>
-        </w:rPr>
-        <w:t xml:space="preserve">previamente indizados, </w:t>
-      </w:r>
-      <w:r>
-        <w:rPr>
-          <w:lang w:val="es-ES"/>
-        </w:rPr>
-        <w:t>que puedan ser académicamente relevantes para la ampliación y desarrollo de éste</w:t>
-      </w:r>
-      <w:r>
-        <w:rPr>
-          <w:lang w:val="es-ES"/>
-        </w:rPr>
-        <w:t>; y, que, además, se valga de la retroalimentación del usuario para  mejorar futuros resultados</w:t>
-      </w:r>
-      <w:r>
-        <w:rPr>
-          <w:lang w:val="es-ES"/>
-        </w:rPr>
-        <w:t xml:space="preserve"> Mostrar, </w:t>
-      </w:r>
-      <w:r>
-        <w:rPr>
-          <w:lang w:val="es-ES"/>
-        </w:rPr>
-        <w:t>también</w:t>
-      </w:r>
-      <w:r>
-        <w:rPr>
-          <w:lang w:val="es-ES"/>
-        </w:rPr>
-        <w:t>, esta interfaz aplicada en software.</w:t>
+      </w:r>
+      <w:r>
+        <w:rPr>
+          <w:lang w:val="es-ES"/>
+        </w:rPr>
+        <w:t>Desarrollar un servicio web que recomiende al usuario documentos relevantes a un tópico, ya sea en base a una descripción del mismo o a otros documentos que él proporcione. La recomendación consistirá en la búsqueda de información relacionada conceptualmente a la proporcionada por el usuario en un índice de documentos mantenido por el sistema. La retroalimentación del usuario y la consiguiente contribución al conocimiento del sistema sobre los temas permitirá la mejora de futuras recomendaciones.</w:t>
       </w:r>
     </w:p>
     <w:p>
@@ -148,7 +125,43 @@
         <w:rPr>
           <w:lang w:val="es-ES"/>
         </w:rPr>
-        <w:t xml:space="preserve">Establecer un modelo para la jerarquización e indización de conceptos en documentos, además de la elección de </w:t>
+        <w:t xml:space="preserve">Establecer un modelo para la </w:t>
+      </w:r>
+      <w:r>
+        <w:rPr>
+          <w:lang w:val="es-ES"/>
+        </w:rPr>
+        <w:t>clasificación</w:t>
+      </w:r>
+      <w:r>
+        <w:rPr>
+          <w:lang w:val="es-ES"/>
+        </w:rPr>
+        <w:t xml:space="preserve"> de </w:t>
+      </w:r>
+      <w:r>
+        <w:rPr>
+          <w:lang w:val="es-ES"/>
+        </w:rPr>
+        <w:t xml:space="preserve">documentos </w:t>
+      </w:r>
+      <w:r>
+        <w:rPr>
+          <w:lang w:val="es-ES"/>
+        </w:rPr>
+        <w:t xml:space="preserve">en </w:t>
+      </w:r>
+      <w:r>
+        <w:rPr>
+          <w:lang w:val="es-ES"/>
+        </w:rPr>
+        <w:t>base a conceptos</w:t>
+      </w:r>
+      <w:r>
+        <w:rPr>
+          <w:lang w:val="es-ES"/>
+        </w:rPr>
+        <w:t xml:space="preserve">, además de la elección de </w:t>
       </w:r>
       <w:r>
         <w:rPr>
@@ -173,7 +186,25 @@
         <w:rPr>
           <w:lang w:val="es-ES"/>
         </w:rPr>
-        <w:t xml:space="preserve">Elegir las técnicas a utilizar para la indización de los documentos, siendo deseable una combinación de técnicas estadísticas y lingüísticas aptas para el tratamiento de los </w:t>
+        <w:t xml:space="preserve">Elegir las técnicas a utilizar para la </w:t>
+      </w:r>
+      <w:r>
+        <w:rPr>
+          <w:lang w:val="es-ES"/>
+        </w:rPr>
+        <w:t>clasificación</w:t>
+      </w:r>
+      <w:r>
+        <w:rPr>
+          <w:lang w:val="es-ES"/>
+        </w:rPr>
+        <w:t xml:space="preserve"> </w:t>
+      </w:r>
+      <w:r>
+        <w:rPr>
+          <w:lang w:val="es-ES"/>
+        </w:rPr>
+        <w:t xml:space="preserve">de los documentos, siendo deseable una combinación de técnicas estadísticas y lingüísticas aptas para el tratamiento de los </w:t>
       </w:r>
       <w:r>
         <w:rPr>
@@ -191,13 +222,7 @@
         <w:rPr>
           <w:lang w:val="es-ES"/>
         </w:rPr>
-        <w:t xml:space="preserve"> Y p</w:t>
-      </w:r>
-      <w:r>
-        <w:rPr>
-          <w:lang w:val="es-ES"/>
-        </w:rPr>
-        <w:t>onderar los métodos a usar para el tratamiento de las consultas del usuario, presentando éstas un mayor número de consideraciones de tratamiento lingüístico, dado su carácter informal.</w:t>
+        <w:t xml:space="preserve"> </w:t>
       </w:r>
     </w:p>
     <w:p>
@@ -216,25 +241,37 @@
         <w:rPr>
           <w:lang w:val="es-ES"/>
         </w:rPr>
-        <w:t xml:space="preserve">Desarrollar un módulo de indización que permita la clasificación de documentos y un componente de búsqueda, que deje la posibilidad al usuario de sugerir nuevos recursos </w:t>
-      </w:r>
-      <w:r>
-        <w:rPr>
-          <w:lang w:val="es-ES"/>
-        </w:rPr>
-        <w:t xml:space="preserve">y tópicos </w:t>
-      </w:r>
-      <w:r>
-        <w:rPr>
-          <w:lang w:val="es-ES"/>
-        </w:rPr>
-        <w:t xml:space="preserve">a indizar. Consolidar </w:t>
-      </w:r>
-      <w:r>
-        <w:rPr>
-          <w:lang w:val="es-ES"/>
-        </w:rPr>
-        <w:t>la interfaz e implementarla en una aplicación para las subsecuentes pruebas.</w:t>
+        <w:t>Encontrar</w:t>
+      </w:r>
+      <w:r>
+        <w:rPr>
+          <w:lang w:val="es-ES"/>
+        </w:rPr>
+        <w:t xml:space="preserve"> métodos</w:t>
+      </w:r>
+      <w:r>
+        <w:rPr>
+          <w:lang w:val="es-ES"/>
+        </w:rPr>
+        <w:t xml:space="preserve"> eficaces</w:t>
+      </w:r>
+      <w:r>
+        <w:rPr>
+          <w:lang w:val="es-ES"/>
+        </w:rPr>
+        <w:t xml:space="preserve"> para el tratamiento de las consultas del usuario</w:t>
+      </w:r>
+      <w:r>
+        <w:rPr>
+          <w:lang w:val="es-ES"/>
+        </w:rPr>
+        <w:t xml:space="preserve"> (explícitas o mediante documentos proporcionados por él respecto a un tema)</w:t>
+      </w:r>
+      <w:r>
+        <w:rPr>
+          <w:lang w:val="es-ES"/>
+        </w:rPr>
+        <w:t>, presentando éstas un mayor número de consideraciones de tratamiento lingüístico, dado su carácter informal.</w:t>
       </w:r>
     </w:p>
     <w:p>
@@ -253,7 +290,68 @@
         <w:rPr>
           <w:lang w:val="es-ES"/>
         </w:rPr>
-        <w:t>Evaluar el rendimiento de la interfaz en un entorno multilingüe (tanto en documentos como en búsquedas).</w:t>
+        <w:t xml:space="preserve">Desarrollar un módulo que permita la clasificación de documentos y un componente de búsqueda, que deje la posibilidad al usuario de sugerir nuevos recursos </w:t>
+      </w:r>
+      <w:r>
+        <w:rPr>
+          <w:lang w:val="es-ES"/>
+        </w:rPr>
+        <w:t xml:space="preserve">y tópicos </w:t>
+      </w:r>
+      <w:r>
+        <w:rPr>
+          <w:lang w:val="es-ES"/>
+        </w:rPr>
+        <w:t>a indizar</w:t>
+      </w:r>
+      <w:r>
+        <w:rPr>
+          <w:lang w:val="es-ES"/>
+        </w:rPr>
+        <w:t>, ambos componentes se orientarán a la clasificación y búsqueda conceptuales</w:t>
+      </w:r>
+      <w:r>
+        <w:rPr>
+          <w:lang w:val="es-ES"/>
+        </w:rPr>
+        <w:t xml:space="preserve">. </w:t>
+      </w:r>
+    </w:p>
+    <w:p>
+      <w:pPr>
+        <w:pStyle w:val="Prrafodelista"/>
+        <w:numPr>
+          <w:ilvl w:val="0"/>
+          <w:numId w:val="1"/>
+        </w:numPr>
+        <w:jc w:val="both"/>
+        <w:rPr>
+          <w:lang w:val="es-ES"/>
+        </w:rPr>
+      </w:pPr>
+      <w:r>
+        <w:rPr>
+          <w:lang w:val="es-ES"/>
+        </w:rPr>
+        <w:t xml:space="preserve">Evaluar el rendimiento de la </w:t>
+      </w:r>
+      <w:r>
+        <w:rPr>
+          <w:lang w:val="es-ES"/>
+        </w:rPr>
+        <w:t>aplicación</w:t>
+      </w:r>
+      <w:r>
+        <w:rPr>
+          <w:lang w:val="es-ES"/>
+        </w:rPr>
+        <w:t xml:space="preserve"> </w:t>
+      </w:r>
+      <w:r>
+        <w:rPr>
+          <w:lang w:val="es-ES"/>
+        </w:rPr>
+        <w:t>en un entorno multilingüe (tanto en documentos como en búsquedas).</w:t>
       </w:r>
     </w:p>
     <w:p>
@@ -305,7 +403,13 @@
         <w:rPr>
           <w:lang w:val="es-ES"/>
         </w:rPr>
-        <w:t>El desarrollo de una interfaz que permita la presentación a usuarios de documentos relevantes a la búsqueda de un tópico, aplicada al dominio conceptual del sector académico</w:t>
+        <w:t>El desarrollo de una interfaz que permita la presentación a usuarios de documentos relevantes a la búsqueda de un tópico, aplicada al dominio conceptual del sector acad</w:t>
+      </w:r>
+      <w:r>
+        <w:rPr>
+          <w:lang w:val="es-ES"/>
+        </w:rPr>
+        <w:t>émico</w:t>
       </w:r>
       <w:r>
         <w:rPr>
@@ -348,7 +452,19 @@
         <w:rPr>
           <w:lang w:val="es-ES"/>
         </w:rPr>
-        <w:t>os proyectos de recuperación de la información que se valgan de técnicas de procesamiento de lenguaje natural.</w:t>
+        <w:t>os proyectos de recuperación de la información</w:t>
+      </w:r>
+      <w:r>
+        <w:rPr>
+          <w:lang w:val="es-ES"/>
+        </w:rPr>
+        <w:t xml:space="preserve"> orientados a conceptos</w:t>
+      </w:r>
+      <w:r>
+        <w:rPr>
+          <w:lang w:val="es-ES"/>
+        </w:rPr>
+        <w:t xml:space="preserve"> que se valgan de técnicas de procesamiento de lenguaje natural.</w:t>
       </w:r>
     </w:p>
     <w:p>
@@ -410,6 +526,30 @@
     </w:p>
     <w:p>
       <w:pPr>
+        <w:jc w:val="both"/>
+        <w:rPr>
+          <w:lang w:val="es-HN"/>
+        </w:rPr>
+      </w:pPr>
+    </w:p>
+    <w:p>
+      <w:pPr>
+        <w:jc w:val="both"/>
+        <w:rPr>
+          <w:lang w:val="es-HN"/>
+        </w:rPr>
+      </w:pPr>
+    </w:p>
+    <w:p>
+      <w:pPr>
+        <w:jc w:val="both"/>
+        <w:rPr>
+          <w:lang w:val="es-HN"/>
+        </w:rPr>
+      </w:pPr>
+    </w:p>
+    <w:p>
+      <w:pPr>
         <w:pStyle w:val="Ttulo2"/>
         <w:jc w:val="both"/>
         <w:rPr>
@@ -434,13 +574,31 @@
         <w:rPr>
           <w:lang w:val="es-HN"/>
         </w:rPr>
-        <w:t>Extracción de la información, procesamiento de lenguaje natural, indización de documentos</w:t>
-      </w:r>
-      <w:r>
-        <w:rPr>
-          <w:lang w:val="es-HN"/>
-        </w:rPr>
-        <w:t>, recuperación de información</w:t>
+        <w:t>P</w:t>
+      </w:r>
+      <w:r>
+        <w:rPr>
+          <w:lang w:val="es-HN"/>
+        </w:rPr>
+        <w:t xml:space="preserve">rocesamiento de lenguaje natural, </w:t>
+      </w:r>
+      <w:r>
+        <w:rPr>
+          <w:lang w:val="es-HN"/>
+        </w:rPr>
+        <w:t xml:space="preserve"> recuperación de información</w:t>
+      </w:r>
+      <w:r>
+        <w:rPr>
+          <w:lang w:val="es-HN"/>
+        </w:rPr>
+        <w:t>, web semántica</w:t>
+      </w:r>
+      <w:r>
+        <w:rPr>
+          <w:lang w:val="es-HN"/>
+        </w:rPr>
+        <w:t>, aprendizaje de máquina, clasificación de documentos</w:t>
       </w:r>
       <w:r>
         <w:rPr>
@@ -504,7 +662,19 @@
         <w:rPr>
           <w:lang w:val="es-HN"/>
         </w:rPr>
-        <w:t>que nos aporte al fin, aparece.</w:t>
+        <w:t>que nos aporte</w:t>
+      </w:r>
+      <w:r>
+        <w:rPr>
+          <w:lang w:val="es-HN"/>
+        </w:rPr>
+        <w:t xml:space="preserve"> </w:t>
+      </w:r>
+      <w:r>
+        <w:rPr>
+          <w:lang w:val="es-HN"/>
+        </w:rPr>
+        <w:t>al fin aparece.</w:t>
       </w:r>
     </w:p>
     <w:p>
@@ -526,6 +696,20 @@
           <w:lang w:val="es-HN"/>
         </w:rPr>
         <w:tab/>
+      </w:r>
+    </w:p>
+    <w:p>
+      <w:pPr>
+        <w:ind w:firstLine="708"/>
+        <w:jc w:val="both"/>
+        <w:rPr>
+          <w:lang w:val="es-HN"/>
+        </w:rPr>
+      </w:pPr>
+      <w:r>
+        <w:rPr>
+          <w:lang w:val="es-HN"/>
+        </w:rPr>
         <w:t xml:space="preserve">En la recuperación de información, se han hecho investigaciones que exploran la potencialidad de aplicar el procesamiento del lenguaje natural a las búsquedas, para que el usuario encuentre documentos relevantes no en base a palabras clave y un poco de suerte, sino en base al </w:t>
       </w:r>
       <w:r>
@@ -575,24 +759,44 @@
         <w:rPr>
           <w:lang w:val="es-HN"/>
         </w:rPr>
-        <w:t xml:space="preserve">la extracción de la información y la minería de textos y conceptos, han surgido para satisfacer hasta cierto punto esta </w:t>
+        <w:t>la extracción de la información y la minería de textos y conceptos, han surgido para satisfacer hasta cierto punto esta necesidad</w:t>
+      </w:r>
+      <w:r>
+        <w:rPr>
+          <w:lang w:val="es-HN"/>
+        </w:rPr>
+        <w:t>.</w:t>
+      </w:r>
+      <w:r>
+        <w:rPr>
+          <w:lang w:val="es-HN"/>
+        </w:rPr>
+        <w:t xml:space="preserve"> </w:t>
+      </w:r>
+      <w:r>
+        <w:rPr>
+          <w:lang w:val="es-HN"/>
+        </w:rPr>
+        <w:t xml:space="preserve">Incluso </w:t>
+      </w:r>
+      <w:r>
+        <w:rPr>
+          <w:lang w:val="es-HN"/>
+        </w:rPr>
+        <w:t xml:space="preserve">existen proyectos aún en desarrollo (como ser el buscador </w:t>
       </w:r>
       <w:proofErr w:type="spellStart"/>
       <w:r>
         <w:rPr>
-          <w:lang w:val="es-HN"/>
-        </w:rPr>
-        <w:t>necesidad</w:t>
-      </w:r>
-      <w:r>
-        <w:rPr>
-          <w:lang w:val="es-HN"/>
-        </w:rPr>
-        <w:t>.Incluso</w:t>
+          <w:i/>
+          <w:lang w:val="es-HN"/>
+        </w:rPr>
+        <w:t>Powerset</w:t>
       </w:r>
       <w:proofErr w:type="spellEnd"/>
       <w:r>
         <w:rPr>
+          <w:i/>
           <w:lang w:val="es-HN"/>
         </w:rPr>
         <w:t xml:space="preserve"> </w:t>
@@ -601,7 +805,7 @@
         <w:rPr>
           <w:lang w:val="es-HN"/>
         </w:rPr>
-        <w:t xml:space="preserve">existen proyectos aún en desarrollo (como ser el buscador </w:t>
+        <w:t xml:space="preserve"> o la base de datos de conocimiento en línea </w:t>
       </w:r>
       <w:proofErr w:type="spellStart"/>
       <w:r>
@@ -609,7 +813,7 @@
           <w:i/>
           <w:lang w:val="es-HN"/>
         </w:rPr>
-        <w:t>Powerset</w:t>
+        <w:t>Freebase</w:t>
       </w:r>
       <w:proofErr w:type="spellEnd"/>
       <w:r>
@@ -623,104 +827,738 @@
         <w:rPr>
           <w:lang w:val="es-HN"/>
         </w:rPr>
-        <w:t xml:space="preserve"> que llevarán este concepto al internet. Pero muy pocas aplicaciones públicas</w:t>
-      </w:r>
-      <w:r>
-        <w:rPr>
-          <w:lang w:val="es-HN"/>
-        </w:rPr>
-        <w:t>,</w:t>
-      </w:r>
-      <w:r>
-        <w:rPr>
-          <w:lang w:val="es-HN"/>
-        </w:rPr>
-        <w:t xml:space="preserve"> orientadas a dominios de conocimiento </w:t>
-      </w:r>
-      <w:r>
-        <w:rPr>
-          <w:lang w:val="es-HN"/>
-        </w:rPr>
-        <w:t>y abiertas a la contribución de la comunidad de usuarios</w:t>
-      </w:r>
-      <w:r>
-        <w:rPr>
-          <w:lang w:val="es-HN"/>
-        </w:rPr>
-        <w:t xml:space="preserve"> han visto la luz</w:t>
-      </w:r>
-      <w:r>
-        <w:rPr>
-          <w:lang w:val="es-HN"/>
-        </w:rPr>
-        <w:t>;</w:t>
-      </w:r>
-      <w:r>
-        <w:rPr>
-          <w:lang w:val="es-HN"/>
-        </w:rPr>
-        <w:t xml:space="preserve"> y es aquí donde pretend</w:t>
-      </w:r>
-      <w:r>
-        <w:rPr>
-          <w:lang w:val="es-HN"/>
-        </w:rPr>
-        <w:t>o</w:t>
-      </w:r>
-      <w:r>
-        <w:rPr>
-          <w:lang w:val="es-HN"/>
-        </w:rPr>
-        <w:t xml:space="preserve"> contribuir</w:t>
-      </w:r>
-      <w:r>
-        <w:rPr>
-          <w:lang w:val="es-HN"/>
-        </w:rPr>
-        <w:t xml:space="preserve"> al campo elegido</w:t>
-      </w:r>
-      <w:r>
-        <w:rPr>
-          <w:lang w:val="es-HN"/>
-        </w:rPr>
-        <w:t>.</w:t>
-      </w:r>
+        <w:t xml:space="preserve"> que llevarán este concepto al internet. </w:t>
+      </w:r>
+      <w:r>
+        <w:rPr>
+          <w:lang w:val="es-HN"/>
+        </w:rPr>
+        <w:t xml:space="preserve"> En los últimos años muchos proyectos industriales y de investigación se han llevado a cabo para la recuperación de información orientada a conceptos, el campo es, sin embargo, joven, y,  por tanto, está abierto a que se explore aún en él.</w:t>
+      </w:r>
+    </w:p>
+    <w:p>
+      <w:pPr>
+        <w:ind w:firstLine="708"/>
+        <w:jc w:val="both"/>
+        <w:rPr>
+          <w:lang w:val="es-HN"/>
+        </w:rPr>
+      </w:pPr>
+      <w:r>
+        <w:rPr>
+          <w:lang w:val="es-HN"/>
+        </w:rPr>
+        <w:t>Elegí este proyecto debido, en primera instancia, al interés que tengo en explorar el campo del procesamiento del lenguaje natural como una oportunidad de conciliar mis mayores intereses</w:t>
+      </w:r>
+      <w:r>
+        <w:rPr>
+          <w:lang w:val="es-HN"/>
+        </w:rPr>
+        <w:t xml:space="preserve"> académicos</w:t>
+      </w:r>
+      <w:r>
+        <w:rPr>
+          <w:lang w:val="es-HN"/>
+        </w:rPr>
+        <w:t xml:space="preserve">: las lenguas y las ciencias computacionales. Además, existen herramientas de código abierto que permiten concentrase en esta tarea sin preocuparse por cuestiones técnicas que no vienen al caso (como el pre-procesamiento de documentos, la implementación de análisis estadísticos, etc.).De hecho, una de las herramientas más útiles que encontré para la investigación y desarrollo en el área está implementada en un lenguaje que he llegado a dominar satisfactoriamente: </w:t>
+      </w:r>
+      <w:proofErr w:type="spellStart"/>
+      <w:r>
+        <w:rPr>
+          <w:lang w:val="es-HN"/>
+        </w:rPr>
+        <w:t>python</w:t>
+      </w:r>
+      <w:proofErr w:type="spellEnd"/>
+      <w:r>
+        <w:rPr>
+          <w:lang w:val="es-HN"/>
+        </w:rPr>
+        <w:t>, de ahí que el desarrollo del software propuesto no se verá ralentizado por el aprendizaje de un lenguaje para la implementación. Para un sistema como el propuesto, no se necesitan habilidades muy expertas en el área, sino más bien dominio del lenguaje de programación, matemáticas</w:t>
+      </w:r>
+      <w:r>
+        <w:rPr>
+          <w:lang w:val="es-HN"/>
+        </w:rPr>
+        <w:t xml:space="preserve">, </w:t>
+      </w:r>
+      <w:r>
+        <w:rPr>
+          <w:lang w:val="es-HN"/>
+        </w:rPr>
+        <w:t>lingüística</w:t>
+      </w:r>
+      <w:r>
+        <w:rPr>
+          <w:lang w:val="es-HN"/>
+        </w:rPr>
+        <w:t xml:space="preserve"> básica </w:t>
+      </w:r>
+      <w:r>
+        <w:rPr>
+          <w:lang w:val="es-HN"/>
+        </w:rPr>
+        <w:t>y manipulación de texto</w:t>
+      </w:r>
+      <w:r>
+        <w:rPr>
+          <w:lang w:val="es-HN"/>
+        </w:rPr>
+        <w:t xml:space="preserve">s, todas </w:t>
+      </w:r>
+      <w:r>
+        <w:rPr>
+          <w:lang w:val="es-HN"/>
+        </w:rPr>
+        <w:t>habilidades en las cuales</w:t>
+      </w:r>
+      <w:r>
+        <w:rPr>
+          <w:lang w:val="es-HN"/>
+        </w:rPr>
+        <w:t xml:space="preserve"> no me siento en desventaja, gracias a la heterogeneidad </w:t>
+      </w:r>
+      <w:r>
+        <w:rPr>
+          <w:lang w:val="es-HN"/>
+        </w:rPr>
+        <w:t xml:space="preserve">y calidad </w:t>
+      </w:r>
+      <w:r>
+        <w:rPr>
+          <w:lang w:val="es-HN"/>
+        </w:rPr>
+        <w:t>de la educación que he recibido en la universidad.</w:t>
+      </w:r>
+    </w:p>
+    <w:p>
+      <w:pPr>
+        <w:jc w:val="both"/>
+        <w:rPr>
+          <w:lang w:val="es-HN"/>
+        </w:rPr>
+      </w:pPr>
+    </w:p>
+    <w:p>
+      <w:pPr>
+        <w:jc w:val="both"/>
+        <w:rPr>
+          <w:lang w:val="es-HN"/>
+        </w:rPr>
+      </w:pPr>
+    </w:p>
+    <w:p>
+      <w:pPr>
+        <w:pStyle w:val="Ttulo2"/>
+        <w:jc w:val="both"/>
+        <w:rPr>
+          <w:lang w:val="es-HN"/>
+        </w:rPr>
+      </w:pPr>
+      <w:r>
+        <w:rPr>
+          <w:lang w:val="es-HN"/>
+        </w:rPr>
+        <w:t>investigaciones relacionadas</w:t>
+      </w:r>
+    </w:p>
+    <w:p>
+      <w:pPr>
+        <w:ind w:firstLine="708"/>
+        <w:jc w:val="both"/>
+        <w:rPr>
+          <w:i/>
+          <w:lang w:val="es-HN"/>
+        </w:rPr>
+      </w:pPr>
+      <w:r>
+        <w:rPr>
+          <w:lang w:val="es-HN"/>
+        </w:rPr>
+        <w:t xml:space="preserve">Como he mencionado, existen productos comerciales, como ser </w:t>
+      </w:r>
+      <w:proofErr w:type="spellStart"/>
+      <w:r>
+        <w:rPr>
+          <w:i/>
+          <w:lang w:val="es-HN"/>
+        </w:rPr>
+        <w:t>Naveganza</w:t>
+      </w:r>
+      <w:proofErr w:type="spellEnd"/>
+      <w:r>
+        <w:rPr>
+          <w:lang w:val="es-HN"/>
+        </w:rPr>
+        <w:t xml:space="preserve">, para el mercado hispanoparlante o </w:t>
+      </w:r>
+      <w:proofErr w:type="spellStart"/>
+      <w:proofErr w:type="gramStart"/>
+      <w:r>
+        <w:rPr>
+          <w:i/>
+          <w:lang w:val="es-HN"/>
+        </w:rPr>
+        <w:t>ConceptMine</w:t>
+      </w:r>
+      <w:proofErr w:type="spellEnd"/>
+      <w:r>
+        <w:rPr>
+          <w:lang w:val="es-HN"/>
+        </w:rPr>
+        <w:t xml:space="preserve"> ,</w:t>
+      </w:r>
+      <w:proofErr w:type="gramEnd"/>
+      <w:r>
+        <w:rPr>
+          <w:lang w:val="es-HN"/>
+        </w:rPr>
+        <w:t xml:space="preserve"> de la empresa </w:t>
+      </w:r>
+      <w:proofErr w:type="spellStart"/>
+      <w:r>
+        <w:rPr>
+          <w:lang w:val="es-HN"/>
+        </w:rPr>
+        <w:t>Sciento</w:t>
+      </w:r>
+      <w:proofErr w:type="spellEnd"/>
+      <w:r>
+        <w:rPr>
+          <w:lang w:val="es-HN"/>
+        </w:rPr>
+        <w:t xml:space="preserve">, para el angloparlante. </w:t>
+      </w:r>
+      <w:sdt>
+        <w:sdtPr>
+          <w:rPr>
+            <w:lang w:val="es-HN"/>
+          </w:rPr>
+          <w:id w:val="5967919"/>
+          <w:citation/>
+        </w:sdtPr>
+        <w:sdtContent>
+          <w:r>
+            <w:rPr>
+              <w:lang w:val="es-HN"/>
+            </w:rPr>
+            <w:fldChar w:fldCharType="begin"/>
+          </w:r>
+          <w:r>
+            <w:rPr>
+              <w:lang w:val="es-HN"/>
+            </w:rPr>
+            <w:instrText xml:space="preserve"> CITATION Haa01 \l 18442 </w:instrText>
+          </w:r>
+          <w:r>
+            <w:rPr>
+              <w:lang w:val="es-HN"/>
+            </w:rPr>
+            <w:fldChar w:fldCharType="separate"/>
+          </w:r>
+          <w:r>
+            <w:rPr>
+              <w:noProof/>
+              <w:lang w:val="es-HN"/>
+            </w:rPr>
+            <w:t xml:space="preserve"> </w:t>
+          </w:r>
+          <w:r>
+            <w:rPr>
+              <w:noProof/>
+              <w:lang w:val="es-HN"/>
+            </w:rPr>
+            <w:t>(Haav &amp; Lubi, 2001)</w:t>
+          </w:r>
+          <w:r>
+            <w:rPr>
+              <w:lang w:val="es-HN"/>
+            </w:rPr>
+            <w:fldChar w:fldCharType="end"/>
+          </w:r>
+        </w:sdtContent>
+      </w:sdt>
+      <w:r>
+        <w:rPr>
+          <w:lang w:val="es-HN"/>
+        </w:rPr>
+        <w:t xml:space="preserve"> Mencionan 13 distintos productos, de los cuales 4 son resultado de investigación</w:t>
+      </w:r>
+      <w:r>
+        <w:rPr>
+          <w:lang w:val="es-HN"/>
+        </w:rPr>
+        <w:t xml:space="preserve"> académica</w:t>
+      </w:r>
+      <w:r>
+        <w:rPr>
+          <w:lang w:val="es-HN"/>
+        </w:rPr>
+        <w:t xml:space="preserve"> y los otros, comerciales. Distintas técnicas se discuten, pero se resalta el tema </w:t>
+      </w:r>
+      <w:r>
+        <w:rPr>
+          <w:lang w:val="es-HN"/>
+        </w:rPr>
+        <w:t>de la falta de automatización en la</w:t>
+      </w:r>
+      <w:r>
+        <w:rPr>
+          <w:lang w:val="es-HN"/>
+        </w:rPr>
+        <w:t xml:space="preserve"> clasificación y la relativa novedad del campo (a 2001, herramientas de nivel comercial tenían apenas cinco años)</w:t>
+      </w:r>
+      <w:r>
+        <w:rPr>
+          <w:lang w:val="es-HN"/>
+        </w:rPr>
+        <w:t xml:space="preserve">. En el instituto politécnico nacional de México, por ejemplo, </w:t>
+      </w:r>
+      <w:sdt>
+        <w:sdtPr>
+          <w:rPr>
+            <w:lang w:val="es-HN"/>
+          </w:rPr>
+          <w:id w:val="5967920"/>
+          <w:citation/>
+        </w:sdtPr>
+        <w:sdtContent>
+          <w:r>
+            <w:rPr>
+              <w:lang w:val="es-HN"/>
+            </w:rPr>
+            <w:fldChar w:fldCharType="begin"/>
+          </w:r>
+          <w:r>
+            <w:rPr>
+              <w:lang w:val="es-HN"/>
+            </w:rPr>
+            <w:instrText xml:space="preserve"> CITATION Gel05 \l 18442 </w:instrText>
+          </w:r>
+          <w:r>
+            <w:rPr>
+              <w:lang w:val="es-HN"/>
+            </w:rPr>
+            <w:fldChar w:fldCharType="separate"/>
+          </w:r>
+          <w:r>
+            <w:rPr>
+              <w:noProof/>
+              <w:lang w:val="es-HN"/>
+            </w:rPr>
+            <w:t>(Gelbukh, Sidorov, &amp; Guzmán-Arenas, 2005)</w:t>
+          </w:r>
+          <w:r>
+            <w:rPr>
+              <w:lang w:val="es-HN"/>
+            </w:rPr>
+            <w:fldChar w:fldCharType="end"/>
+          </w:r>
+        </w:sdtContent>
+      </w:sdt>
+      <w:r>
+        <w:rPr>
+          <w:lang w:val="es-HN"/>
+        </w:rPr>
+        <w:t xml:space="preserve"> investigaron el impacto del uso de una jerarquía ponderada en la recuperación de información en documentos clasificados mediante una taxonomía preestablecida. Incluso existen patentes para sistemas qu</w:t>
+      </w:r>
+      <w:r>
+        <w:rPr>
+          <w:lang w:val="es-HN"/>
+        </w:rPr>
+        <w:t xml:space="preserve">e hacen este tipo de búsquedas, por ejemplo </w:t>
+      </w:r>
+      <w:sdt>
+        <w:sdtPr>
+          <w:rPr>
+            <w:lang w:val="es-HN"/>
+          </w:rPr>
+          <w:id w:val="5967921"/>
+          <w:citation/>
+        </w:sdtPr>
+        <w:sdtContent>
+          <w:r>
+            <w:rPr>
+              <w:lang w:val="es-HN"/>
+            </w:rPr>
+            <w:fldChar w:fldCharType="begin"/>
+          </w:r>
+          <w:r>
+            <w:rPr>
+              <w:lang w:val="es-HN"/>
+            </w:rPr>
+            <w:instrText xml:space="preserve"> CITATION Lin04 \l 18442 </w:instrText>
+          </w:r>
+          <w:r>
+            <w:rPr>
+              <w:lang w:val="es-HN"/>
+            </w:rPr>
+            <w:fldChar w:fldCharType="separate"/>
+          </w:r>
+          <w:r>
+            <w:rPr>
+              <w:noProof/>
+              <w:lang w:val="es-HN"/>
+            </w:rPr>
+            <w:t>(Lin, y otros, 2004)</w:t>
+          </w:r>
+          <w:r>
+            <w:rPr>
+              <w:lang w:val="es-HN"/>
+            </w:rPr>
+            <w:fldChar w:fldCharType="end"/>
+          </w:r>
+        </w:sdtContent>
+      </w:sdt>
+      <w:r>
+        <w:rPr>
+          <w:lang w:val="es-HN"/>
+        </w:rPr>
+        <w:t xml:space="preserve">. Además, iniciativas de organizar el conocimiento humano como </w:t>
+      </w:r>
+      <w:r>
+        <w:rPr>
+          <w:i/>
+          <w:lang w:val="es-HN"/>
+        </w:rPr>
+        <w:t xml:space="preserve">Freebase.com </w:t>
+      </w:r>
+      <w:r>
+        <w:rPr>
+          <w:lang w:val="es-HN"/>
+        </w:rPr>
+        <w:t xml:space="preserve">pueden servir de base para investigaciones en este aspecto. En el campo teórico, avances tales como el aprendizaje de máquina no supervisado pueden servir para la creación de taxonomías u ontologías pudiendo incluso servir éstas para luego aplicar algoritmos de aprendizaje supervisado que sean útiles para la </w:t>
+      </w:r>
+      <w:r>
+        <w:rPr>
+          <w:lang w:val="es-HN"/>
+        </w:rPr>
+        <w:t>clasificación de textos</w:t>
+      </w:r>
+      <w:r>
+        <w:rPr>
+          <w:lang w:val="es-HN"/>
+        </w:rPr>
+        <w:t>; además, claro, de la lingüística computacional como tal, cuyos aportes, tales como los análisis semánticos o pragmáticos, hacen posible que investigaciones como ésta sean cada vez más factibles, pudiendo aspirar, así, a tecnologías de recuperación de la información que sean más naturales y , a la vez, precisas, dejando atrás los modelos simplificados del lenguaje que se usan en la actualidad.</w:t>
+      </w:r>
+    </w:p>
+    <w:p>
+      <w:pPr>
+        <w:pStyle w:val="Ttulo2"/>
+        <w:jc w:val="both"/>
+        <w:rPr>
+          <w:lang w:val="es-HN"/>
+        </w:rPr>
+      </w:pPr>
+      <w:r>
+        <w:rPr>
+          <w:lang w:val="es-HN"/>
+        </w:rPr>
+        <w:t>tipo de proyecto</w:t>
+      </w:r>
+    </w:p>
+    <w:p>
+      <w:pPr>
+        <w:jc w:val="both"/>
+        <w:rPr>
+          <w:lang w:val="es-HN"/>
+        </w:rPr>
+      </w:pPr>
+      <w:r>
+        <w:rPr>
+          <w:lang w:val="es-HN"/>
+        </w:rPr>
+        <w:t>De investigación y desarrollo.</w:t>
+      </w:r>
+    </w:p>
+    <w:p>
+      <w:pPr>
+        <w:pStyle w:val="Ttulo2"/>
+        <w:jc w:val="both"/>
+        <w:rPr>
+          <w:lang w:val="es-HN"/>
+        </w:rPr>
+      </w:pPr>
+      <w:r>
+        <w:rPr>
+          <w:lang w:val="es-HN"/>
+        </w:rPr>
+        <w:t>preguntas de investigación e hipótesis</w:t>
+      </w:r>
+    </w:p>
+    <w:p>
+      <w:pPr>
+        <w:pStyle w:val="Prrafodelista"/>
+        <w:numPr>
+          <w:ilvl w:val="0"/>
+          <w:numId w:val="3"/>
+        </w:numPr>
+        <w:jc w:val="both"/>
+        <w:rPr>
+          <w:lang w:val="es-HN"/>
+        </w:rPr>
+      </w:pPr>
+      <w:r>
+        <w:rPr>
+          <w:lang w:val="es-HN"/>
+        </w:rPr>
+        <w:t>¿Cómo se determinan los conceptos de un documento y una consulta escritos en un lenguaje natural?</w:t>
+      </w:r>
+    </w:p>
+    <w:p>
+      <w:pPr>
+        <w:pStyle w:val="Prrafodelista"/>
+        <w:numPr>
+          <w:ilvl w:val="0"/>
+          <w:numId w:val="3"/>
+        </w:numPr>
+        <w:jc w:val="both"/>
+        <w:rPr>
+          <w:lang w:val="es-HN"/>
+        </w:rPr>
+      </w:pPr>
+      <w:r>
+        <w:rPr>
+          <w:lang w:val="es-HN"/>
+        </w:rPr>
+        <w:t>¿Cómo se pueden recuperar documentos en base a modelos de lenguaje natural y conceptos?</w:t>
+      </w:r>
+    </w:p>
+    <w:p>
+      <w:pPr>
+        <w:pStyle w:val="Prrafodelista"/>
+        <w:numPr>
+          <w:ilvl w:val="0"/>
+          <w:numId w:val="3"/>
+        </w:numPr>
+        <w:jc w:val="both"/>
+        <w:rPr>
+          <w:lang w:val="es-HN"/>
+        </w:rPr>
+      </w:pPr>
+      <w:r>
+        <w:rPr>
+          <w:lang w:val="es-HN"/>
+        </w:rPr>
+        <w:t>¿Qué tan preciso y confiable es el uso de aprendizaje de máquina para la clasificación de textos?</w:t>
+      </w:r>
+      <w:r>
+        <w:rPr>
+          <w:lang w:val="es-HN"/>
+        </w:rPr>
+        <w:t xml:space="preserve"> </w:t>
+      </w:r>
+    </w:p>
+    <w:p>
+      <w:pPr>
+        <w:pStyle w:val="Prrafodelista"/>
+        <w:numPr>
+          <w:ilvl w:val="0"/>
+          <w:numId w:val="3"/>
+        </w:numPr>
+        <w:jc w:val="both"/>
+        <w:rPr>
+          <w:lang w:val="es-HN"/>
+        </w:rPr>
+      </w:pPr>
+      <w:r>
+        <w:rPr>
+          <w:lang w:val="es-HN"/>
+        </w:rPr>
+        <w:t>¿Cómo afectan el tamaño y la heterogeneidad de un cuerpo de textos a un sistema que se base en búsqueda conceptual?</w:t>
+      </w:r>
+    </w:p>
+    <w:p>
+      <w:pPr>
+        <w:pStyle w:val="Prrafodelista"/>
+        <w:numPr>
+          <w:ilvl w:val="0"/>
+          <w:numId w:val="3"/>
+        </w:numPr>
+        <w:jc w:val="both"/>
+        <w:rPr>
+          <w:lang w:val="es-HN"/>
+        </w:rPr>
+      </w:pPr>
+      <w:r>
+        <w:rPr>
+          <w:lang w:val="es-HN"/>
+        </w:rPr>
+        <w:t>¿Cómo afecta el idioma elegido a un sistema basado en el procesamiento de lenguaje natural?</w:t>
+      </w:r>
+    </w:p>
+    <w:p>
+      <w:pPr>
+        <w:pStyle w:val="Prrafodelista"/>
+        <w:numPr>
+          <w:ilvl w:val="0"/>
+          <w:numId w:val="3"/>
+        </w:numPr>
+        <w:jc w:val="both"/>
+        <w:rPr>
+          <w:lang w:val="es-HN"/>
+        </w:rPr>
+      </w:pPr>
+      <w:r>
+        <w:rPr>
+          <w:lang w:val="es-HN"/>
+        </w:rPr>
+        <w:t>¿Es posible que un sistema basado en modelos de lenguaje pueda rendir en un entorno translingüistico?</w:t>
+      </w:r>
+    </w:p>
+    <w:p>
+      <w:pPr>
+        <w:pStyle w:val="Ttulo2"/>
+        <w:jc w:val="both"/>
+        <w:rPr>
+          <w:lang w:val="es-HN"/>
+        </w:rPr>
+      </w:pPr>
+      <w:r>
+        <w:rPr>
+          <w:lang w:val="es-HN"/>
+        </w:rPr>
+        <w:t>métodos</w:t>
+      </w:r>
+    </w:p>
+    <w:p>
+      <w:pPr>
+        <w:ind w:firstLine="708"/>
+        <w:jc w:val="both"/>
+        <w:rPr>
+          <w:lang w:val="es-HN"/>
+        </w:rPr>
+      </w:pPr>
+      <w:r>
+        <w:rPr>
+          <w:lang w:val="es-HN"/>
+        </w:rPr>
+        <w:t>El método de investigación consistirá, más que todo, en la recopilación y revisión de bibliografía. Se evaluarán experimentalmente, además, técnicas de clasificación y búsqueda de documentos, para elegir las más adecuadas para el desarrollo del software.</w:t>
+      </w:r>
+    </w:p>
+    <w:p>
+      <w:pPr>
+        <w:ind w:firstLine="708"/>
+        <w:jc w:val="both"/>
+        <w:rPr>
+          <w:lang w:val="es-HN"/>
+        </w:rPr>
+      </w:pPr>
+    </w:p>
+    <w:p>
+      <w:pPr>
+        <w:ind w:firstLine="708"/>
+        <w:jc w:val="both"/>
+        <w:rPr>
+          <w:lang w:val="es-HN"/>
+        </w:rPr>
+      </w:pPr>
+    </w:p>
+    <w:p>
+      <w:pPr>
+        <w:ind w:firstLine="708"/>
+        <w:jc w:val="both"/>
+        <w:rPr>
+          <w:lang w:val="es-HN"/>
+        </w:rPr>
+      </w:pPr>
+    </w:p>
+    <w:p>
+      <w:pPr>
+        <w:ind w:firstLine="708"/>
+        <w:jc w:val="both"/>
+        <w:rPr>
+          <w:lang w:val="es-HN"/>
+        </w:rPr>
+      </w:pPr>
+    </w:p>
+    <w:p>
+      <w:pPr>
+        <w:ind w:firstLine="708"/>
+        <w:jc w:val="both"/>
+        <w:rPr>
+          <w:lang w:val="es-HN"/>
+        </w:rPr>
+      </w:pPr>
+    </w:p>
+    <w:p>
+      <w:pPr>
+        <w:pStyle w:val="Ttulo2"/>
+        <w:jc w:val="both"/>
+        <w:rPr>
+          <w:lang w:val="es-HN"/>
+        </w:rPr>
+      </w:pPr>
+      <w:r>
+        <w:rPr>
+          <w:lang w:val="es-HN"/>
+        </w:rPr>
+        <w:lastRenderedPageBreak/>
+        <w:t>Recursos requeridos</w:t>
+      </w:r>
+    </w:p>
+    <w:p>
+      <w:pPr>
+        <w:jc w:val="both"/>
+        <w:rPr>
+          <w:lang w:val="es-HN"/>
+        </w:rPr>
+      </w:pPr>
       <w:r>
         <w:rPr>
           <w:lang w:val="es-HN"/>
         </w:rPr>
         <w:tab/>
-      </w:r>
-    </w:p>
-    <w:p>
-      <w:pPr>
-        <w:ind w:firstLine="708"/>
-        <w:jc w:val="both"/>
-        <w:rPr>
-          <w:lang w:val="es-HN"/>
-        </w:rPr>
-      </w:pPr>
-      <w:r>
-        <w:rPr>
-          <w:lang w:val="es-HN"/>
-        </w:rPr>
-        <w:t>Elegí este proyecto debido, en primera instancia, al interés que tengo en explorar el campo del procesamiento del lenguaje natural como una oportunidad de conciliar mis mayores intereses</w:t>
-      </w:r>
-      <w:r>
-        <w:rPr>
-          <w:lang w:val="es-HN"/>
-        </w:rPr>
-        <w:t xml:space="preserve"> académicos</w:t>
-      </w:r>
-      <w:r>
-        <w:rPr>
-          <w:lang w:val="es-HN"/>
-        </w:rPr>
-        <w:t xml:space="preserve">: las lenguas y las ciencias computacionales. Además, existen herramientas de código abierto que permiten concentrase en esta tarea sin preocuparse por cuestiones técnicas que no vienen al caso (como el pre-procesamiento de documentos, la implementación de análisis estadísticos, etc.).De hecho, una de las herramientas más útiles que encontré para la investigación y desarrollo en el área está implementada en un lenguaje que he llegado a dominar satisfactoriamente: </w:t>
+        <w:t xml:space="preserve">Respecto al software, pretendo utilizar herramientas de código abierto para el desarrollo; a la hora de escribir esta propuesta, dos conjuntos de herramientas de desarrollo de procesamiento de lenguaje natural y recuperación de la información han sido elegidas como los candidatos más prometedores: el </w:t>
+      </w:r>
+      <w:r>
+        <w:rPr>
+          <w:i/>
+          <w:lang w:val="es-HN"/>
+        </w:rPr>
+        <w:t xml:space="preserve">natural </w:t>
       </w:r>
       <w:proofErr w:type="spellStart"/>
       <w:r>
         <w:rPr>
+          <w:i/>
+          <w:lang w:val="es-HN"/>
+        </w:rPr>
+        <w:t>language</w:t>
+      </w:r>
+      <w:proofErr w:type="spellEnd"/>
+      <w:r>
+        <w:rPr>
+          <w:i/>
+          <w:lang w:val="es-HN"/>
+        </w:rPr>
+        <w:t xml:space="preserve"> </w:t>
+      </w:r>
+      <w:proofErr w:type="spellStart"/>
+      <w:r>
+        <w:rPr>
+          <w:i/>
+          <w:lang w:val="es-HN"/>
+        </w:rPr>
+        <w:t>toolkit</w:t>
+      </w:r>
+      <w:proofErr w:type="spellEnd"/>
+      <w:r>
+        <w:rPr>
+          <w:i/>
+          <w:lang w:val="es-HN"/>
+        </w:rPr>
+        <w:t xml:space="preserve"> (NLTK),</w:t>
+      </w:r>
+      <w:r>
+        <w:rPr>
+          <w:lang w:val="es-HN"/>
+        </w:rPr>
+        <w:t xml:space="preserve"> en </w:t>
+      </w:r>
+      <w:proofErr w:type="spellStart"/>
+      <w:r>
+        <w:rPr>
           <w:lang w:val="es-HN"/>
         </w:rPr>
         <w:t>python</w:t>
@@ -728,144 +1566,122 @@
       <w:proofErr w:type="spellEnd"/>
       <w:r>
         <w:rPr>
-          <w:lang w:val="es-HN"/>
-        </w:rPr>
-        <w:t>, de ahí que el desarrollo del software propuesto no se verá ralentizado por el aprendizaje de un lenguaje para la implementación. Para un sistema como el propuesto, no se necesitan habilidades muy expertas en el área, sino más bien dominio del lenguaje de programación, matemáticas</w:t>
-      </w:r>
-      <w:r>
-        <w:rPr>
-          <w:lang w:val="es-HN"/>
-        </w:rPr>
-        <w:t xml:space="preserve">, </w:t>
+          <w:i/>
+          <w:lang w:val="es-HN"/>
+        </w:rPr>
+        <w:t xml:space="preserve"> </w:t>
+      </w:r>
+      <w:r>
+        <w:rPr>
+          <w:lang w:val="es-HN"/>
+        </w:rPr>
+        <w:t xml:space="preserve">y el </w:t>
       </w:r>
       <w:proofErr w:type="spellStart"/>
       <w:r>
         <w:rPr>
-          <w:lang w:val="es-HN"/>
-        </w:rPr>
-        <w:t>lingüistica</w:t>
+          <w:i/>
+          <w:lang w:val="es-HN"/>
+        </w:rPr>
+        <w:t>dragon</w:t>
       </w:r>
       <w:proofErr w:type="spellEnd"/>
       <w:r>
         <w:rPr>
-          <w:lang w:val="es-HN"/>
-        </w:rPr>
-        <w:t xml:space="preserve"> básica </w:t>
-      </w:r>
-      <w:r>
-        <w:rPr>
-          <w:lang w:val="es-HN"/>
-        </w:rPr>
-        <w:t>y manipulación básica de texto</w:t>
-      </w:r>
-      <w:r>
-        <w:rPr>
-          <w:lang w:val="es-HN"/>
-        </w:rPr>
-        <w:t xml:space="preserve">s, todas </w:t>
-      </w:r>
-      <w:r>
-        <w:rPr>
-          <w:lang w:val="es-HN"/>
-        </w:rPr>
-        <w:t>habilidades en las cuales</w:t>
-      </w:r>
-      <w:r>
-        <w:rPr>
-          <w:lang w:val="es-HN"/>
-        </w:rPr>
-        <w:t xml:space="preserve"> no me siento en desventaja, gracias a la heterogeneidad </w:t>
-      </w:r>
-      <w:r>
-        <w:rPr>
-          <w:lang w:val="es-HN"/>
-        </w:rPr>
-        <w:t xml:space="preserve">y calidad </w:t>
-      </w:r>
-      <w:r>
-        <w:rPr>
-          <w:lang w:val="es-HN"/>
-        </w:rPr>
-        <w:t>de la educación que he recibido en la universidad.</w:t>
-      </w:r>
-    </w:p>
-    <w:p>
-      <w:pPr>
-        <w:jc w:val="both"/>
-        <w:rPr>
-          <w:lang w:val="es-HN"/>
-        </w:rPr>
-      </w:pPr>
-    </w:p>
-    <w:p>
-      <w:pPr>
-        <w:jc w:val="both"/>
-        <w:rPr>
-          <w:lang w:val="es-HN"/>
-        </w:rPr>
-      </w:pPr>
-    </w:p>
-    <w:p>
-      <w:pPr>
-        <w:jc w:val="both"/>
-        <w:rPr>
-          <w:lang w:val="es-HN"/>
-        </w:rPr>
-      </w:pPr>
-    </w:p>
-    <w:p>
-      <w:pPr>
-        <w:jc w:val="both"/>
-        <w:rPr>
-          <w:lang w:val="es-HN"/>
-        </w:rPr>
-      </w:pPr>
-    </w:p>
-    <w:p>
-      <w:pPr>
-        <w:jc w:val="both"/>
-        <w:rPr>
-          <w:lang w:val="es-HN"/>
-        </w:rPr>
-      </w:pPr>
-    </w:p>
-    <w:p>
-      <w:pPr>
-        <w:jc w:val="both"/>
-        <w:rPr>
-          <w:lang w:val="es-HN"/>
-        </w:rPr>
-      </w:pPr>
-    </w:p>
-    <w:p>
-      <w:pPr>
-        <w:pStyle w:val="Ttulo2"/>
-        <w:jc w:val="both"/>
-        <w:rPr>
-          <w:lang w:val="es-HN"/>
-        </w:rPr>
-      </w:pPr>
-      <w:r>
-        <w:rPr>
-          <w:lang w:val="es-HN"/>
-        </w:rPr>
-        <w:lastRenderedPageBreak/>
-        <w:t>investigaciones relacionadas</w:t>
-      </w:r>
-    </w:p>
-    <w:p>
-      <w:pPr>
-        <w:jc w:val="both"/>
-        <w:rPr>
-          <w:lang w:val="es-HN"/>
-        </w:rPr>
-      </w:pPr>
-      <w:r>
-        <w:rPr>
-          <w:lang w:val="es-HN"/>
-        </w:rPr>
-        <w:t>[TODO]</w:t>
-      </w:r>
+          <w:i/>
+          <w:lang w:val="es-HN"/>
+        </w:rPr>
+        <w:t xml:space="preserve"> </w:t>
+      </w:r>
+      <w:proofErr w:type="spellStart"/>
+      <w:r>
+        <w:rPr>
+          <w:i/>
+          <w:lang w:val="es-HN"/>
+        </w:rPr>
+        <w:t>toolkit</w:t>
+      </w:r>
+      <w:proofErr w:type="spellEnd"/>
+      <w:r>
+        <w:rPr>
+          <w:lang w:val="es-HN"/>
+        </w:rPr>
+        <w:t xml:space="preserve">, en java. Para almacenamiento, he considerado </w:t>
+      </w:r>
+      <w:proofErr w:type="spellStart"/>
+      <w:r>
+        <w:rPr>
+          <w:lang w:val="es-HN"/>
+        </w:rPr>
+        <w:t>MySql</w:t>
+      </w:r>
+      <w:proofErr w:type="spellEnd"/>
+      <w:r>
+        <w:rPr>
+          <w:lang w:val="es-HN"/>
+        </w:rPr>
+        <w:t xml:space="preserve"> y </w:t>
+      </w:r>
+      <w:proofErr w:type="spellStart"/>
+      <w:r>
+        <w:rPr>
+          <w:lang w:val="es-HN"/>
+        </w:rPr>
+        <w:t>PostgreSQL</w:t>
+      </w:r>
+      <w:proofErr w:type="spellEnd"/>
+      <w:r>
+        <w:rPr>
+          <w:lang w:val="es-HN"/>
+        </w:rPr>
+        <w:t xml:space="preserve"> y para el desarrollo de una interfaz para el servicio, el </w:t>
+      </w:r>
+      <w:proofErr w:type="spellStart"/>
+      <w:r>
+        <w:rPr>
+          <w:i/>
+          <w:lang w:val="es-HN"/>
+        </w:rPr>
+        <w:t>framework</w:t>
+      </w:r>
+      <w:proofErr w:type="spellEnd"/>
+      <w:r>
+        <w:rPr>
+          <w:lang w:val="es-HN"/>
+        </w:rPr>
+        <w:t xml:space="preserve"> de desarrollo web Django. </w:t>
+      </w:r>
+    </w:p>
+    <w:p>
+      <w:pPr>
+        <w:jc w:val="both"/>
+        <w:rPr>
+          <w:lang w:val="es-HN"/>
+        </w:rPr>
+      </w:pPr>
+      <w:r>
+        <w:rPr>
+          <w:lang w:val="es-HN"/>
+        </w:rPr>
+        <w:tab/>
+        <w:t>En cuanto al hardware, la mayor parte del desarrollo lo haré en mi computadora personal, pero para la adquisición de los textos que usaré para la clasificación y búsquedas y para la experimentación con los distintos algoritmos de clasificación y técnicas de búsqueda, sería idóneo contar con los servidores del laboratorio de sistemas de la universidad.</w:t>
+      </w:r>
+    </w:p>
+    <w:p>
+      <w:pPr>
+        <w:jc w:val="both"/>
+        <w:rPr>
+          <w:lang w:val="es-HN"/>
+        </w:rPr>
+      </w:pPr>
+    </w:p>
+    <w:p>
+      <w:pPr>
+        <w:jc w:val="both"/>
+        <w:rPr>
+          <w:lang w:val="es-HN"/>
+        </w:rPr>
+      </w:pPr>
     </w:p>
     <w:sectPr>
       <w:pgSz w:w="12240" w:h="15840"/>
@@ -993,9 +1809,9 @@
     </w:lvl>
   </w:abstractNum>
   <w:abstractNum w:abstractNumId="1">
-    <w:nsid w:val="7F1D4EC8"/>
+    <w:nsid w:val="72EF0436"/>
     <w:multiLevelType w:val="hybridMultilevel"/>
-    <w:tmpl w:val="4DF047EA"/>
+    <w:tmpl w:val="5F268DE2"/>
     <w:lvl w:ilvl="0" w:tplc="480A0001">
       <w:start w:val="1"/>
       <w:numFmt w:val="bullet"/>
@@ -1105,11 +1921,127 @@
       </w:rPr>
     </w:lvl>
   </w:abstractNum>
+  <w:abstractNum w:abstractNumId="2">
+    <w:nsid w:val="7F1D4EC8"/>
+    <w:multiLevelType w:val="hybridMultilevel"/>
+    <w:tmpl w:val="4DF047EA"/>
+    <w:lvl w:ilvl="0" w:tplc="480A0001">
+      <w:start w:val="1"/>
+      <w:numFmt w:val="bullet"/>
+      <w:lvlText w:val=""/>
+      <w:lvlJc w:val="left"/>
+      <w:pPr>
+        <w:ind w:left="720" w:hanging="360"/>
+      </w:pPr>
+      <w:rPr>
+        <w:rFonts w:ascii="Symbol" w:hAnsi="Symbol" w:hint="default"/>
+      </w:rPr>
+    </w:lvl>
+    <w:lvl w:ilvl="1" w:tplc="480A0003" w:tentative="1">
+      <w:start w:val="1"/>
+      <w:numFmt w:val="bullet"/>
+      <w:lvlText w:val="o"/>
+      <w:lvlJc w:val="left"/>
+      <w:pPr>
+        <w:ind w:left="1440" w:hanging="360"/>
+      </w:pPr>
+      <w:rPr>
+        <w:rFonts w:ascii="Courier New" w:hAnsi="Courier New" w:cs="Courier New" w:hint="default"/>
+      </w:rPr>
+    </w:lvl>
+    <w:lvl w:ilvl="2" w:tplc="480A0005" w:tentative="1">
+      <w:start w:val="1"/>
+      <w:numFmt w:val="bullet"/>
+      <w:lvlText w:val=""/>
+      <w:lvlJc w:val="left"/>
+      <w:pPr>
+        <w:ind w:left="2160" w:hanging="360"/>
+      </w:pPr>
+      <w:rPr>
+        <w:rFonts w:ascii="MS Reference Specialty" w:hAnsi="MS Reference Specialty" w:hint="default"/>
+      </w:rPr>
+    </w:lvl>
+    <w:lvl w:ilvl="3" w:tplc="480A0001" w:tentative="1">
+      <w:start w:val="1"/>
+      <w:numFmt w:val="bullet"/>
+      <w:lvlText w:val=""/>
+      <w:lvlJc w:val="left"/>
+      <w:pPr>
+        <w:ind w:left="2880" w:hanging="360"/>
+      </w:pPr>
+      <w:rPr>
+        <w:rFonts w:ascii="Symbol" w:hAnsi="Symbol" w:hint="default"/>
+      </w:rPr>
+    </w:lvl>
+    <w:lvl w:ilvl="4" w:tplc="480A0003" w:tentative="1">
+      <w:start w:val="1"/>
+      <w:numFmt w:val="bullet"/>
+      <w:lvlText w:val="o"/>
+      <w:lvlJc w:val="left"/>
+      <w:pPr>
+        <w:ind w:left="3600" w:hanging="360"/>
+      </w:pPr>
+      <w:rPr>
+        <w:rFonts w:ascii="Courier New" w:hAnsi="Courier New" w:cs="Courier New" w:hint="default"/>
+      </w:rPr>
+    </w:lvl>
+    <w:lvl w:ilvl="5" w:tplc="480A0005" w:tentative="1">
+      <w:start w:val="1"/>
+      <w:numFmt w:val="bullet"/>
+      <w:lvlText w:val=""/>
+      <w:lvlJc w:val="left"/>
+      <w:pPr>
+        <w:ind w:left="4320" w:hanging="360"/>
+      </w:pPr>
+      <w:rPr>
+        <w:rFonts w:ascii="MS Reference Specialty" w:hAnsi="MS Reference Specialty" w:hint="default"/>
+      </w:rPr>
+    </w:lvl>
+    <w:lvl w:ilvl="6" w:tplc="480A0001" w:tentative="1">
+      <w:start w:val="1"/>
+      <w:numFmt w:val="bullet"/>
+      <w:lvlText w:val=""/>
+      <w:lvlJc w:val="left"/>
+      <w:pPr>
+        <w:ind w:left="5040" w:hanging="360"/>
+      </w:pPr>
+      <w:rPr>
+        <w:rFonts w:ascii="Symbol" w:hAnsi="Symbol" w:hint="default"/>
+      </w:rPr>
+    </w:lvl>
+    <w:lvl w:ilvl="7" w:tplc="480A0003" w:tentative="1">
+      <w:start w:val="1"/>
+      <w:numFmt w:val="bullet"/>
+      <w:lvlText w:val="o"/>
+      <w:lvlJc w:val="left"/>
+      <w:pPr>
+        <w:ind w:left="5760" w:hanging="360"/>
+      </w:pPr>
+      <w:rPr>
+        <w:rFonts w:ascii="Courier New" w:hAnsi="Courier New" w:cs="Courier New" w:hint="default"/>
+      </w:rPr>
+    </w:lvl>
+    <w:lvl w:ilvl="8" w:tplc="480A0005" w:tentative="1">
+      <w:start w:val="1"/>
+      <w:numFmt w:val="bullet"/>
+      <w:lvlText w:val=""/>
+      <w:lvlJc w:val="left"/>
+      <w:pPr>
+        <w:ind w:left="6480" w:hanging="360"/>
+      </w:pPr>
+      <w:rPr>
+        <w:rFonts w:ascii="MS Reference Specialty" w:hAnsi="MS Reference Specialty" w:hint="default"/>
+      </w:rPr>
+    </w:lvl>
+  </w:abstractNum>
   <w:num w:numId="1">
-    <w:abstractNumId w:val="1"/>
+    <w:abstractNumId w:val="2"/>
   </w:num>
   <w:num w:numId="2">
     <w:abstractNumId w:val="0"/>
+  </w:num>
+  <w:num w:numId="3">
+    <w:abstractNumId w:val="1"/>
   </w:num>
 </w:numbering>
 </file>
@@ -1956,6 +2888,20 @@
       <w:rFonts w:ascii="Tahoma" w:hAnsi="Tahoma"/>
       <w:sz w:val="16"/>
       <w:szCs w:val="16"/>
+    </w:rPr>
+  </w:style>
+  <w:style w:type="paragraph" w:styleId="Revisin">
+    <w:name w:val="Revision"/>
+    <w:hidden/>
+    <w:uiPriority w:val="99"/>
+    <w:semiHidden/>
+    <w:rsid w:val="00AA4BB5"/>
+    <w:pPr>
+      <w:spacing w:before="0" w:after="0" w:line="240" w:lineRule="auto"/>
+    </w:pPr>
+    <w:rPr>
+      <w:sz w:val="20"/>
+      <w:szCs w:val="20"/>
     </w:rPr>
   </w:style>
 </w:styles>
@@ -2242,4 +3188,135 @@
   <a:objectDefaults/>
   <a:extraClrSchemeLst/>
 </a:theme>
+</file>
+
+<file path=customXml/item1.xml><?xml version="1.0" encoding="utf-8"?>
+<b:Sources xmlns:b="http://schemas.openxmlformats.org/officeDocument/2006/bibliography" xmlns="http://schemas.openxmlformats.org/officeDocument/2006/bibliography" SelectedStyle="\APA.XSL" StyleName="APA">
+  <b:Source>
+    <b:Tag>Haa01</b:Tag>
+    <b:SourceType>Book</b:SourceType>
+    <b:Guid>{954DF628-2BFA-4E9C-8CD0-76FD48667BF7}</b:Guid>
+    <b:LCID>0</b:LCID>
+    <b:Author>
+      <b:Author>
+        <b:NameList>
+          <b:Person>
+            <b:Last>Haav</b:Last>
+            <b:First>Hele-Mai</b:First>
+          </b:Person>
+          <b:Person>
+            <b:Last>Lubi</b:Last>
+            <b:First>Tanel-Lauri</b:First>
+          </b:Person>
+        </b:NameList>
+      </b:Author>
+    </b:Author>
+    <b:Title>A Survey of Concept-based Information Retrieval Tools on the Web</b:Title>
+    <b:Year>2001</b:Year>
+    <b:City>Tallin</b:City>
+    <b:Publisher>Institute of Cybernetics at Tallinn Technical University.</b:Publisher>
+    <b:RefOrder>1</b:RefOrder>
+  </b:Source>
+  <b:Source>
+    <b:Tag>Gel05</b:Tag>
+    <b:SourceType>JournalArticle</b:SourceType>
+    <b:Guid>{D0D229A4-8244-4B3E-BD65-A8FB2978FD10}</b:Guid>
+    <b:LCID>0</b:LCID>
+    <b:Author>
+      <b:Author>
+        <b:NameList>
+          <b:Person>
+            <b:Last>Gelbukh</b:Last>
+            <b:First>Alexander</b:First>
+          </b:Person>
+          <b:Person>
+            <b:Last>Sidorov</b:Last>
+            <b:First>Grigori</b:First>
+          </b:Person>
+          <b:Person>
+            <b:Last>Guzmán-Arenas</b:Last>
+            <b:First>Adolfo</b:First>
+          </b:Person>
+        </b:NameList>
+      </b:Author>
+    </b:Author>
+    <b:Title>Document Indexing with a Concept Hierarchy</b:Title>
+    <b:Year>2005</b:Year>
+    <b:JournalName>Comunicación y Sistemas</b:JournalName>
+    <b:Pages>281-292</b:Pages>
+    <b:RefOrder>2</b:RefOrder>
+  </b:Source>
+  <b:Source>
+    <b:Tag>Lin04</b:Tag>
+    <b:SourceType>Patent</b:SourceType>
+    <b:Guid>{820D0EEB-9C84-482A-B444-162EE74D91DE}</b:Guid>
+    <b:LCID>0</b:LCID>
+    <b:Author>
+      <b:Inventor>
+        <b:NameList>
+          <b:Person>
+            <b:Last>Lin</b:Last>
+            <b:First>Albert</b:First>
+            <b:Middle>Deirchow</b:Middle>
+          </b:Person>
+          <b:Person>
+            <b:Last>Graydon</b:Last>
+            <b:First>Patrick</b:First>
+            <b:Middle>John</b:Middle>
+          </b:Person>
+          <b:Person>
+            <b:Last>Busch</b:Last>
+            <b:First>Justin</b:First>
+            <b:Middle>Eliot</b:Middle>
+          </b:Person>
+          <b:Person>
+            <b:Last>Caudill</b:Last>
+            <b:First>Maureen</b:First>
+          </b:Person>
+          <b:Person>
+            <b:Last>Chinchor</b:Last>
+            <b:First>Nancy</b:First>
+            <b:Middle>Ann</b:Middle>
+          </b:Person>
+          <b:Person>
+            <b:Last>Tseng</b:Last>
+            <b:First>Jason</b:First>
+            <b:Middle>Chun-Ming</b:Middle>
+          </b:Person>
+          <b:Person>
+            <b:Last>Wang</b:Last>
+            <b:First>Lei</b:First>
+          </b:Person>
+          <b:Person>
+            <b:Last>Pancho</b:Last>
+            <b:First>Bryner</b:First>
+            <b:Middle>Sabido</b:Middle>
+          </b:Person>
+          <b:Person>
+            <b:Last>Klein</b:Last>
+            <b:First>Kenneth</b:First>
+            <b:Middle>Scott</b:Middle>
+          </b:Person>
+          <b:Person>
+            <b:Last>Tijerino</b:Last>
+            <b:First>Yuri</b:First>
+            <b:Middle>Adrian</b:Middle>
+          </b:Person>
+        </b:NameList>
+      </b:Inventor>
+    </b:Author>
+    <b:Year>2004</b:Year>
+    <b:CountryRegion>Estados Unidos</b:CountryRegion>
+    <b:PatentNumber>6675159</b:PatentNumber>
+    <b:RefOrder>3</b:RefOrder>
+  </b:Source>
+</b:Sources>
+</file>
+
+<file path=customXml/itemProps1.xml><?xml version="1.0" encoding="utf-8"?>
+<ds:datastoreItem xmlns:ds="http://schemas.openxmlformats.org/officeDocument/2006/customXml" ds:itemID="{DB5DFCBC-952B-4178-9B13-7EED4D29FC48}">
+  <ds:schemaRefs>
+    <ds:schemaRef ds:uri="http://schemas.openxmlformats.org/officeDocument/2006/bibliography"/>
+  </ds:schemaRefs>
+</ds:datastoreItem>
 </file>
</xml_diff>

<commit_message>
reducidos los objetivos, agregados la bibliografía, el alcance y las restricciones
</commit_message>
<xml_diff>
--- a/Propuesta.docx
+++ b/Propuesta.docx
@@ -125,49 +125,19 @@
         <w:rPr>
           <w:lang w:val="es-ES"/>
         </w:rPr>
-        <w:t xml:space="preserve">Establecer un modelo para la </w:t>
-      </w:r>
-      <w:r>
-        <w:rPr>
-          <w:lang w:val="es-ES"/>
-        </w:rPr>
-        <w:t>clasificación</w:t>
-      </w:r>
-      <w:r>
-        <w:rPr>
-          <w:lang w:val="es-ES"/>
-        </w:rPr>
-        <w:t xml:space="preserve"> de </w:t>
-      </w:r>
-      <w:r>
-        <w:rPr>
-          <w:lang w:val="es-ES"/>
-        </w:rPr>
-        <w:t xml:space="preserve">documentos </w:t>
-      </w:r>
-      <w:r>
-        <w:rPr>
-          <w:lang w:val="es-ES"/>
-        </w:rPr>
-        <w:t xml:space="preserve">en </w:t>
-      </w:r>
-      <w:r>
-        <w:rPr>
-          <w:lang w:val="es-ES"/>
-        </w:rPr>
-        <w:t>base a conceptos</w:t>
-      </w:r>
-      <w:r>
-        <w:rPr>
-          <w:lang w:val="es-ES"/>
-        </w:rPr>
-        <w:t xml:space="preserve">, además de la elección de </w:t>
-      </w:r>
-      <w:r>
-        <w:rPr>
-          <w:lang w:val="es-ES"/>
-        </w:rPr>
-        <w:t>las fuentes de documentos para el desarrollo y pruebas.</w:t>
+        <w:t xml:space="preserve">Elegir las </w:t>
+      </w:r>
+      <w:r>
+        <w:rPr>
+          <w:lang w:val="es-ES"/>
+        </w:rPr>
+        <w:t>fuentes de documentos para el desarrollo y pruebas</w:t>
+      </w:r>
+      <w:r>
+        <w:rPr>
+          <w:lang w:val="es-ES"/>
+        </w:rPr>
+        <w:t>, implicando esto decidir el idioma principal a tratar y también la variedad temática del conjunto documental.</w:t>
       </w:r>
     </w:p>
     <w:p>
@@ -186,13 +156,43 @@
         <w:rPr>
           <w:lang w:val="es-ES"/>
         </w:rPr>
-        <w:t xml:space="preserve">Elegir las técnicas a utilizar para la </w:t>
-      </w:r>
-      <w:r>
-        <w:rPr>
-          <w:lang w:val="es-ES"/>
-        </w:rPr>
-        <w:t>clasificación</w:t>
+        <w:t>Determinar</w:t>
+      </w:r>
+      <w:r>
+        <w:rPr>
+          <w:lang w:val="es-ES"/>
+        </w:rPr>
+        <w:t xml:space="preserve"> las técnicas a utilizar para la </w:t>
+      </w:r>
+      <w:r>
+        <w:rPr>
+          <w:lang w:val="es-ES"/>
+        </w:rPr>
+        <w:t xml:space="preserve">clasificación </w:t>
+      </w:r>
+      <w:r>
+        <w:rPr>
+          <w:lang w:val="es-ES"/>
+        </w:rPr>
+        <w:t xml:space="preserve">conceptual </w:t>
+      </w:r>
+      <w:r>
+        <w:rPr>
+          <w:lang w:val="es-ES"/>
+        </w:rPr>
+        <w:t xml:space="preserve">de los documentos, siendo deseable una combinación de técnicas estadísticas y lingüísticas aptas para el tratamiento de los </w:t>
+      </w:r>
+      <w:r>
+        <w:rPr>
+          <w:lang w:val="es-ES"/>
+        </w:rPr>
+        <w:t>mismos</w:t>
+      </w:r>
+      <w:r>
+        <w:rPr>
+          <w:lang w:val="es-ES"/>
+        </w:rPr>
+        <w:t>.</w:t>
       </w:r>
       <w:r>
         <w:rPr>
@@ -204,25 +204,13 @@
         <w:rPr>
           <w:lang w:val="es-ES"/>
         </w:rPr>
-        <w:t xml:space="preserve">de los documentos, siendo deseable una combinación de técnicas estadísticas y lingüísticas aptas para el tratamiento de los </w:t>
-      </w:r>
-      <w:r>
-        <w:rPr>
-          <w:lang w:val="es-ES"/>
-        </w:rPr>
-        <w:t>mismos</w:t>
-      </w:r>
-      <w:r>
-        <w:rPr>
-          <w:lang w:val="es-ES"/>
-        </w:rPr>
-        <w:t>.</w:t>
-      </w:r>
-      <w:r>
-        <w:rPr>
-          <w:lang w:val="es-ES"/>
-        </w:rPr>
-        <w:t xml:space="preserve"> </w:t>
+        <w:t>En base a estas técnicas, d</w:t>
+      </w:r>
+      <w:r>
+        <w:rPr>
+          <w:lang w:val="es-ES"/>
+        </w:rPr>
+        <w:t>esarrollar un módulo para la clasificación de documentos, con el fin de obtener un índice conceptual.</w:t>
       </w:r>
     </w:p>
     <w:p>
@@ -273,24 +261,23 @@
         </w:rPr>
         <w:t>, presentando éstas un mayor número de consideraciones de tratamiento lingüístico, dado su carácter informal.</w:t>
       </w:r>
-    </w:p>
-    <w:p>
-      <w:pPr>
-        <w:pStyle w:val="Prrafodelista"/>
-        <w:numPr>
-          <w:ilvl w:val="0"/>
-          <w:numId w:val="1"/>
-        </w:numPr>
-        <w:jc w:val="both"/>
-        <w:rPr>
-          <w:lang w:val="es-ES"/>
-        </w:rPr>
-      </w:pPr>
-      <w:r>
-        <w:rPr>
-          <w:lang w:val="es-ES"/>
-        </w:rPr>
-        <w:t xml:space="preserve">Desarrollar un módulo que permita la clasificación de documentos y un componente de búsqueda, que deje la posibilidad al usuario de sugerir nuevos recursos </w:t>
+      <w:r>
+        <w:rPr>
+          <w:lang w:val="es-ES"/>
+        </w:rPr>
+        <w:t xml:space="preserve"> Con el fundamento de éstos </w:t>
+      </w:r>
+      <w:r>
+        <w:rPr>
+          <w:lang w:val="es-ES"/>
+        </w:rPr>
+        <w:t>desarrollar un</w:t>
+      </w:r>
+      <w:r>
+        <w:rPr>
+          <w:lang w:val="es-ES"/>
+        </w:rPr>
+        <w:t xml:space="preserve"> componente de búsqueda que deje la posibilidad al usuario de sugerir nuevos recursos </w:t>
       </w:r>
       <w:r>
         <w:rPr>
@@ -302,56 +289,25 @@
         <w:rPr>
           <w:lang w:val="es-ES"/>
         </w:rPr>
-        <w:t>a indizar</w:t>
-      </w:r>
-      <w:r>
-        <w:rPr>
-          <w:lang w:val="es-ES"/>
-        </w:rPr>
-        <w:t>, ambos componentes se orientarán a la clasificación y búsqueda conceptuales</w:t>
-      </w:r>
-      <w:r>
-        <w:rPr>
-          <w:lang w:val="es-ES"/>
-        </w:rPr>
-        <w:t xml:space="preserve">. </w:t>
-      </w:r>
-    </w:p>
-    <w:p>
-      <w:pPr>
-        <w:pStyle w:val="Prrafodelista"/>
-        <w:numPr>
-          <w:ilvl w:val="0"/>
-          <w:numId w:val="1"/>
-        </w:numPr>
-        <w:jc w:val="both"/>
-        <w:rPr>
-          <w:lang w:val="es-ES"/>
-        </w:rPr>
-      </w:pPr>
-      <w:r>
-        <w:rPr>
-          <w:lang w:val="es-ES"/>
-        </w:rPr>
-        <w:t xml:space="preserve">Evaluar el rendimiento de la </w:t>
-      </w:r>
-      <w:r>
-        <w:rPr>
-          <w:lang w:val="es-ES"/>
-        </w:rPr>
-        <w:t>aplicación</w:t>
-      </w:r>
-      <w:r>
-        <w:rPr>
-          <w:lang w:val="es-ES"/>
-        </w:rPr>
-        <w:t xml:space="preserve"> </w:t>
-      </w:r>
-      <w:r>
-        <w:rPr>
-          <w:lang w:val="es-ES"/>
-        </w:rPr>
-        <w:t>en un entorno multilingüe (tanto en documentos como en búsquedas).</w:t>
+        <w:t xml:space="preserve">a </w:t>
+      </w:r>
+      <w:r>
+        <w:rPr>
+          <w:lang w:val="es-ES"/>
+        </w:rPr>
+        <w:t>clasificar</w:t>
+      </w:r>
+      <w:r>
+        <w:rPr>
+          <w:lang w:val="es-ES"/>
+        </w:rPr>
+        <w:t>, esto es, que el sistema pueda aprovechar la retroalimentación del usuario para la tarea de clasificación</w:t>
+      </w:r>
+      <w:r>
+        <w:rPr>
+          <w:lang w:val="es-ES"/>
+        </w:rPr>
+        <w:t>.</w:t>
       </w:r>
     </w:p>
     <w:p>
@@ -403,7 +359,7 @@
         <w:rPr>
           <w:lang w:val="es-ES"/>
         </w:rPr>
-        <w:t>El desarrollo de una interfaz que permita la presentación a usuarios de documentos relevantes a la búsqueda de un tópico, aplicada al dominio conceptual del sector acad</w:t>
+        <w:t>El desarrollo de una interfaz que permita la presentación a usuarios de documentos relevantes a un tópico, aplicada al dominio conceptual del sector acad</w:t>
       </w:r>
       <w:r>
         <w:rPr>
@@ -560,6 +516,7 @@
         <w:rPr>
           <w:lang w:val="es-HN"/>
         </w:rPr>
+        <w:lastRenderedPageBreak/>
         <w:t>palabras clave</w:t>
       </w:r>
     </w:p>
@@ -959,6 +916,7 @@
         <w:rPr>
           <w:lang w:val="es-HN"/>
         </w:rPr>
+        <w:lastRenderedPageBreak/>
         <w:t>investigaciones relacionadas</w:t>
       </w:r>
     </w:p>
@@ -1227,19 +1185,7 @@
         <w:rPr>
           <w:lang w:val="es-HN"/>
         </w:rPr>
-        <w:t xml:space="preserve">pueden servir de base para investigaciones en este aspecto. En el campo teórico, avances tales como el aprendizaje de máquina no supervisado pueden servir para la creación de taxonomías u ontologías pudiendo incluso servir éstas para luego aplicar algoritmos de aprendizaje supervisado que sean útiles para la </w:t>
-      </w:r>
-      <w:r>
-        <w:rPr>
-          <w:lang w:val="es-HN"/>
-        </w:rPr>
-        <w:t>clasificación de textos</w:t>
-      </w:r>
-      <w:r>
-        <w:rPr>
-          <w:lang w:val="es-HN"/>
-        </w:rPr>
-        <w:t>; además, claro, de la lingüística computacional como tal, cuyos aportes, tales como los análisis semánticos o pragmáticos, hacen posible que investigaciones como ésta sean cada vez más factibles, pudiendo aspirar, así, a tecnologías de recuperación de la información que sean más naturales y , a la vez, precisas, dejando atrás los modelos simplificados del lenguaje que se usan en la actualidad.</w:t>
+        <w:t>pueden servir de base para investigaciones en este aspecto. En el campo teórico, avances tales como el aprendizaje de máquina no supervisado pueden servir para la creación de taxonomías u ontologías pudiendo incluso servir éstas para luego aplicar algoritmos de aprendizaje supervisado que sean útiles para la clasificación de textos; además, claro, de la lingüística computacional como tal, cuyos aportes, tales como los análisis semánticos o pragmáticos, hacen posible que investigaciones como ésta sean cada vez más factibles, pudiendo aspirar, así, a tecnologías de recuperación de la información que sean más naturales y , a la vez, precisas, dejando atrás los modelos simplificados del lenguaje que se usan en la actualidad.</w:t>
       </w:r>
     </w:p>
     <w:p>
@@ -1340,13 +1286,7 @@
         <w:rPr>
           <w:lang w:val="es-HN"/>
         </w:rPr>
-        <w:t>¿Qué tan preciso y confiable es el uso de aprendizaje de máquina para la clasificación de textos?</w:t>
-      </w:r>
-      <w:r>
-        <w:rPr>
-          <w:lang w:val="es-HN"/>
-        </w:rPr>
-        <w:t xml:space="preserve"> </w:t>
+        <w:t xml:space="preserve">¿Qué tan preciso y confiable es el uso de aprendizaje de máquina para la clasificación de textos? </w:t>
       </w:r>
     </w:p>
     <w:p>
@@ -1408,6 +1348,25 @@
     </w:p>
     <w:p>
       <w:pPr>
+        <w:pStyle w:val="Prrafodelista"/>
+        <w:numPr>
+          <w:ilvl w:val="0"/>
+          <w:numId w:val="3"/>
+        </w:numPr>
+        <w:jc w:val="both"/>
+        <w:rPr>
+          <w:lang w:val="es-HN"/>
+        </w:rPr>
+      </w:pPr>
+      <w:r>
+        <w:rPr>
+          <w:lang w:val="es-HN"/>
+        </w:rPr>
+        <w:t>¿Qué tanto aporta al campo de la recuperación de la información el tratamiento conceptual de las búsquedas y los documentos?</w:t>
+      </w:r>
+    </w:p>
+    <w:p>
+      <w:pPr>
         <w:pStyle w:val="Ttulo2"/>
         <w:jc w:val="both"/>
         <w:rPr>
@@ -1675,6 +1634,221 @@
         </w:rPr>
       </w:pPr>
     </w:p>
+    <w:p>
+      <w:pPr>
+        <w:pStyle w:val="Ttulo2"/>
+        <w:jc w:val="both"/>
+        <w:rPr>
+          <w:lang w:val="es-HN"/>
+        </w:rPr>
+      </w:pPr>
+      <w:r>
+        <w:rPr>
+          <w:lang w:val="es-HN"/>
+        </w:rPr>
+        <w:t>alcance y restricciones</w:t>
+      </w:r>
+    </w:p>
+    <w:p>
+      <w:pPr>
+        <w:jc w:val="both"/>
+        <w:rPr>
+          <w:lang w:val="es-HN"/>
+        </w:rPr>
+      </w:pPr>
+      <w:r>
+        <w:rPr>
+          <w:lang w:val="es-HN"/>
+        </w:rPr>
+        <w:tab/>
+        <w:t xml:space="preserve">Se pretende investigar cómo se pueden recuperar documentos de un dominio específico del conocimiento basándose en conceptos: tanto en la consulta, consistente o en una pesquisa explícita o en un conjunto de documentos que el usuario estima relevantes a un tópico previamente declarado, como en los documentos que consistirán el espacio de búsqueda. Para este fin, técnicas lingüísticas y estadísticas del procesamiento del lenguaje natural se utilizarán. </w:t>
+      </w:r>
+    </w:p>
+    <w:p>
+      <w:pPr>
+        <w:jc w:val="both"/>
+        <w:rPr>
+          <w:ins w:id="0" w:author="Luis Felipe Borjas Reyes" w:date="2010-01-31T19:30:00Z"/>
+          <w:lang w:val="es-HN"/>
+        </w:rPr>
+      </w:pPr>
+      <w:r>
+        <w:rPr>
+          <w:lang w:val="es-HN"/>
+        </w:rPr>
+        <w:tab/>
+        <w:t>Por cuestiones de complejidad, recursos y tiempo, no se explorarán técnicas novedosas o poco exploradas de clasificación de documentos o tratamiento del lenguaje natural, sino que se evaluarán y aplicarán en una aplicación orientada a una comunidad de usuarios que contribuyen, aquellas que hayan probado, de alguna manera, ser aptas para la tarea.</w:t>
+      </w:r>
+    </w:p>
+    <w:p>
+      <w:pPr>
+        <w:jc w:val="both"/>
+        <w:rPr>
+          <w:ins w:id="1" w:author="Luis Felipe Borjas Reyes" w:date="2010-01-31T19:30:00Z"/>
+          <w:lang w:val="es-HN"/>
+        </w:rPr>
+      </w:pPr>
+    </w:p>
+    <w:customXmlInsRangeStart w:id="2" w:author="Luis Felipe Borjas Reyes" w:date="2010-01-31T19:31:00Z"/>
+    <w:sdt>
+      <w:sdtPr>
+        <w:id w:val="2231543"/>
+        <w:docPartObj>
+          <w:docPartGallery w:val="Bibliographies"/>
+          <w:docPartUnique/>
+        </w:docPartObj>
+      </w:sdtPr>
+      <w:sdtEndPr>
+        <w:rPr>
+          <w:b w:val="0"/>
+          <w:bCs w:val="0"/>
+          <w:caps w:val="0"/>
+          <w:color w:val="auto"/>
+          <w:spacing w:val="0"/>
+          <w:sz w:val="20"/>
+          <w:szCs w:val="20"/>
+          <w:lang w:val="es-ES"/>
+        </w:rPr>
+      </w:sdtEndPr>
+      <w:sdtContent>
+        <w:customXmlInsRangeEnd w:id="2"/>
+        <w:p>
+          <w:pPr>
+            <w:pStyle w:val="Ttulo1"/>
+            <w:rPr>
+              <w:ins w:id="3" w:author="Luis Felipe Borjas Reyes" w:date="2010-01-31T19:31:00Z"/>
+            </w:rPr>
+          </w:pPr>
+          <w:ins w:id="4" w:author="Luis Felipe Borjas Reyes" w:date="2010-01-31T19:31:00Z">
+            <w:r>
+              <w:t>Trabajos citados</w:t>
+            </w:r>
+          </w:ins>
+        </w:p>
+        <w:p>
+          <w:pPr>
+            <w:pStyle w:val="Bibliografa"/>
+            <w:rPr>
+              <w:noProof/>
+            </w:rPr>
+          </w:pPr>
+          <w:ins w:id="5" w:author="Luis Felipe Borjas Reyes" w:date="2010-01-31T19:31:00Z">
+            <w:r>
+              <w:rPr>
+                <w:lang w:val="es-ES"/>
+              </w:rPr>
+              <w:fldChar w:fldCharType="begin"/>
+            </w:r>
+            <w:r>
+              <w:rPr>
+                <w:lang w:val="es-ES"/>
+              </w:rPr>
+              <w:instrText xml:space="preserve"> BIBLIOGRAPHY </w:instrText>
+            </w:r>
+            <w:r>
+              <w:rPr>
+                <w:lang w:val="es-ES"/>
+              </w:rPr>
+              <w:fldChar w:fldCharType="separate"/>
+            </w:r>
+          </w:ins>
+          <w:r>
+            <w:rPr>
+              <w:noProof/>
+            </w:rPr>
+            <w:t xml:space="preserve">Gelbukh, A., Sidorov, G., &amp; Guzmán-Arenas, A. (2005). Document Indexing with a Concept Hierarchy. </w:t>
+          </w:r>
+          <w:r>
+            <w:rPr>
+              <w:i/>
+              <w:iCs/>
+              <w:noProof/>
+            </w:rPr>
+            <w:t>Comunicación y Sistemas</w:t>
+          </w:r>
+          <w:r>
+            <w:rPr>
+              <w:noProof/>
+            </w:rPr>
+            <w:t xml:space="preserve"> , 281-292.</w:t>
+          </w:r>
+        </w:p>
+        <w:p>
+          <w:pPr>
+            <w:pStyle w:val="Bibliografa"/>
+            <w:rPr>
+              <w:noProof/>
+            </w:rPr>
+          </w:pPr>
+          <w:r>
+            <w:rPr>
+              <w:noProof/>
+            </w:rPr>
+            <w:t xml:space="preserve">Haav, H.-M., &amp; Lubi, T.-L. (2001). </w:t>
+          </w:r>
+          <w:r>
+            <w:rPr>
+              <w:i/>
+              <w:iCs/>
+              <w:noProof/>
+            </w:rPr>
+            <w:t>A Survey of Concept-based Information Retrieval Tools on the Web.</w:t>
+          </w:r>
+          <w:r>
+            <w:rPr>
+              <w:noProof/>
+            </w:rPr>
+            <w:t xml:space="preserve"> Tallin: Institute of Cybernetics at Tallinn Technical University.</w:t>
+          </w:r>
+        </w:p>
+        <w:p>
+          <w:pPr>
+            <w:pStyle w:val="Bibliografa"/>
+            <w:rPr>
+              <w:noProof/>
+            </w:rPr>
+          </w:pPr>
+          <w:r>
+            <w:rPr>
+              <w:noProof/>
+            </w:rPr>
+            <w:t>Lin, A. D., Graydon, P. J., Busch, J. E., Caudill, M., Chinchor, N. A., Tseng, J. C.-M., et al. (2004).</w:t>
+          </w:r>
+          <w:r>
+            <w:rPr>
+              <w:i/>
+              <w:iCs/>
+              <w:noProof/>
+            </w:rPr>
+            <w:t xml:space="preserve"> Patent No. 6675159.</w:t>
+          </w:r>
+          <w:r>
+            <w:rPr>
+              <w:noProof/>
+            </w:rPr>
+            <w:t xml:space="preserve"> Estados Unidos.</w:t>
+          </w:r>
+        </w:p>
+        <w:p>
+          <w:pPr>
+            <w:rPr>
+              <w:ins w:id="6" w:author="Luis Felipe Borjas Reyes" w:date="2010-01-31T19:31:00Z"/>
+              <w:lang w:val="es-ES"/>
+            </w:rPr>
+          </w:pPr>
+          <w:ins w:id="7" w:author="Luis Felipe Borjas Reyes" w:date="2010-01-31T19:31:00Z">
+            <w:r>
+              <w:rPr>
+                <w:lang w:val="es-ES"/>
+              </w:rPr>
+              <w:fldChar w:fldCharType="end"/>
+            </w:r>
+          </w:ins>
+        </w:p>
+      </w:sdtContent>
+      <w:customXmlInsRangeStart w:id="8" w:author="Luis Felipe Borjas Reyes" w:date="2010-01-31T19:31:00Z"/>
+    </w:sdt>
+    <w:customXmlInsRangeEnd w:id="8"/>
     <w:p>
       <w:pPr>
         <w:jc w:val="both"/>
@@ -2903,6 +3077,14 @@
       <w:sz w:val="20"/>
       <w:szCs w:val="20"/>
     </w:rPr>
+  </w:style>
+  <w:style w:type="paragraph" w:styleId="Bibliografa">
+    <w:name w:val="Bibliography"/>
+    <w:basedOn w:val="Normal"/>
+    <w:next w:val="Normal"/>
+    <w:uiPriority w:val="37"/>
+    <w:unhideWhenUsed/>
+    <w:rsid w:val="00FD2D18"/>
   </w:style>
 </w:styles>
 </file>
@@ -3314,7 +3496,7 @@
 </file>
 
 <file path=customXml/itemProps1.xml><?xml version="1.0" encoding="utf-8"?>
-<ds:datastoreItem xmlns:ds="http://schemas.openxmlformats.org/officeDocument/2006/customXml" ds:itemID="{DB5DFCBC-952B-4178-9B13-7EED4D29FC48}">
+<ds:datastoreItem xmlns:ds="http://schemas.openxmlformats.org/officeDocument/2006/customXml" ds:itemID="{03B7E3D2-E82E-4159-852A-DE4DBB02BB89}">
   <ds:schemaRefs>
     <ds:schemaRef ds:uri="http://schemas.openxmlformats.org/officeDocument/2006/bibliography"/>
   </ds:schemaRefs>

</xml_diff>

<commit_message>
versión beta de la propuesta, lista para entregar (?)
</commit_message>
<xml_diff>
--- a/Propuesta.docx
+++ b/Propuesta.docx
@@ -2,6 +2,399 @@
 <file path=word/document.xml><?xml version="1.0" encoding="utf-8"?>
 <w:document xmlns:ve="http://schemas.openxmlformats.org/markup-compatibility/2006" xmlns:o="urn:schemas-microsoft-com:office:office" xmlns:r="http://schemas.openxmlformats.org/officeDocument/2006/relationships" xmlns:m="http://schemas.openxmlformats.org/officeDocument/2006/math" xmlns:v="urn:schemas-microsoft-com:vml" xmlns:wp="http://schemas.openxmlformats.org/drawingml/2006/wordprocessingDrawing" xmlns:w10="urn:schemas-microsoft-com:office:word" xmlns:w="http://schemas.openxmlformats.org/wordprocessingml/2006/main" xmlns:wne="http://schemas.microsoft.com/office/word/2006/wordml">
   <w:body>
+    <w:sdt>
+      <w:sdtPr>
+        <w:rPr>
+          <w:rFonts w:asciiTheme="majorHAnsi" w:eastAsiaTheme="majorEastAsia" w:hAnsiTheme="majorHAnsi" w:cstheme="majorBidi"/>
+          <w:caps/>
+        </w:rPr>
+        <w:id w:val="26282"/>
+        <w:docPartObj>
+          <w:docPartGallery w:val="Cover Pages"/>
+          <w:docPartUnique/>
+        </w:docPartObj>
+      </w:sdtPr>
+      <w:sdtEndPr>
+        <w:rPr>
+          <w:rFonts w:asciiTheme="minorHAnsi" w:eastAsiaTheme="minorEastAsia" w:hAnsiTheme="minorHAnsi" w:cstheme="minorBidi"/>
+          <w:caps w:val="0"/>
+          <w:lang w:val="es-HN"/>
+        </w:rPr>
+      </w:sdtEndPr>
+      <w:sdtContent>
+        <w:tbl>
+          <w:tblPr>
+            <w:tblW w:w="5000" w:type="pct"/>
+            <w:jc w:val="center"/>
+            <w:tblLook w:val="04A0"/>
+          </w:tblPr>
+          <w:tblGrid>
+            <w:gridCol w:w="9054"/>
+          </w:tblGrid>
+          <w:tr>
+            <w:trPr>
+              <w:trHeight w:val="2880"/>
+              <w:jc w:val="center"/>
+            </w:trPr>
+            <w:sdt>
+              <w:sdtPr>
+                <w:rPr>
+                  <w:rFonts w:asciiTheme="majorHAnsi" w:eastAsiaTheme="majorEastAsia" w:hAnsiTheme="majorHAnsi" w:cstheme="majorBidi"/>
+                  <w:caps/>
+                </w:rPr>
+                <w:alias w:val="Organización"/>
+                <w:id w:val="15524243"/>
+                <w:placeholder>
+                  <w:docPart w:val="BD2AC4F1D00C49F88B07061BF2159824"/>
+                </w:placeholder>
+                <w:dataBinding w:prefixMappings="xmlns:ns0='http://schemas.openxmlformats.org/officeDocument/2006/extended-properties'" w:xpath="/ns0:Properties[1]/ns0:Company[1]" w:storeItemID="{6668398D-A668-4E3E-A5EB-62B293D839F1}"/>
+                <w:text/>
+              </w:sdtPr>
+              <w:sdtEndPr/>
+              <w:sdtContent>
+                <w:tc>
+                  <w:tcPr>
+                    <w:tcW w:w="5000" w:type="pct"/>
+                  </w:tcPr>
+                  <w:p>
+                    <w:pPr>
+                      <w:pStyle w:val="Sinespaciado"/>
+                      <w:jc w:val="center"/>
+                      <w:rPr>
+                        <w:rFonts w:asciiTheme="majorHAnsi" w:eastAsiaTheme="majorEastAsia" w:hAnsiTheme="majorHAnsi" w:cstheme="majorBidi"/>
+                        <w:caps/>
+                        <w:lang w:val="es-HN"/>
+                      </w:rPr>
+                    </w:pPr>
+                    <w:r>
+                      <w:rPr>
+                        <w:rFonts w:asciiTheme="majorHAnsi" w:eastAsiaTheme="majorEastAsia" w:hAnsiTheme="majorHAnsi" w:cstheme="majorBidi"/>
+                        <w:caps/>
+                      </w:rPr>
+                      <w:t>Universidad tecnológica centroamericana</w:t>
+                    </w:r>
+                  </w:p>
+                </w:tc>
+              </w:sdtContent>
+            </w:sdt>
+          </w:tr>
+          <w:tr>
+            <w:trPr>
+              <w:trHeight w:val="1440"/>
+              <w:jc w:val="center"/>
+            </w:trPr>
+            <w:sdt>
+              <w:sdtPr>
+                <w:rPr>
+                  <w:rFonts w:asciiTheme="majorHAnsi" w:eastAsiaTheme="majorEastAsia" w:hAnsiTheme="majorHAnsi" w:cstheme="majorBidi"/>
+                  <w:sz w:val="80"/>
+                  <w:szCs w:val="80"/>
+                  <w:lang w:val="es-HN"/>
+                </w:rPr>
+                <w:alias w:val="Título"/>
+                <w:id w:val="15524250"/>
+                <w:placeholder>
+                  <w:docPart w:val="E24B3451F36F4847BEB094CC407EF506"/>
+                </w:placeholder>
+                <w:dataBinding w:prefixMappings="xmlns:ns0='http://schemas.openxmlformats.org/package/2006/metadata/core-properties' xmlns:ns1='http://purl.org/dc/elements/1.1/'" w:xpath="/ns0:coreProperties[1]/ns1:title[1]" w:storeItemID="{6C3C8BC8-F283-45AE-878A-BAB7291924A1}"/>
+                <w:text/>
+              </w:sdtPr>
+              <w:sdtContent>
+                <w:tc>
+                  <w:tcPr>
+                    <w:tcW w:w="5000" w:type="pct"/>
+                    <w:tcBorders>
+                      <w:bottom w:val="single" w:sz="4" w:space="0" w:color="DDDDDD" w:themeColor="accent1"/>
+                    </w:tcBorders>
+                    <w:vAlign w:val="center"/>
+                  </w:tcPr>
+                  <w:p>
+                    <w:pPr>
+                      <w:pStyle w:val="Sinespaciado"/>
+                      <w:jc w:val="center"/>
+                      <w:rPr>
+                        <w:rFonts w:asciiTheme="majorHAnsi" w:eastAsiaTheme="majorEastAsia" w:hAnsiTheme="majorHAnsi" w:cstheme="majorBidi"/>
+                        <w:sz w:val="80"/>
+                        <w:szCs w:val="80"/>
+                        <w:lang w:val="es-HN"/>
+                      </w:rPr>
+                    </w:pPr>
+                    <w:r>
+                      <w:rPr>
+                        <w:rFonts w:asciiTheme="majorHAnsi" w:eastAsiaTheme="majorEastAsia" w:hAnsiTheme="majorHAnsi" w:cstheme="majorBidi"/>
+                        <w:sz w:val="80"/>
+                        <w:szCs w:val="80"/>
+                        <w:lang w:val="es-HN"/>
+                      </w:rPr>
+                      <w:t>Propuesta de proyecto de graduación</w:t>
+                    </w:r>
+                  </w:p>
+                </w:tc>
+              </w:sdtContent>
+            </w:sdt>
+          </w:tr>
+          <w:tr>
+            <w:trPr>
+              <w:trHeight w:val="720"/>
+              <w:jc w:val="center"/>
+            </w:trPr>
+            <w:sdt>
+              <w:sdtPr>
+                <w:rPr>
+                  <w:rFonts w:asciiTheme="majorHAnsi" w:eastAsiaTheme="majorEastAsia" w:hAnsiTheme="majorHAnsi" w:cstheme="majorBidi"/>
+                  <w:sz w:val="44"/>
+                  <w:szCs w:val="44"/>
+                  <w:lang w:val="es-HN"/>
+                </w:rPr>
+                <w:alias w:val="Subtítulo"/>
+                <w:id w:val="15524255"/>
+                <w:placeholder>
+                  <w:docPart w:val="77043E444AA74BF6B9DD004757F1213D"/>
+                </w:placeholder>
+                <w:dataBinding w:prefixMappings="xmlns:ns0='http://schemas.openxmlformats.org/package/2006/metadata/core-properties' xmlns:ns1='http://purl.org/dc/elements/1.1/'" w:xpath="/ns0:coreProperties[1]/ns1:subject[1]" w:storeItemID="{6C3C8BC8-F283-45AE-878A-BAB7291924A1}"/>
+                <w:text/>
+              </w:sdtPr>
+              <w:sdtContent>
+                <w:tc>
+                  <w:tcPr>
+                    <w:tcW w:w="5000" w:type="pct"/>
+                    <w:tcBorders>
+                      <w:top w:val="single" w:sz="4" w:space="0" w:color="DDDDDD" w:themeColor="accent1"/>
+                    </w:tcBorders>
+                    <w:vAlign w:val="center"/>
+                  </w:tcPr>
+                  <w:p>
+                    <w:pPr>
+                      <w:pStyle w:val="Sinespaciado"/>
+                      <w:jc w:val="center"/>
+                      <w:rPr>
+                        <w:rFonts w:asciiTheme="majorHAnsi" w:eastAsiaTheme="majorEastAsia" w:hAnsiTheme="majorHAnsi" w:cstheme="majorBidi"/>
+                        <w:sz w:val="44"/>
+                        <w:szCs w:val="44"/>
+                        <w:lang w:val="es-HN"/>
+                      </w:rPr>
+                    </w:pPr>
+                    <w:r>
+                      <w:rPr>
+                        <w:rFonts w:asciiTheme="majorHAnsi" w:eastAsiaTheme="majorEastAsia" w:hAnsiTheme="majorHAnsi" w:cstheme="majorBidi"/>
+                        <w:sz w:val="44"/>
+                        <w:szCs w:val="44"/>
+                        <w:lang w:val="es-HN"/>
+                      </w:rPr>
+                      <w:t>Sistema recomendador de documentos aplicado a un context</w:t>
+                    </w:r>
+                    <w:r>
+                      <w:rPr>
+                        <w:rFonts w:asciiTheme="majorHAnsi" w:eastAsiaTheme="majorEastAsia" w:hAnsiTheme="majorHAnsi" w:cstheme="majorBidi"/>
+                        <w:sz w:val="44"/>
+                        <w:szCs w:val="44"/>
+                        <w:lang w:val="es-HN"/>
+                      </w:rPr>
+                      <w:t>o</w:t>
+                    </w:r>
+                    <w:r>
+                      <w:rPr>
+                        <w:rFonts w:asciiTheme="majorHAnsi" w:eastAsiaTheme="majorEastAsia" w:hAnsiTheme="majorHAnsi" w:cstheme="majorBidi"/>
+                        <w:sz w:val="44"/>
+                        <w:szCs w:val="44"/>
+                        <w:lang w:val="es-HN"/>
+                      </w:rPr>
+                      <w:t xml:space="preserve"> académico</w:t>
+                    </w:r>
+                  </w:p>
+                </w:tc>
+              </w:sdtContent>
+            </w:sdt>
+          </w:tr>
+          <w:tr>
+            <w:trPr>
+              <w:trHeight w:val="360"/>
+              <w:jc w:val="center"/>
+            </w:trPr>
+            <w:tc>
+              <w:tcPr>
+                <w:tcW w:w="5000" w:type="pct"/>
+                <w:vAlign w:val="center"/>
+              </w:tcPr>
+              <w:p>
+                <w:pPr>
+                  <w:pStyle w:val="Sinespaciado"/>
+                  <w:jc w:val="center"/>
+                  <w:rPr>
+                    <w:lang w:val="es-HN"/>
+                  </w:rPr>
+                </w:pPr>
+              </w:p>
+            </w:tc>
+          </w:tr>
+          <w:tr>
+            <w:trPr>
+              <w:trHeight w:val="360"/>
+              <w:jc w:val="center"/>
+            </w:trPr>
+            <w:sdt>
+              <w:sdtPr>
+                <w:rPr>
+                  <w:b/>
+                  <w:bCs/>
+                </w:rPr>
+                <w:alias w:val="Autor"/>
+                <w:id w:val="15524260"/>
+                <w:placeholder>
+                  <w:docPart w:val="D347C4AA058D4ECDB2066FBB1B831BAA"/>
+                </w:placeholder>
+                <w:dataBinding w:prefixMappings="xmlns:ns0='http://schemas.openxmlformats.org/package/2006/metadata/core-properties' xmlns:ns1='http://purl.org/dc/elements/1.1/'" w:xpath="/ns0:coreProperties[1]/ns1:creator[1]" w:storeItemID="{6C3C8BC8-F283-45AE-878A-BAB7291924A1}"/>
+                <w:text/>
+              </w:sdtPr>
+              <w:sdtContent>
+                <w:tc>
+                  <w:tcPr>
+                    <w:tcW w:w="5000" w:type="pct"/>
+                    <w:vAlign w:val="center"/>
+                  </w:tcPr>
+                  <w:p>
+                    <w:pPr>
+                      <w:pStyle w:val="Sinespaciado"/>
+                      <w:jc w:val="center"/>
+                      <w:rPr>
+                        <w:b/>
+                        <w:bCs/>
+                      </w:rPr>
+                    </w:pPr>
+                    <w:r>
+                      <w:rPr>
+                        <w:b/>
+                        <w:bCs/>
+                        <w:lang w:val="es-HN"/>
+                      </w:rPr>
+                      <w:t>Luis Felipe Borjas Reyes    10611066</w:t>
+                    </w:r>
+                  </w:p>
+                </w:tc>
+              </w:sdtContent>
+            </w:sdt>
+          </w:tr>
+          <w:tr>
+            <w:trPr>
+              <w:trHeight w:val="360"/>
+              <w:jc w:val="center"/>
+            </w:trPr>
+            <w:sdt>
+              <w:sdtPr>
+                <w:rPr>
+                  <w:b/>
+                  <w:bCs/>
+                </w:rPr>
+                <w:alias w:val="Fecha"/>
+                <w:id w:val="516659546"/>
+                <w:placeholder>
+                  <w:docPart w:val="176A865374A9454580C977EF18A178A4"/>
+                </w:placeholder>
+                <w:dataBinding w:prefixMappings="xmlns:ns0='http://schemas.microsoft.com/office/2006/coverPageProps'" w:xpath="/ns0:CoverPageProperties[1]/ns0:PublishDate[1]" w:storeItemID="{55AF091B-3C7A-41E3-B477-F2FDAA23CFDA}"/>
+                <w:date w:fullDate="2010-02-01T00:00:00Z">
+                  <w:dateFormat w:val="dd/MM/yyyy"/>
+                  <w:lid w:val="es-ES"/>
+                  <w:storeMappedDataAs w:val="dateTime"/>
+                  <w:calendar w:val="gregorian"/>
+                </w:date>
+              </w:sdtPr>
+              <w:sdtContent>
+                <w:tc>
+                  <w:tcPr>
+                    <w:tcW w:w="5000" w:type="pct"/>
+                    <w:vAlign w:val="center"/>
+                  </w:tcPr>
+                  <w:p>
+                    <w:pPr>
+                      <w:pStyle w:val="Sinespaciado"/>
+                      <w:jc w:val="center"/>
+                      <w:rPr>
+                        <w:b/>
+                        <w:bCs/>
+                      </w:rPr>
+                    </w:pPr>
+                    <w:r>
+                      <w:rPr>
+                        <w:b/>
+                        <w:bCs/>
+                        <w:lang w:val="es-ES"/>
+                      </w:rPr>
+                      <w:t>01/02/2010</w:t>
+                    </w:r>
+                  </w:p>
+                </w:tc>
+              </w:sdtContent>
+            </w:sdt>
+          </w:tr>
+        </w:tbl>
+        <w:p>
+          <w:pPr>
+            <w:rPr>
+              <w:lang w:val="es-ES"/>
+            </w:rPr>
+          </w:pPr>
+        </w:p>
+        <w:p>
+          <w:pPr>
+            <w:rPr>
+              <w:lang w:val="es-ES"/>
+            </w:rPr>
+          </w:pPr>
+        </w:p>
+        <w:tbl>
+          <w:tblPr>
+            <w:tblpPr w:leftFromText="187" w:rightFromText="187" w:horzAnchor="margin" w:tblpXSpec="center" w:tblpYSpec="bottom"/>
+            <w:tblW w:w="5000" w:type="pct"/>
+            <w:tblLook w:val="04A0"/>
+          </w:tblPr>
+          <w:tblGrid>
+            <w:gridCol w:w="9054"/>
+          </w:tblGrid>
+          <w:tr>
+            <w:tc>
+              <w:tcPr>
+                <w:tcW w:w="5000" w:type="pct"/>
+              </w:tcPr>
+              <w:p>
+                <w:pPr>
+                  <w:pStyle w:val="Sinespaciado"/>
+                  <w:rPr>
+                    <w:lang w:val="es-HN"/>
+                  </w:rPr>
+                </w:pPr>
+              </w:p>
+            </w:tc>
+          </w:tr>
+        </w:tbl>
+        <w:p>
+          <w:pPr>
+            <w:rPr>
+              <w:lang w:val="es-ES"/>
+            </w:rPr>
+          </w:pPr>
+        </w:p>
+        <w:p>
+          <w:pPr>
+            <w:rPr>
+              <w:b/>
+              <w:bCs/>
+              <w:caps/>
+              <w:color w:val="FFFFFF" w:themeColor="background1"/>
+              <w:spacing w:val="15"/>
+              <w:sz w:val="22"/>
+              <w:szCs w:val="22"/>
+              <w:lang w:val="es-HN"/>
+            </w:rPr>
+          </w:pPr>
+          <w:r>
+            <w:rPr>
+              <w:lang w:val="es-HN"/>
+            </w:rPr>
+            <w:br w:type="page"/>
+          </w:r>
+        </w:p>
+      </w:sdtContent>
+    </w:sdt>
     <w:p>
       <w:pPr>
         <w:pStyle w:val="Ttulo1"/>
@@ -14,6 +407,7 @@
         <w:rPr>
           <w:lang w:val="es-HN"/>
         </w:rPr>
+        <w:lastRenderedPageBreak/>
         <w:t xml:space="preserve">sistema </w:t>
       </w:r>
       <w:r>
@@ -210,7 +604,31 @@
         <w:rPr>
           <w:lang w:val="es-ES"/>
         </w:rPr>
-        <w:t>esarrollar un módulo para la clasificación de documentos, con el fin de obtener un índice conceptual.</w:t>
+        <w:t xml:space="preserve">esarrollar un módulo para </w:t>
+      </w:r>
+      <w:r>
+        <w:rPr>
+          <w:lang w:val="es-ES"/>
+        </w:rPr>
+        <w:t>clasificar</w:t>
+      </w:r>
+      <w:r>
+        <w:rPr>
+          <w:lang w:val="es-ES"/>
+        </w:rPr>
+        <w:t xml:space="preserve"> </w:t>
+      </w:r>
+      <w:r>
+        <w:rPr>
+          <w:lang w:val="es-ES"/>
+        </w:rPr>
+        <w:t>los</w:t>
+      </w:r>
+      <w:r>
+        <w:rPr>
+          <w:lang w:val="es-ES"/>
+        </w:rPr>
+        <w:t xml:space="preserve"> documentos, con el fin de obtener un índice conceptual.</w:t>
       </w:r>
     </w:p>
     <w:p>
@@ -265,13 +683,7 @@
         <w:rPr>
           <w:lang w:val="es-ES"/>
         </w:rPr>
-        <w:t xml:space="preserve"> Con el fundamento de éstos </w:t>
-      </w:r>
-      <w:r>
-        <w:rPr>
-          <w:lang w:val="es-ES"/>
-        </w:rPr>
-        <w:t>desarrollar un</w:t>
+        <w:t xml:space="preserve"> Con el fundamento de éstos desarrollar un</w:t>
       </w:r>
       <w:r>
         <w:rPr>
@@ -301,7 +713,31 @@
         <w:rPr>
           <w:lang w:val="es-ES"/>
         </w:rPr>
-        <w:t>, esto es, que el sistema pueda aprovechar la retroalimentación del usuario para la tarea de clasificación</w:t>
+        <w:t xml:space="preserve">, </w:t>
+      </w:r>
+      <w:r>
+        <w:rPr>
+          <w:lang w:val="es-ES"/>
+        </w:rPr>
+        <w:t xml:space="preserve">y </w:t>
+      </w:r>
+      <w:r>
+        <w:rPr>
+          <w:lang w:val="es-ES"/>
+        </w:rPr>
+        <w:t xml:space="preserve">que </w:t>
+      </w:r>
+      <w:r>
+        <w:rPr>
+          <w:lang w:val="es-ES"/>
+        </w:rPr>
+        <w:t xml:space="preserve">así </w:t>
+      </w:r>
+      <w:r>
+        <w:rPr>
+          <w:lang w:val="es-ES"/>
+        </w:rPr>
+        <w:t>el sistema pueda aprovechar la retroalimentación del usuario para la tarea de clasificación</w:t>
       </w:r>
       <w:r>
         <w:rPr>
@@ -359,7 +795,37 @@
         <w:rPr>
           <w:lang w:val="es-ES"/>
         </w:rPr>
-        <w:t>El desarrollo de una interfaz que permita la presentación a usuarios de documentos relevantes a un tópico, aplicada al dominio conceptual del sector acad</w:t>
+        <w:t xml:space="preserve">El desarrollo de una </w:t>
+      </w:r>
+      <w:r>
+        <w:rPr>
+          <w:lang w:val="es-ES"/>
+        </w:rPr>
+        <w:t>aplicación</w:t>
+      </w:r>
+      <w:r>
+        <w:rPr>
+          <w:lang w:val="es-ES"/>
+        </w:rPr>
+        <w:t xml:space="preserve"> </w:t>
+      </w:r>
+      <w:r>
+        <w:rPr>
+          <w:lang w:val="es-ES"/>
+        </w:rPr>
+        <w:t>que permita la presentación a</w:t>
+      </w:r>
+      <w:r>
+        <w:rPr>
+          <w:lang w:val="es-ES"/>
+        </w:rPr>
+        <w:t>l</w:t>
+      </w:r>
+      <w:r>
+        <w:rPr>
+          <w:lang w:val="es-ES"/>
+        </w:rPr>
+        <w:t xml:space="preserve"> usuario de documentos relevantes a un tópico, aplicada al dominio conceptual del sector acad</w:t>
       </w:r>
       <w:r>
         <w:rPr>
@@ -457,7 +923,13 @@
         <w:rPr>
           <w:lang w:val="es-ES"/>
         </w:rPr>
-        <w:t xml:space="preserve"> y la recuperación de la información, en general,</w:t>
+        <w:t xml:space="preserve"> y la recuperación de la información, en general</w:t>
+      </w:r>
+      <w:r>
+        <w:rPr>
+          <w:lang w:val="es-ES"/>
+        </w:rPr>
+        <w:t>;</w:t>
       </w:r>
       <w:r>
         <w:rPr>
@@ -1579,7 +2051,19 @@
         <w:rPr>
           <w:lang w:val="es-HN"/>
         </w:rPr>
-        <w:t xml:space="preserve"> y </w:t>
+        <w:t xml:space="preserve"> </w:t>
+      </w:r>
+      <w:r>
+        <w:rPr>
+          <w:lang w:val="es-HN"/>
+        </w:rPr>
+        <w:t>o</w:t>
+      </w:r>
+      <w:r>
+        <w:rPr>
+          <w:lang w:val="es-HN"/>
+        </w:rPr>
+        <w:t xml:space="preserve"> </w:t>
       </w:r>
       <w:proofErr w:type="spellStart"/>
       <w:r>
@@ -1668,7 +2152,6 @@
       <w:pPr>
         <w:jc w:val="both"/>
         <w:rPr>
-          <w:ins w:id="0" w:author="Luis Felipe Borjas Reyes" w:date="2010-01-31T19:30:00Z"/>
           <w:lang w:val="es-HN"/>
         </w:rPr>
       </w:pPr>
@@ -1684,14 +2167,133 @@
       <w:pPr>
         <w:jc w:val="both"/>
         <w:rPr>
-          <w:ins w:id="1" w:author="Luis Felipe Borjas Reyes" w:date="2010-01-31T19:30:00Z"/>
-          <w:lang w:val="es-HN"/>
-        </w:rPr>
-      </w:pPr>
-    </w:p>
-    <w:customXmlInsRangeStart w:id="2" w:author="Luis Felipe Borjas Reyes" w:date="2010-01-31T19:31:00Z"/>
+          <w:lang w:val="es-HN"/>
+        </w:rPr>
+      </w:pPr>
+    </w:p>
+    <w:p>
+      <w:pPr>
+        <w:jc w:val="both"/>
+        <w:rPr>
+          <w:lang w:val="es-HN"/>
+        </w:rPr>
+      </w:pPr>
+    </w:p>
+    <w:p>
+      <w:pPr>
+        <w:jc w:val="both"/>
+        <w:rPr>
+          <w:lang w:val="es-HN"/>
+        </w:rPr>
+      </w:pPr>
+    </w:p>
+    <w:p>
+      <w:pPr>
+        <w:pStyle w:val="Ttulo2"/>
+        <w:rPr>
+          <w:lang w:val="es-HN"/>
+        </w:rPr>
+      </w:pPr>
+      <w:r>
+        <w:rPr>
+          <w:lang w:val="es-HN"/>
+        </w:rPr>
+        <w:t>planificación de la fase i</w:t>
+      </w:r>
+    </w:p>
+    <w:p>
+      <w:pPr>
+        <w:rPr>
+          <w:lang w:val="es-HN"/>
+        </w:rPr>
+      </w:pPr>
+      <w:r>
+        <w:rPr>
+          <w:noProof/>
+          <w:lang w:val="es-HN" w:eastAsia="es-HN" w:bidi="ar-SA"/>
+        </w:rPr>
+        <w:drawing>
+          <wp:inline distT="0" distB="0" distL="0" distR="0">
+            <wp:extent cx="5612130" cy="1719941"/>
+            <wp:effectExtent l="19050" t="0" r="7620" b="0"/>
+            <wp:docPr id="1" name="Imagen 1"/>
+            <wp:cNvGraphicFramePr>
+              <a:graphicFrameLocks xmlns:a="http://schemas.openxmlformats.org/drawingml/2006/main" noChangeAspect="1"/>
+            </wp:cNvGraphicFramePr>
+            <a:graphic xmlns:a="http://schemas.openxmlformats.org/drawingml/2006/main">
+              <a:graphicData uri="http://schemas.openxmlformats.org/drawingml/2006/picture">
+                <pic:pic xmlns:pic="http://schemas.openxmlformats.org/drawingml/2006/picture">
+                  <pic:nvPicPr>
+                    <pic:cNvPr id="0" name="Picture 1"/>
+                    <pic:cNvPicPr>
+                      <a:picLocks noChangeAspect="1" noChangeArrowheads="1"/>
+                    </pic:cNvPicPr>
+                  </pic:nvPicPr>
+                  <pic:blipFill>
+                    <a:blip r:embed="rId7" cstate="print"/>
+                    <a:srcRect/>
+                    <a:stretch>
+                      <a:fillRect/>
+                    </a:stretch>
+                  </pic:blipFill>
+                  <pic:spPr bwMode="auto">
+                    <a:xfrm>
+                      <a:off x="0" y="0"/>
+                      <a:ext cx="5612130" cy="1719941"/>
+                    </a:xfrm>
+                    <a:prstGeom prst="rect">
+                      <a:avLst/>
+                    </a:prstGeom>
+                    <a:noFill/>
+                    <a:ln w="9525">
+                      <a:noFill/>
+                      <a:miter lim="800000"/>
+                      <a:headEnd/>
+                      <a:tailEnd/>
+                    </a:ln>
+                  </pic:spPr>
+                </pic:pic>
+              </a:graphicData>
+            </a:graphic>
+          </wp:inline>
+        </w:drawing>
+      </w:r>
+    </w:p>
+    <w:p>
+      <w:pPr>
+        <w:jc w:val="both"/>
+        <w:rPr>
+          <w:lang w:val="es-HN"/>
+        </w:rPr>
+      </w:pPr>
+    </w:p>
+    <w:p>
+      <w:pPr>
+        <w:jc w:val="both"/>
+        <w:rPr>
+          <w:lang w:val="es-HN"/>
+        </w:rPr>
+      </w:pPr>
+    </w:p>
+    <w:p>
+      <w:pPr>
+        <w:jc w:val="both"/>
+        <w:rPr>
+          <w:lang w:val="es-HN"/>
+        </w:rPr>
+      </w:pPr>
+    </w:p>
     <w:sdt>
       <w:sdtPr>
+        <w:rPr>
+          <w:b w:val="0"/>
+          <w:bCs w:val="0"/>
+          <w:caps w:val="0"/>
+          <w:color w:val="auto"/>
+          <w:spacing w:val="0"/>
+          <w:sz w:val="20"/>
+          <w:szCs w:val="20"/>
+        </w:rPr>
         <w:id w:val="2231543"/>
         <w:docPartObj>
           <w:docPartGallery w:val="Bibliographies"/>
@@ -1700,61 +2302,54 @@
       </w:sdtPr>
       <w:sdtEndPr>
         <w:rPr>
-          <w:b w:val="0"/>
-          <w:bCs w:val="0"/>
-          <w:caps w:val="0"/>
-          <w:color w:val="auto"/>
-          <w:spacing w:val="0"/>
-          <w:sz w:val="20"/>
-          <w:szCs w:val="20"/>
           <w:lang w:val="es-ES"/>
         </w:rPr>
       </w:sdtEndPr>
       <w:sdtContent>
-        <w:customXmlInsRangeEnd w:id="2"/>
         <w:p>
           <w:pPr>
             <w:pStyle w:val="Ttulo1"/>
             <w:rPr>
-              <w:ins w:id="3" w:author="Luis Felipe Borjas Reyes" w:date="2010-01-31T19:31:00Z"/>
+              <w:lang w:val="es-HN"/>
             </w:rPr>
           </w:pPr>
-          <w:ins w:id="4" w:author="Luis Felipe Borjas Reyes" w:date="2010-01-31T19:31:00Z">
-            <w:r>
-              <w:t>Trabajos citados</w:t>
-            </w:r>
-          </w:ins>
+          <w:r>
+            <w:rPr>
+              <w:lang w:val="es-HN"/>
+            </w:rPr>
+            <w:t>Trabajos citados</w:t>
+          </w:r>
         </w:p>
         <w:p>
           <w:pPr>
             <w:pStyle w:val="Bibliografa"/>
             <w:rPr>
               <w:noProof/>
+              <w:lang w:val="es-HN"/>
             </w:rPr>
           </w:pPr>
-          <w:ins w:id="5" w:author="Luis Felipe Borjas Reyes" w:date="2010-01-31T19:31:00Z">
-            <w:r>
-              <w:rPr>
-                <w:lang w:val="es-ES"/>
-              </w:rPr>
-              <w:fldChar w:fldCharType="begin"/>
-            </w:r>
-            <w:r>
-              <w:rPr>
-                <w:lang w:val="es-ES"/>
-              </w:rPr>
-              <w:instrText xml:space="preserve"> BIBLIOGRAPHY </w:instrText>
-            </w:r>
-            <w:r>
-              <w:rPr>
-                <w:lang w:val="es-ES"/>
-              </w:rPr>
-              <w:fldChar w:fldCharType="separate"/>
-            </w:r>
-          </w:ins>
+          <w:r>
+            <w:rPr>
+              <w:lang w:val="es-ES"/>
+            </w:rPr>
+            <w:fldChar w:fldCharType="begin"/>
+          </w:r>
+          <w:r>
+            <w:rPr>
+              <w:lang w:val="es-ES"/>
+            </w:rPr>
+            <w:instrText xml:space="preserve"> BIBLIOGRAPHY </w:instrText>
+          </w:r>
+          <w:r>
+            <w:rPr>
+              <w:lang w:val="es-ES"/>
+            </w:rPr>
+            <w:fldChar w:fldCharType="separate"/>
+          </w:r>
           <w:r>
             <w:rPr>
               <w:noProof/>
+              <w:lang w:val="es-HN"/>
             </w:rPr>
             <w:t xml:space="preserve">Gelbukh, A., Sidorov, G., &amp; Guzmán-Arenas, A. (2005). Document Indexing with a Concept Hierarchy. </w:t>
           </w:r>
@@ -1763,12 +2358,14 @@
               <w:i/>
               <w:iCs/>
               <w:noProof/>
+              <w:lang w:val="es-HN"/>
             </w:rPr>
             <w:t>Comunicación y Sistemas</w:t>
           </w:r>
           <w:r>
             <w:rPr>
               <w:noProof/>
+              <w:lang w:val="es-HN"/>
             </w:rPr>
             <w:t xml:space="preserve"> , 281-292.</w:t>
           </w:r>
@@ -1783,6 +2380,7 @@
           <w:r>
             <w:rPr>
               <w:noProof/>
+              <w:lang w:val="es-HN"/>
             </w:rPr>
             <w:t xml:space="preserve">Haav, H.-M., &amp; Lubi, T.-L. (2001). </w:t>
           </w:r>
@@ -1832,23 +2430,18 @@
         <w:p>
           <w:pPr>
             <w:rPr>
-              <w:ins w:id="6" w:author="Luis Felipe Borjas Reyes" w:date="2010-01-31T19:31:00Z"/>
               <w:lang w:val="es-ES"/>
             </w:rPr>
           </w:pPr>
-          <w:ins w:id="7" w:author="Luis Felipe Borjas Reyes" w:date="2010-01-31T19:31:00Z">
-            <w:r>
-              <w:rPr>
-                <w:lang w:val="es-ES"/>
-              </w:rPr>
-              <w:fldChar w:fldCharType="end"/>
-            </w:r>
-          </w:ins>
+          <w:r>
+            <w:rPr>
+              <w:lang w:val="es-ES"/>
+            </w:rPr>
+            <w:fldChar w:fldCharType="end"/>
+          </w:r>
         </w:p>
       </w:sdtContent>
-      <w:customXmlInsRangeStart w:id="8" w:author="Luis Felipe Borjas Reyes" w:date="2010-01-31T19:31:00Z"/>
     </w:sdt>
-    <w:customXmlInsRangeEnd w:id="8"/>
     <w:p>
       <w:pPr>
         <w:jc w:val="both"/>
@@ -1858,9 +2451,10 @@
       </w:pPr>
     </w:p>
     <w:sectPr>
-      <w:pgSz w:w="12240" w:h="15840"/>
+      <w:pgSz w:w="12240" w:h="15840" w:code="1"/>
       <w:pgMar w:top="1417" w:right="1701" w:bottom="1417" w:left="1701" w:header="708" w:footer="708" w:gutter="0"/>
       <w:cols w:space="708"/>
+      <w:titlePg/>
       <w:docGrid w:linePitch="360"/>
     </w:sectPr>
   </w:body>
@@ -3087,6 +3681,507 @@
     <w:rsid w:val="00FD2D18"/>
   </w:style>
 </w:styles>
+</file>
+
+<file path=word/glossary/document.xml><?xml version="1.0" encoding="utf-8"?>
+<w:glossaryDocument xmlns:ve="http://schemas.openxmlformats.org/markup-compatibility/2006" xmlns:o="urn:schemas-microsoft-com:office:office" xmlns:r="http://schemas.openxmlformats.org/officeDocument/2006/relationships" xmlns:m="http://schemas.openxmlformats.org/officeDocument/2006/math" xmlns:v="urn:schemas-microsoft-com:vml" xmlns:wp="http://schemas.openxmlformats.org/drawingml/2006/wordprocessingDrawing" xmlns:w10="urn:schemas-microsoft-com:office:word" xmlns:w="http://schemas.openxmlformats.org/wordprocessingml/2006/main" xmlns:wne="http://schemas.microsoft.com/office/word/2006/wordml">
+  <w:docParts>
+    <w:docPart>
+      <w:docPartPr>
+        <w:name w:val="BD2AC4F1D00C49F88B07061BF2159824"/>
+        <w:category>
+          <w:name w:val="General"/>
+          <w:gallery w:val="placeholder"/>
+        </w:category>
+        <w:types>
+          <w:type w:val="bbPlcHdr"/>
+        </w:types>
+        <w:behaviors>
+          <w:behavior w:val="content"/>
+        </w:behaviors>
+        <w:guid w:val="{6B32E422-2311-4A9F-BF0A-09E7A3349FDA}"/>
+      </w:docPartPr>
+      <w:docPartBody>
+        <w:p>
+          <w:pPr>
+            <w:pStyle w:val="BD2AC4F1D00C49F88B07061BF2159824"/>
+          </w:pPr>
+          <w:r>
+            <w:rPr>
+              <w:rFonts w:asciiTheme="majorHAnsi" w:eastAsiaTheme="majorEastAsia" w:hAnsiTheme="majorHAnsi" w:cstheme="majorBidi"/>
+              <w:caps/>
+              <w:lang w:val="es-ES"/>
+            </w:rPr>
+            <w:t>[Escribir el nombre de la compañía]</w:t>
+          </w:r>
+        </w:p>
+      </w:docPartBody>
+    </w:docPart>
+    <w:docPart>
+      <w:docPartPr>
+        <w:name w:val="E24B3451F36F4847BEB094CC407EF506"/>
+        <w:category>
+          <w:name w:val="General"/>
+          <w:gallery w:val="placeholder"/>
+        </w:category>
+        <w:types>
+          <w:type w:val="bbPlcHdr"/>
+        </w:types>
+        <w:behaviors>
+          <w:behavior w:val="content"/>
+        </w:behaviors>
+        <w:guid w:val="{3C1EF529-1794-4226-96C7-64093C21353D}"/>
+      </w:docPartPr>
+      <w:docPartBody>
+        <w:p>
+          <w:pPr>
+            <w:pStyle w:val="E24B3451F36F4847BEB094CC407EF506"/>
+          </w:pPr>
+          <w:r>
+            <w:rPr>
+              <w:rFonts w:asciiTheme="majorHAnsi" w:eastAsiaTheme="majorEastAsia" w:hAnsiTheme="majorHAnsi" w:cstheme="majorBidi"/>
+              <w:sz w:val="80"/>
+              <w:szCs w:val="80"/>
+              <w:lang w:val="es-ES"/>
+            </w:rPr>
+            <w:t>[Escribir el título del documento]</w:t>
+          </w:r>
+        </w:p>
+      </w:docPartBody>
+    </w:docPart>
+    <w:docPart>
+      <w:docPartPr>
+        <w:name w:val="77043E444AA74BF6B9DD004757F1213D"/>
+        <w:category>
+          <w:name w:val="General"/>
+          <w:gallery w:val="placeholder"/>
+        </w:category>
+        <w:types>
+          <w:type w:val="bbPlcHdr"/>
+        </w:types>
+        <w:behaviors>
+          <w:behavior w:val="content"/>
+        </w:behaviors>
+        <w:guid w:val="{18759477-A237-478D-A33D-E6DF46984A02}"/>
+      </w:docPartPr>
+      <w:docPartBody>
+        <w:p>
+          <w:pPr>
+            <w:pStyle w:val="77043E444AA74BF6B9DD004757F1213D"/>
+          </w:pPr>
+          <w:r>
+            <w:rPr>
+              <w:rFonts w:asciiTheme="majorHAnsi" w:eastAsiaTheme="majorEastAsia" w:hAnsiTheme="majorHAnsi" w:cstheme="majorBidi"/>
+              <w:sz w:val="44"/>
+              <w:szCs w:val="44"/>
+              <w:lang w:val="es-ES"/>
+            </w:rPr>
+            <w:t>[Escribir el subtítulo del documento]</w:t>
+          </w:r>
+        </w:p>
+      </w:docPartBody>
+    </w:docPart>
+    <w:docPart>
+      <w:docPartPr>
+        <w:name w:val="D347C4AA058D4ECDB2066FBB1B831BAA"/>
+        <w:category>
+          <w:name w:val="General"/>
+          <w:gallery w:val="placeholder"/>
+        </w:category>
+        <w:types>
+          <w:type w:val="bbPlcHdr"/>
+        </w:types>
+        <w:behaviors>
+          <w:behavior w:val="content"/>
+        </w:behaviors>
+        <w:guid w:val="{95818348-802B-4E94-82B5-51FB5BDF9C89}"/>
+      </w:docPartPr>
+      <w:docPartBody>
+        <w:p>
+          <w:pPr>
+            <w:pStyle w:val="D347C4AA058D4ECDB2066FBB1B831BAA"/>
+          </w:pPr>
+          <w:r>
+            <w:rPr>
+              <w:b/>
+              <w:bCs/>
+              <w:lang w:val="es-ES"/>
+            </w:rPr>
+            <w:t>[Escribir el nombre del autor]</w:t>
+          </w:r>
+        </w:p>
+      </w:docPartBody>
+    </w:docPart>
+    <w:docPart>
+      <w:docPartPr>
+        <w:name w:val="176A865374A9454580C977EF18A178A4"/>
+        <w:category>
+          <w:name w:val="General"/>
+          <w:gallery w:val="placeholder"/>
+        </w:category>
+        <w:types>
+          <w:type w:val="bbPlcHdr"/>
+        </w:types>
+        <w:behaviors>
+          <w:behavior w:val="content"/>
+        </w:behaviors>
+        <w:guid w:val="{31ADE5C3-CD48-4D85-91EB-700B39FC6219}"/>
+      </w:docPartPr>
+      <w:docPartBody>
+        <w:p>
+          <w:pPr>
+            <w:pStyle w:val="176A865374A9454580C977EF18A178A4"/>
+          </w:pPr>
+          <w:r>
+            <w:rPr>
+              <w:b/>
+              <w:bCs/>
+              <w:lang w:val="es-ES"/>
+            </w:rPr>
+            <w:t>[Seleccionar fecha]</w:t>
+          </w:r>
+        </w:p>
+      </w:docPartBody>
+    </w:docPart>
+  </w:docParts>
+</w:glossaryDocument>
+</file>
+
+<file path=word/glossary/fontTable.xml><?xml version="1.0" encoding="utf-8"?>
+<w:fonts xmlns:r="http://schemas.openxmlformats.org/officeDocument/2006/relationships" xmlns:w="http://schemas.openxmlformats.org/wordprocessingml/2006/main">
+  <w:font w:name="Symbol">
+    <w:panose1 w:val="05050102010706020507"/>
+    <w:charset w:val="02"/>
+    <w:family w:val="roman"/>
+    <w:pitch w:val="variable"/>
+    <w:sig w:usb0="00000000" w:usb1="10000000" w:usb2="00000000" w:usb3="00000000" w:csb0="80000000" w:csb1="00000000"/>
+  </w:font>
+  <w:font w:name="Times New Roman">
+    <w:panose1 w:val="02020603050405020304"/>
+    <w:charset w:val="00"/>
+    <w:family w:val="roman"/>
+    <w:pitch w:val="variable"/>
+    <w:sig w:usb0="20002A87" w:usb1="80000000" w:usb2="00000008" w:usb3="00000000" w:csb0="000001FF" w:csb1="00000000"/>
+  </w:font>
+  <w:font w:name="Courier New">
+    <w:panose1 w:val="02070309020205020404"/>
+    <w:charset w:val="00"/>
+    <w:family w:val="modern"/>
+    <w:pitch w:val="fixed"/>
+    <w:sig w:usb0="20002A87" w:usb1="80000000" w:usb2="00000008" w:usb3="00000000" w:csb0="000001FF" w:csb1="00000000"/>
+  </w:font>
+  <w:font w:name="MS Reference Specialty">
+    <w:panose1 w:val="05000500000000000000"/>
+    <w:charset w:val="02"/>
+    <w:family w:val="auto"/>
+    <w:pitch w:val="variable"/>
+    <w:sig w:usb0="00000000" w:usb1="10000000" w:usb2="00000000" w:usb3="00000000" w:csb0="80000000" w:csb1="00000000"/>
+  </w:font>
+  <w:font w:name="Arial">
+    <w:panose1 w:val="020B0606020202030204"/>
+    <w:charset w:val="00"/>
+    <w:family w:val="swiss"/>
+    <w:pitch w:val="variable"/>
+    <w:sig w:usb0="00000287" w:usb1="00000800" w:usb2="00000000" w:usb3="00000000" w:csb0="0000009F" w:csb1="00000000"/>
+  </w:font>
+  <w:font w:name="Tahoma">
+    <w:panose1 w:val="020B0604030504040204"/>
+    <w:charset w:val="00"/>
+    <w:family w:val="swiss"/>
+    <w:pitch w:val="variable"/>
+    <w:sig w:usb0="800002EF" w:usb1="4000205A" w:usb2="00000000" w:usb3="00000000" w:csb0="00000017" w:csb1="00000000"/>
+  </w:font>
+  <w:font w:name="Franklin Gothic Book">
+    <w:panose1 w:val="020B0503020102020204"/>
+    <w:charset w:val="00"/>
+    <w:family w:val="swiss"/>
+    <w:pitch w:val="variable"/>
+    <w:sig w:usb0="00000287" w:usb1="00000000" w:usb2="00000000" w:usb3="00000000" w:csb0="0000009F" w:csb1="00000000"/>
+  </w:font>
+  <w:font w:name="Calibri">
+    <w:panose1 w:val="020F0502020204030204"/>
+    <w:charset w:val="00"/>
+    <w:family w:val="swiss"/>
+    <w:pitch w:val="variable"/>
+    <w:sig w:usb0="A00002EF" w:usb1="4000207B" w:usb2="00000000" w:usb3="00000000" w:csb0="0000009F" w:csb1="00000000"/>
+  </w:font>
+  <w:font w:name="Cambria">
+    <w:panose1 w:val="02040503050406030204"/>
+    <w:charset w:val="00"/>
+    <w:family w:val="roman"/>
+    <w:pitch w:val="variable"/>
+    <w:sig w:usb0="A00002EF" w:usb1="4000004B" w:usb2="00000000" w:usb3="00000000" w:csb0="0000009F" w:csb1="00000000"/>
+  </w:font>
+</w:fonts>
+</file>
+
+<file path=word/glossary/settings.xml><?xml version="1.0" encoding="utf-8"?>
+<w:settings xmlns:o="urn:schemas-microsoft-com:office:office" xmlns:r="http://schemas.openxmlformats.org/officeDocument/2006/relationships" xmlns:m="http://schemas.openxmlformats.org/officeDocument/2006/math" xmlns:v="urn:schemas-microsoft-com:vml" xmlns:w10="urn:schemas-microsoft-com:office:word" xmlns:w="http://schemas.openxmlformats.org/wordprocessingml/2006/main" xmlns:sl="http://schemas.openxmlformats.org/schemaLibrary/2006/main">
+  <w:view w:val="normal"/>
+  <w:defaultTabStop w:val="708"/>
+  <w:hyphenationZone w:val="425"/>
+  <w:characterSpacingControl w:val="doNotCompress"/>
+  <w:compat>
+    <w:useFELayout/>
+  </w:compat>
+  <w:rsids>
+    <w:rsidRoot w:val="00803A09"/>
+    <w:rsid w:val="005C5E6C"/>
+    <w:rsid w:val="00803A09"/>
+    <w:rsid w:val="00ED344A"/>
+  </w:rsids>
+  <m:mathPr>
+    <m:mathFont m:val="Cambria Math"/>
+    <m:brkBin m:val="before"/>
+    <m:brkBinSub m:val="--"/>
+    <m:smallFrac m:val="off"/>
+    <m:dispDef/>
+    <m:lMargin m:val="0"/>
+    <m:rMargin m:val="0"/>
+    <m:defJc m:val="centerGroup"/>
+    <m:wrapIndent m:val="1440"/>
+    <m:intLim m:val="subSup"/>
+    <m:naryLim m:val="undOvr"/>
+  </m:mathPr>
+  <w:themeFontLang w:val="es-HN"/>
+  <w:clrSchemeMapping w:bg1="light1" w:t1="dark1" w:bg2="light2" w:t2="dark2" w:accent1="accent1" w:accent2="accent2" w:accent3="accent3" w:accent4="accent4" w:accent5="accent5" w:accent6="accent6" w:hyperlink="hyperlink" w:followedHyperlink="followedHyperlink"/>
+  <w:decimalSymbol w:val="."/>
+  <w:listSeparator w:val=","/>
+</w:settings>
+</file>
+
+<file path=word/glossary/styles.xml><?xml version="1.0" encoding="utf-8"?>
+<w:styles xmlns:r="http://schemas.openxmlformats.org/officeDocument/2006/relationships" xmlns:w="http://schemas.openxmlformats.org/wordprocessingml/2006/main">
+  <w:docDefaults>
+    <w:rPrDefault>
+      <w:rPr>
+        <w:rFonts w:asciiTheme="minorHAnsi" w:eastAsiaTheme="minorEastAsia" w:hAnsiTheme="minorHAnsi" w:cstheme="minorBidi"/>
+        <w:sz w:val="22"/>
+        <w:szCs w:val="22"/>
+        <w:lang w:val="es-HN" w:eastAsia="es-HN" w:bidi="ar-SA"/>
+      </w:rPr>
+    </w:rPrDefault>
+    <w:pPrDefault>
+      <w:pPr>
+        <w:spacing w:after="200" w:line="276" w:lineRule="auto"/>
+      </w:pPr>
+    </w:pPrDefault>
+  </w:docDefaults>
+  <w:latentStyles w:defLockedState="0" w:defUIPriority="99" w:defSemiHidden="1" w:defUnhideWhenUsed="1" w:defQFormat="0" w:count="267">
+    <w:lsdException w:name="Normal" w:semiHidden="0" w:uiPriority="0" w:unhideWhenUsed="0" w:qFormat="1"/>
+    <w:lsdException w:name="heading 1" w:semiHidden="0" w:uiPriority="9" w:unhideWhenUsed="0" w:qFormat="1"/>
+    <w:lsdException w:name="heading 2" w:uiPriority="9" w:qFormat="1"/>
+    <w:lsdException w:name="heading 3" w:uiPriority="9" w:qFormat="1"/>
+    <w:lsdException w:name="heading 4" w:uiPriority="9" w:qFormat="1"/>
+    <w:lsdException w:name="heading 5" w:uiPriority="9" w:qFormat="1"/>
+    <w:lsdException w:name="heading 6" w:uiPriority="9" w:qFormat="1"/>
+    <w:lsdException w:name="heading 7" w:uiPriority="9" w:qFormat="1"/>
+    <w:lsdException w:name="heading 8" w:uiPriority="9" w:qFormat="1"/>
+    <w:lsdException w:name="heading 9" w:uiPriority="9" w:qFormat="1"/>
+    <w:lsdException w:name="toc 1" w:uiPriority="39"/>
+    <w:lsdException w:name="toc 2" w:uiPriority="39"/>
+    <w:lsdException w:name="toc 3" w:uiPriority="39"/>
+    <w:lsdException w:name="toc 4" w:uiPriority="39"/>
+    <w:lsdException w:name="toc 5" w:uiPriority="39"/>
+    <w:lsdException w:name="toc 6" w:uiPriority="39"/>
+    <w:lsdException w:name="toc 7" w:uiPriority="39"/>
+    <w:lsdException w:name="toc 8" w:uiPriority="39"/>
+    <w:lsdException w:name="toc 9" w:uiPriority="39"/>
+    <w:lsdException w:name="caption" w:uiPriority="35" w:qFormat="1"/>
+    <w:lsdException w:name="Title" w:semiHidden="0" w:uiPriority="10" w:unhideWhenUsed="0" w:qFormat="1"/>
+    <w:lsdException w:name="Default Paragraph Font" w:uiPriority="1"/>
+    <w:lsdException w:name="Subtitle" w:semiHidden="0" w:uiPriority="11" w:unhideWhenUsed="0" w:qFormat="1"/>
+    <w:lsdException w:name="Strong" w:semiHidden="0" w:uiPriority="22" w:unhideWhenUsed="0" w:qFormat="1"/>
+    <w:lsdException w:name="Emphasis" w:semiHidden="0" w:uiPriority="20" w:unhideWhenUsed="0" w:qFormat="1"/>
+    <w:lsdException w:name="Table Grid" w:semiHidden="0" w:uiPriority="59" w:unhideWhenUsed="0"/>
+    <w:lsdException w:name="Placeholder Text" w:unhideWhenUsed="0"/>
+    <w:lsdException w:name="No Spacing" w:semiHidden="0" w:uiPriority="1" w:unhideWhenUsed="0" w:qFormat="1"/>
+    <w:lsdException w:name="Light Shading" w:semiHidden="0" w:uiPriority="60" w:unhideWhenUsed="0"/>
+    <w:lsdException w:name="Light List" w:semiHidden="0" w:uiPriority="61" w:unhideWhenUsed="0"/>
+    <w:lsdException w:name="Light Grid" w:semiHidden="0" w:uiPriority="62" w:unhideWhenUsed="0"/>
+    <w:lsdException w:name="Medium Shading 1" w:semiHidden="0" w:uiPriority="63" w:unhideWhenUsed="0"/>
+    <w:lsdException w:name="Medium Shading 2" w:semiHidden="0" w:uiPriority="64" w:unhideWhenUsed="0"/>
+    <w:lsdException w:name="Medium List 1" w:semiHidden="0" w:uiPriority="65" w:unhideWhenUsed="0"/>
+    <w:lsdException w:name="Medium List 2" w:semiHidden="0" w:uiPriority="66" w:unhideWhenUsed="0"/>
+    <w:lsdException w:name="Medium Grid 1" w:semiHidden="0" w:uiPriority="67" w:unhideWhenUsed="0"/>
+    <w:lsdException w:name="Medium Grid 2" w:semiHidden="0" w:uiPriority="68" w:unhideWhenUsed="0"/>
+    <w:lsdException w:name="Medium Grid 3" w:semiHidden="0" w:uiPriority="69" w:unhideWhenUsed="0"/>
+    <w:lsdException w:name="Dark List" w:semiHidden="0" w:uiPriority="70" w:unhideWhenUsed="0"/>
+    <w:lsdException w:name="Colorful Shading" w:semiHidden="0" w:uiPriority="71" w:unhideWhenUsed="0"/>
+    <w:lsdException w:name="Colorful List" w:semiHidden="0" w:uiPriority="72" w:unhideWhenUsed="0"/>
+    <w:lsdException w:name="Colorful Grid" w:semiHidden="0" w:uiPriority="73" w:unhideWhenUsed="0"/>
+    <w:lsdException w:name="Light Shading Accent 1" w:semiHidden="0" w:uiPriority="60" w:unhideWhenUsed="0"/>
+    <w:lsdException w:name="Light List Accent 1" w:semiHidden="0" w:uiPriority="61" w:unhideWhenUsed="0"/>
+    <w:lsdException w:name="Light Grid Accent 1" w:semiHidden="0" w:uiPriority="62" w:unhideWhenUsed="0"/>
+    <w:lsdException w:name="Medium Shading 1 Accent 1" w:semiHidden="0" w:uiPriority="63" w:unhideWhenUsed="0"/>
+    <w:lsdException w:name="Medium Shading 2 Accent 1" w:semiHidden="0" w:uiPriority="64" w:unhideWhenUsed="0"/>
+    <w:lsdException w:name="Medium List 1 Accent 1" w:semiHidden="0" w:uiPriority="65" w:unhideWhenUsed="0"/>
+    <w:lsdException w:name="Revision" w:unhideWhenUsed="0"/>
+    <w:lsdException w:name="List Paragraph" w:semiHidden="0" w:uiPriority="34" w:unhideWhenUsed="0" w:qFormat="1"/>
+    <w:lsdException w:name="Quote" w:semiHidden="0" w:uiPriority="29" w:unhideWhenUsed="0" w:qFormat="1"/>
+    <w:lsdException w:name="Intense Quote" w:semiHidden="0" w:uiPriority="30" w:unhideWhenUsed="0" w:qFormat="1"/>
+    <w:lsdException w:name="Medium List 2 Accent 1" w:semiHidden="0" w:uiPriority="66" w:unhideWhenUsed="0"/>
+    <w:lsdException w:name="Medium Grid 1 Accent 1" w:semiHidden="0" w:uiPriority="67" w:unhideWhenUsed="0"/>
+    <w:lsdException w:name="Medium Grid 2 Accent 1" w:semiHidden="0" w:uiPriority="68" w:unhideWhenUsed="0"/>
+    <w:lsdException w:name="Medium Grid 3 Accent 1" w:semiHidden="0" w:uiPriority="69" w:unhideWhenUsed="0"/>
+    <w:lsdException w:name="Dark List Accent 1" w:semiHidden="0" w:uiPriority="70" w:unhideWhenUsed="0"/>
+    <w:lsdException w:name="Colorful Shading Accent 1" w:semiHidden="0" w:uiPriority="71" w:unhideWhenUsed="0"/>
+    <w:lsdException w:name="Colorful List Accent 1" w:semiHidden="0" w:uiPriority="72" w:unhideWhenUsed="0"/>
+    <w:lsdException w:name="Colorful Grid Accent 1" w:semiHidden="0" w:uiPriority="73" w:unhideWhenUsed="0"/>
+    <w:lsdException w:name="Light Shading Accent 2" w:semiHidden="0" w:uiPriority="60" w:unhideWhenUsed="0"/>
+    <w:lsdException w:name="Light List Accent 2" w:semiHidden="0" w:uiPriority="61" w:unhideWhenUsed="0"/>
+    <w:lsdException w:name="Light Grid Accent 2" w:semiHidden="0" w:uiPriority="62" w:unhideWhenUsed="0"/>
+    <w:lsdException w:name="Medium Shading 1 Accent 2" w:semiHidden="0" w:uiPriority="63" w:unhideWhenUsed="0"/>
+    <w:lsdException w:name="Medium Shading 2 Accent 2" w:semiHidden="0" w:uiPriority="64" w:unhideWhenUsed="0"/>
+    <w:lsdException w:name="Medium List 1 Accent 2" w:semiHidden="0" w:uiPriority="65" w:unhideWhenUsed="0"/>
+    <w:lsdException w:name="Medium List 2 Accent 2" w:semiHidden="0" w:uiPriority="66" w:unhideWhenUsed="0"/>
+    <w:lsdException w:name="Medium Grid 1 Accent 2" w:semiHidden="0" w:uiPriority="67" w:unhideWhenUsed="0"/>
+    <w:lsdException w:name="Medium Grid 2 Accent 2" w:semiHidden="0" w:uiPriority="68" w:unhideWhenUsed="0"/>
+    <w:lsdException w:name="Medium Grid 3 Accent 2" w:semiHidden="0" w:uiPriority="69" w:unhideWhenUsed="0"/>
+    <w:lsdException w:name="Dark List Accent 2" w:semiHidden="0" w:uiPriority="70" w:unhideWhenUsed="0"/>
+    <w:lsdException w:name="Colorful Shading Accent 2" w:semiHidden="0" w:uiPriority="71" w:unhideWhenUsed="0"/>
+    <w:lsdException w:name="Colorful List Accent 2" w:semiHidden="0" w:uiPriority="72" w:unhideWhenUsed="0"/>
+    <w:lsdException w:name="Colorful Grid Accent 2" w:semiHidden="0" w:uiPriority="73" w:unhideWhenUsed="0"/>
+    <w:lsdException w:name="Light Shading Accent 3" w:semiHidden="0" w:uiPriority="60" w:unhideWhenUsed="0"/>
+    <w:lsdException w:name="Light List Accent 3" w:semiHidden="0" w:uiPriority="61" w:unhideWhenUsed="0"/>
+    <w:lsdException w:name="Light Grid Accent 3" w:semiHidden="0" w:uiPriority="62" w:unhideWhenUsed="0"/>
+    <w:lsdException w:name="Medium Shading 1 Accent 3" w:semiHidden="0" w:uiPriority="63" w:unhideWhenUsed="0"/>
+    <w:lsdException w:name="Medium Shading 2 Accent 3" w:semiHidden="0" w:uiPriority="64" w:unhideWhenUsed="0"/>
+    <w:lsdException w:name="Medium List 1 Accent 3" w:semiHidden="0" w:uiPriority="65" w:unhideWhenUsed="0"/>
+    <w:lsdException w:name="Medium List 2 Accent 3" w:semiHidden="0" w:uiPriority="66" w:unhideWhenUsed="0"/>
+    <w:lsdException w:name="Medium Grid 1 Accent 3" w:semiHidden="0" w:uiPriority="67" w:unhideWhenUsed="0"/>
+    <w:lsdException w:name="Medium Grid 2 Accent 3" w:semiHidden="0" w:uiPriority="68" w:unhideWhenUsed="0"/>
+    <w:lsdException w:name="Medium Grid 3 Accent 3" w:semiHidden="0" w:uiPriority="69" w:unhideWhenUsed="0"/>
+    <w:lsdException w:name="Dark List Accent 3" w:semiHidden="0" w:uiPriority="70" w:unhideWhenUsed="0"/>
+    <w:lsdException w:name="Colorful Shading Accent 3" w:semiHidden="0" w:uiPriority="71" w:unhideWhenUsed="0"/>
+    <w:lsdException w:name="Colorful List Accent 3" w:semiHidden="0" w:uiPriority="72" w:unhideWhenUsed="0"/>
+    <w:lsdException w:name="Colorful Grid Accent 3" w:semiHidden="0" w:uiPriority="73" w:unhideWhenUsed="0"/>
+    <w:lsdException w:name="Light Shading Accent 4" w:semiHidden="0" w:uiPriority="60" w:unhideWhenUsed="0"/>
+    <w:lsdException w:name="Light List Accent 4" w:semiHidden="0" w:uiPriority="61" w:unhideWhenUsed="0"/>
+    <w:lsdException w:name="Light Grid Accent 4" w:semiHidden="0" w:uiPriority="62" w:unhideWhenUsed="0"/>
+    <w:lsdException w:name="Medium Shading 1 Accent 4" w:semiHidden="0" w:uiPriority="63" w:unhideWhenUsed="0"/>
+    <w:lsdException w:name="Medium Shading 2 Accent 4" w:semiHidden="0" w:uiPriority="64" w:unhideWhenUsed="0"/>
+    <w:lsdException w:name="Medium List 1 Accent 4" w:semiHidden="0" w:uiPriority="65" w:unhideWhenUsed="0"/>
+    <w:lsdException w:name="Medium List 2 Accent 4" w:semiHidden="0" w:uiPriority="66" w:unhideWhenUsed="0"/>
+    <w:lsdException w:name="Medium Grid 1 Accent 4" w:semiHidden="0" w:uiPriority="67" w:unhideWhenUsed="0"/>
+    <w:lsdException w:name="Medium Grid 2 Accent 4" w:semiHidden="0" w:uiPriority="68" w:unhideWhenUsed="0"/>
+    <w:lsdException w:name="Medium Grid 3 Accent 4" w:semiHidden="0" w:uiPriority="69" w:unhideWhenUsed="0"/>
+    <w:lsdException w:name="Dark List Accent 4" w:semiHidden="0" w:uiPriority="70" w:unhideWhenUsed="0"/>
+    <w:lsdException w:name="Colorful Shading Accent 4" w:semiHidden="0" w:uiPriority="71" w:unhideWhenUsed="0"/>
+    <w:lsdException w:name="Colorful List Accent 4" w:semiHidden="0" w:uiPriority="72" w:unhideWhenUsed="0"/>
+    <w:lsdException w:name="Colorful Grid Accent 4" w:semiHidden="0" w:uiPriority="73" w:unhideWhenUsed="0"/>
+    <w:lsdException w:name="Light Shading Accent 5" w:semiHidden="0" w:uiPriority="60" w:unhideWhenUsed="0"/>
+    <w:lsdException w:name="Light List Accent 5" w:semiHidden="0" w:uiPriority="61" w:unhideWhenUsed="0"/>
+    <w:lsdException w:name="Light Grid Accent 5" w:semiHidden="0" w:uiPriority="62" w:unhideWhenUsed="0"/>
+    <w:lsdException w:name="Medium Shading 1 Accent 5" w:semiHidden="0" w:uiPriority="63" w:unhideWhenUsed="0"/>
+    <w:lsdException w:name="Medium Shading 2 Accent 5" w:semiHidden="0" w:uiPriority="64" w:unhideWhenUsed="0"/>
+    <w:lsdException w:name="Medium List 1 Accent 5" w:semiHidden="0" w:uiPriority="65" w:unhideWhenUsed="0"/>
+    <w:lsdException w:name="Medium List 2 Accent 5" w:semiHidden="0" w:uiPriority="66" w:unhideWhenUsed="0"/>
+    <w:lsdException w:name="Medium Grid 1 Accent 5" w:semiHidden="0" w:uiPriority="67" w:unhideWhenUsed="0"/>
+    <w:lsdException w:name="Medium Grid 2 Accent 5" w:semiHidden="0" w:uiPriority="68" w:unhideWhenUsed="0"/>
+    <w:lsdException w:name="Medium Grid 3 Accent 5" w:semiHidden="0" w:uiPriority="69" w:unhideWhenUsed="0"/>
+    <w:lsdException w:name="Dark List Accent 5" w:semiHidden="0" w:uiPriority="70" w:unhideWhenUsed="0"/>
+    <w:lsdException w:name="Colorful Shading Accent 5" w:semiHidden="0" w:uiPriority="71" w:unhideWhenUsed="0"/>
+    <w:lsdException w:name="Colorful List Accent 5" w:semiHidden="0" w:uiPriority="72" w:unhideWhenUsed="0"/>
+    <w:lsdException w:name="Colorful Grid Accent 5" w:semiHidden="0" w:uiPriority="73" w:unhideWhenUsed="0"/>
+    <w:lsdException w:name="Light Shading Accent 6" w:semiHidden="0" w:uiPriority="60" w:unhideWhenUsed="0"/>
+    <w:lsdException w:name="Light List Accent 6" w:semiHidden="0" w:uiPriority="61" w:unhideWhenUsed="0"/>
+    <w:lsdException w:name="Light Grid Accent 6" w:semiHidden="0" w:uiPriority="62" w:unhideWhenUsed="0"/>
+    <w:lsdException w:name="Medium Shading 1 Accent 6" w:semiHidden="0" w:uiPriority="63" w:unhideWhenUsed="0"/>
+    <w:lsdException w:name="Medium Shading 2 Accent 6" w:semiHidden="0" w:uiPriority="64" w:unhideWhenUsed="0"/>
+    <w:lsdException w:name="Medium List 1 Accent 6" w:semiHidden="0" w:uiPriority="65" w:unhideWhenUsed="0"/>
+    <w:lsdException w:name="Medium List 2 Accent 6" w:semiHidden="0" w:uiPriority="66" w:unhideWhenUsed="0"/>
+    <w:lsdException w:name="Medium Grid 1 Accent 6" w:semiHidden="0" w:uiPriority="67" w:unhideWhenUsed="0"/>
+    <w:lsdException w:name="Medium Grid 2 Accent 6" w:semiHidden="0" w:uiPriority="68" w:unhideWhenUsed="0"/>
+    <w:lsdException w:name="Medium Grid 3 Accent 6" w:semiHidden="0" w:uiPriority="69" w:unhideWhenUsed="0"/>
+    <w:lsdException w:name="Dark List Accent 6" w:semiHidden="0" w:uiPriority="70" w:unhideWhenUsed="0"/>
+    <w:lsdException w:name="Colorful Shading Accent 6" w:semiHidden="0" w:uiPriority="71" w:unhideWhenUsed="0"/>
+    <w:lsdException w:name="Colorful List Accent 6" w:semiHidden="0" w:uiPriority="72" w:unhideWhenUsed="0"/>
+    <w:lsdException w:name="Colorful Grid Accent 6" w:semiHidden="0" w:uiPriority="73" w:unhideWhenUsed="0"/>
+    <w:lsdException w:name="Subtle Emphasis" w:semiHidden="0" w:uiPriority="19" w:unhideWhenUsed="0" w:qFormat="1"/>
+    <w:lsdException w:name="Intense Emphasis" w:semiHidden="0" w:uiPriority="21" w:unhideWhenUsed="0" w:qFormat="1"/>
+    <w:lsdException w:name="Subtle Reference" w:semiHidden="0" w:uiPriority="31" w:unhideWhenUsed="0" w:qFormat="1"/>
+    <w:lsdException w:name="Intense Reference" w:semiHidden="0" w:uiPriority="32" w:unhideWhenUsed="0" w:qFormat="1"/>
+    <w:lsdException w:name="Book Title" w:semiHidden="0" w:uiPriority="33" w:unhideWhenUsed="0" w:qFormat="1"/>
+    <w:lsdException w:name="Bibliography" w:uiPriority="37"/>
+    <w:lsdException w:name="TOC Heading" w:uiPriority="39" w:qFormat="1"/>
+  </w:latentStyles>
+  <w:style w:type="paragraph" w:default="1" w:styleId="Normal">
+    <w:name w:val="Normal"/>
+    <w:qFormat/>
+    <w:rsid w:val="00ED344A"/>
+  </w:style>
+  <w:style w:type="character" w:default="1" w:styleId="Fuentedeprrafopredeter">
+    <w:name w:val="Default Paragraph Font"/>
+    <w:uiPriority w:val="1"/>
+    <w:semiHidden/>
+    <w:unhideWhenUsed/>
+  </w:style>
+  <w:style w:type="table" w:default="1" w:styleId="Tablanormal">
+    <w:name w:val="Normal Table"/>
+    <w:uiPriority w:val="99"/>
+    <w:semiHidden/>
+    <w:unhideWhenUsed/>
+    <w:qFormat/>
+    <w:tblPr>
+      <w:tblInd w:w="0" w:type="dxa"/>
+      <w:tblCellMar>
+        <w:top w:w="0" w:type="dxa"/>
+        <w:left w:w="108" w:type="dxa"/>
+        <w:bottom w:w="0" w:type="dxa"/>
+        <w:right w:w="108" w:type="dxa"/>
+      </w:tblCellMar>
+    </w:tblPr>
+  </w:style>
+  <w:style w:type="numbering" w:default="1" w:styleId="Sinlista">
+    <w:name w:val="No List"/>
+    <w:uiPriority w:val="99"/>
+    <w:semiHidden/>
+    <w:unhideWhenUsed/>
+  </w:style>
+  <w:style w:type="paragraph" w:customStyle="1" w:styleId="EFCFC44557FF418C9EBEDF9A44D9AE63">
+    <w:name w:val="EFCFC44557FF418C9EBEDF9A44D9AE63"/>
+    <w:rsid w:val="00803A09"/>
+  </w:style>
+  <w:style w:type="paragraph" w:customStyle="1" w:styleId="8F0D6C1598F64202A6065A83DDB39660">
+    <w:name w:val="8F0D6C1598F64202A6065A83DDB39660"/>
+    <w:rsid w:val="00803A09"/>
+  </w:style>
+  <w:style w:type="paragraph" w:customStyle="1" w:styleId="6BC211B7B4CE4F5A8502D44404B27414">
+    <w:name w:val="6BC211B7B4CE4F5A8502D44404B27414"/>
+    <w:rsid w:val="00803A09"/>
+  </w:style>
+  <w:style w:type="paragraph" w:customStyle="1" w:styleId="BD2AC4F1D00C49F88B07061BF2159824">
+    <w:name w:val="BD2AC4F1D00C49F88B07061BF2159824"/>
+    <w:rsid w:val="00ED344A"/>
+  </w:style>
+  <w:style w:type="paragraph" w:customStyle="1" w:styleId="E24B3451F36F4847BEB094CC407EF506">
+    <w:name w:val="E24B3451F36F4847BEB094CC407EF506"/>
+    <w:rsid w:val="00ED344A"/>
+  </w:style>
+  <w:style w:type="paragraph" w:customStyle="1" w:styleId="77043E444AA74BF6B9DD004757F1213D">
+    <w:name w:val="77043E444AA74BF6B9DD004757F1213D"/>
+    <w:rsid w:val="00ED344A"/>
+  </w:style>
+  <w:style w:type="paragraph" w:customStyle="1" w:styleId="D347C4AA058D4ECDB2066FBB1B831BAA">
+    <w:name w:val="D347C4AA058D4ECDB2066FBB1B831BAA"/>
+    <w:rsid w:val="00ED344A"/>
+  </w:style>
+  <w:style w:type="paragraph" w:customStyle="1" w:styleId="176A865374A9454580C977EF18A178A4">
+    <w:name w:val="176A865374A9454580C977EF18A178A4"/>
+    <w:rsid w:val="00ED344A"/>
+  </w:style>
+  <w:style w:type="paragraph" w:customStyle="1" w:styleId="92FDA44029224098AC905787CCDB2D2E">
+    <w:name w:val="92FDA44029224098AC905787CCDB2D2E"/>
+    <w:rsid w:val="00ED344A"/>
+  </w:style>
+</w:styles>
+</file>
+
+<file path=word/glossary/webSettings.xml><?xml version="1.0" encoding="utf-8"?>
+<w:webSettings xmlns:r="http://schemas.openxmlformats.org/officeDocument/2006/relationships" xmlns:w="http://schemas.openxmlformats.org/wordprocessingml/2006/main">
+  <w:optimizeForBrowser/>
+</w:webSettings>
 </file>
 
 <file path=word/theme/theme1.xml><?xml version="1.0" encoding="utf-8"?>
@@ -3373,6 +4468,17 @@
 </file>
 
 <file path=customXml/item1.xml><?xml version="1.0" encoding="utf-8"?>
+<CoverPageProperties xmlns="http://schemas.microsoft.com/office/2006/coverPageProps">
+  <PublishDate>2010-02-01T00:00:00</PublishDate>
+  <Abstract/>
+  <CompanyAddress/>
+  <CompanyPhone/>
+  <CompanyFax/>
+  <CompanyEmail/>
+</CoverPageProperties>
+</file>
+
+<file path=customXml/item2.xml><?xml version="1.0" encoding="utf-8"?>
 <b:Sources xmlns:b="http://schemas.openxmlformats.org/officeDocument/2006/bibliography" xmlns="http://schemas.openxmlformats.org/officeDocument/2006/bibliography" SelectedStyle="\APA.XSL" StyleName="APA">
   <b:Source>
     <b:Tag>Haa01</b:Tag>
@@ -3496,7 +4602,15 @@
 </file>
 
 <file path=customXml/itemProps1.xml><?xml version="1.0" encoding="utf-8"?>
-<ds:datastoreItem xmlns:ds="http://schemas.openxmlformats.org/officeDocument/2006/customXml" ds:itemID="{03B7E3D2-E82E-4159-852A-DE4DBB02BB89}">
+<ds:datastoreItem xmlns:ds="http://schemas.openxmlformats.org/officeDocument/2006/customXml" ds:itemID="{55AF091B-3C7A-41E3-B477-F2FDAA23CFDA}">
+  <ds:schemaRefs>
+    <ds:schemaRef ds:uri="http://schemas.microsoft.com/office/2006/coverPageProps"/>
+  </ds:schemaRefs>
+</ds:datastoreItem>
+</file>
+
+<file path=customXml/itemProps2.xml><?xml version="1.0" encoding="utf-8"?>
+<ds:datastoreItem xmlns:ds="http://schemas.openxmlformats.org/officeDocument/2006/customXml" ds:itemID="{55667F17-E5F8-4C5B-A96E-B3944B79AF82}">
   <ds:schemaRefs>
     <ds:schemaRef ds:uri="http://schemas.openxmlformats.org/officeDocument/2006/bibliography"/>
   </ds:schemaRefs>

</xml_diff>